<commit_message>
Revisión 23 de marzo coordinadora
Pendiente preguntas a la editora
</commit_message>
<xml_diff>
--- a/fuentes/contenidos/grado11/guion09/CN_11_09_REC90.docx
+++ b/fuentes/contenidos/grado11/guion09/CN_11_09_REC90.docx
@@ -1,6 +1,6 @@
 
 <file path=word/document.xml><?xml version="1.0" encoding="utf-8"?>
-<w:document xmlns:wpc="http://schemas.microsoft.com/office/word/2010/wordprocessingCanvas" xmlns:mc="http://schemas.openxmlformats.org/markup-compatibility/2006" xmlns:o="urn:schemas-microsoft-com:office:office" xmlns:r="http://schemas.openxmlformats.org/officeDocument/2006/relationships" xmlns:m="http://schemas.openxmlformats.org/officeDocument/2006/math" xmlns:v="urn:schemas-microsoft-com:vml" xmlns:wp14="http://schemas.microsoft.com/office/word/2010/wordprocessingDrawing" xmlns:wp="http://schemas.openxmlformats.org/drawingml/2006/wordprocessingDrawing" xmlns:w10="urn:schemas-microsoft-com:office:word" xmlns:w="http://schemas.openxmlformats.org/wordprocessingml/2006/main" xmlns:w14="http://schemas.microsoft.com/office/word/2010/wordml" xmlns:w15="http://schemas.microsoft.com/office/word/2012/wordml" xmlns:wpg="http://schemas.microsoft.com/office/word/2010/wordprocessingGroup" xmlns:wpi="http://schemas.microsoft.com/office/word/2010/wordprocessingInk" xmlns:wne="http://schemas.microsoft.com/office/word/2006/wordml" xmlns:wps="http://schemas.microsoft.com/office/word/2010/wordprocessingShape" mc:Ignorable="w14 w15 wp14">
+<w:document xmlns:wpc="http://schemas.microsoft.com/office/word/2010/wordprocessingCanvas" xmlns:mc="http://schemas.openxmlformats.org/markup-compatibility/2006" xmlns:o="urn:schemas-microsoft-com:office:office" xmlns:r="http://schemas.openxmlformats.org/officeDocument/2006/relationships" xmlns:m="http://schemas.openxmlformats.org/officeDocument/2006/math" xmlns:v="urn:schemas-microsoft-com:vml" xmlns:wp14="http://schemas.microsoft.com/office/word/2010/wordprocessingDrawing" xmlns:wp="http://schemas.openxmlformats.org/drawingml/2006/wordprocessingDrawing" xmlns:w10="urn:schemas-microsoft-com:office:word" xmlns:w="http://schemas.openxmlformats.org/wordprocessingml/2006/main" xmlns:w14="http://schemas.microsoft.com/office/word/2010/wordml" xmlns:wpg="http://schemas.microsoft.com/office/word/2010/wordprocessingGroup" xmlns:wpi="http://schemas.microsoft.com/office/word/2010/wordprocessingInk" xmlns:wne="http://schemas.microsoft.com/office/word/2006/wordml" xmlns:wps="http://schemas.microsoft.com/office/word/2010/wordprocessingShape" mc:Ignorable="w14 wp14">
   <w:body>
     <w:p>
       <w:pPr>
@@ -13,8 +13,6 @@
           <w:lang w:val="es-ES_tradnl"/>
         </w:rPr>
       </w:pPr>
-      <w:bookmarkStart w:id="0" w:name="_GoBack"/>
-      <w:bookmarkEnd w:id="0"/>
       <w:r>
         <w:rPr>
           <w:rFonts w:ascii="Arial" w:hAnsi="Arial"/>
@@ -2466,7 +2464,7 @@
           <w:szCs w:val="18"/>
           <w:lang w:val="es-ES_tradnl"/>
         </w:rPr>
-        <w:t>base,</w:t>
+        <w:t>base. Se sugiere</w:t>
       </w:r>
       <w:r>
         <w:rPr>
@@ -2493,16 +2491,34 @@
           <w:szCs w:val="18"/>
           <w:lang w:val="es-ES_tradnl"/>
         </w:rPr>
-        <w:t>ndo</w:t>
-      </w:r>
-      <w:r>
-        <w:rPr>
-          <w:rFonts w:ascii="Arial" w:hAnsi="Arial"/>
-          <w:sz w:val="18"/>
-          <w:szCs w:val="18"/>
-          <w:lang w:val="es-ES_tradnl"/>
-        </w:rPr>
-        <w:t xml:space="preserve"> algunos de los más utilizados en laboratorio y su rango de viraje.</w:t>
+        <w:t>r</w:t>
+      </w:r>
+      <w:r>
+        <w:rPr>
+          <w:rFonts w:ascii="Arial" w:hAnsi="Arial"/>
+          <w:sz w:val="18"/>
+          <w:szCs w:val="18"/>
+          <w:lang w:val="es-ES_tradnl"/>
+        </w:rPr>
+        <w:t xml:space="preserve"> algunos de los más utilizados en </w:t>
+      </w:r>
+      <w:r>
+        <w:rPr>
+          <w:rFonts w:ascii="Arial" w:hAnsi="Arial"/>
+          <w:sz w:val="18"/>
+          <w:szCs w:val="18"/>
+          <w:lang w:val="es-ES_tradnl"/>
+        </w:rPr>
+        <w:t xml:space="preserve">el </w:t>
+      </w:r>
+      <w:r>
+        <w:rPr>
+          <w:rFonts w:ascii="Arial" w:hAnsi="Arial"/>
+          <w:sz w:val="18"/>
+          <w:szCs w:val="18"/>
+          <w:lang w:val="es-ES_tradnl"/>
+        </w:rPr>
+        <w:t>laboratorio y su rango de viraje.</w:t>
       </w:r>
     </w:p>
     <w:p>
@@ -3265,7 +3281,25 @@
           <w:szCs w:val="20"/>
           <w:shd w:val="clear" w:color="auto" w:fill="FFFFFF"/>
         </w:rPr>
-        <w:t>La realización del informe será un trabajo grupal (por grupos de laboratorio), de ser posible, debe elaborarse en clase o dejarse como actividad para la próxima sesión de clase.</w:t>
+        <w:t xml:space="preserve">La realización del informe será </w:t>
+      </w:r>
+      <w:r>
+        <w:rPr>
+          <w:rFonts w:ascii="Arial" w:hAnsi="Arial" w:cs="Arial"/>
+          <w:sz w:val="20"/>
+          <w:szCs w:val="20"/>
+          <w:shd w:val="clear" w:color="auto" w:fill="FFFFFF"/>
+        </w:rPr>
+        <w:t>por grupos de laboratorio</w:t>
+      </w:r>
+      <w:r>
+        <w:rPr>
+          <w:rFonts w:ascii="Arial" w:hAnsi="Arial" w:cs="Arial"/>
+          <w:sz w:val="20"/>
+          <w:szCs w:val="20"/>
+          <w:shd w:val="clear" w:color="auto" w:fill="FFFFFF"/>
+        </w:rPr>
+        <w:t>, de ser posible, debe elaborarse en clase o dejarse como actividad para la próxima sesión de clase.</w:t>
       </w:r>
     </w:p>
     <w:p>
@@ -3297,9 +3331,8 @@
           <w:szCs w:val="20"/>
           <w:shd w:val="clear" w:color="auto" w:fill="FFFFFF"/>
         </w:rPr>
-        <w:t xml:space="preserve"> tema, visite la página del Grupo </w:t>
-      </w:r>
-      <w:proofErr w:type="spellStart"/>
+        <w:t xml:space="preserve"> tema, visite la</w:t>
+      </w:r>
       <w:r>
         <w:rPr>
           <w:rFonts w:ascii="Arial" w:hAnsi="Arial" w:cs="Arial"/>
@@ -3307,9 +3340,8 @@
           <w:szCs w:val="20"/>
           <w:shd w:val="clear" w:color="auto" w:fill="FFFFFF"/>
         </w:rPr>
-        <w:t>Heurema</w:t>
-      </w:r>
-      <w:proofErr w:type="spellEnd"/>
+        <w:t>s</w:t>
+      </w:r>
       <w:r>
         <w:rPr>
           <w:rFonts w:ascii="Arial" w:hAnsi="Arial" w:cs="Arial"/>
@@ -3317,20 +3349,8 @@
           <w:szCs w:val="20"/>
           <w:shd w:val="clear" w:color="auto" w:fill="FFFFFF"/>
         </w:rPr>
-        <w:t xml:space="preserve"> [</w:t>
-      </w:r>
-      <w:hyperlink r:id="rId5" w:history="1">
-        <w:r>
-          <w:rPr>
-            <w:rStyle w:val="Hipervnculo"/>
-            <w:rFonts w:ascii="Arial" w:hAnsi="Arial" w:cs="Arial"/>
-            <w:sz w:val="20"/>
-            <w:szCs w:val="20"/>
-            <w:shd w:val="clear" w:color="auto" w:fill="FFFFFF"/>
-          </w:rPr>
-          <w:t>Ve</w:t>
-        </w:r>
-      </w:hyperlink>
+        <w:t xml:space="preserve"> página</w:t>
+      </w:r>
       <w:r>
         <w:rPr>
           <w:rFonts w:ascii="Arial" w:hAnsi="Arial" w:cs="Arial"/>
@@ -3338,9 +3358,8 @@
           <w:szCs w:val="20"/>
           <w:shd w:val="clear" w:color="auto" w:fill="FFFFFF"/>
         </w:rPr>
-        <w:t>r</w:t>
-      </w:r>
-      <w:proofErr w:type="gramStart"/>
+        <w:t>s</w:t>
+      </w:r>
       <w:r>
         <w:rPr>
           <w:rFonts w:ascii="Arial" w:hAnsi="Arial" w:cs="Arial"/>
@@ -3348,9 +3367,28 @@
           <w:szCs w:val="20"/>
           <w:shd w:val="clear" w:color="auto" w:fill="FFFFFF"/>
         </w:rPr>
-        <w:t>][</w:t>
-      </w:r>
-      <w:proofErr w:type="gramEnd"/>
+        <w:t xml:space="preserve"> del Grupo </w:t>
+      </w:r>
+      <w:proofErr w:type="spellStart"/>
+      <w:r>
+        <w:rPr>
+          <w:rFonts w:ascii="Arial" w:hAnsi="Arial" w:cs="Arial"/>
+          <w:sz w:val="20"/>
+          <w:szCs w:val="20"/>
+          <w:shd w:val="clear" w:color="auto" w:fill="FFFFFF"/>
+        </w:rPr>
+        <w:t>Heurema</w:t>
+      </w:r>
+      <w:proofErr w:type="spellEnd"/>
+      <w:r>
+        <w:rPr>
+          <w:rFonts w:ascii="Arial" w:hAnsi="Arial" w:cs="Arial"/>
+          <w:sz w:val="20"/>
+          <w:szCs w:val="20"/>
+          <w:shd w:val="clear" w:color="auto" w:fill="FFFFFF"/>
+        </w:rPr>
+        <w:t xml:space="preserve"> [</w:t>
+      </w:r>
       <w:hyperlink r:id="rId6" w:history="1">
         <w:r>
           <w:rPr>
@@ -3358,9 +3396,44 @@
             <w:rFonts w:ascii="Arial" w:hAnsi="Arial" w:cs="Arial"/>
             <w:sz w:val="20"/>
             <w:szCs w:val="20"/>
+            <w:u w:val="none"/>
             <w:shd w:val="clear" w:color="auto" w:fill="FFFFFF"/>
           </w:rPr>
-          <w:t>Ver</w:t>
+          <w:t>VE</w:t>
+        </w:r>
+      </w:hyperlink>
+      <w:r>
+        <w:rPr>
+          <w:rFonts w:ascii="Arial" w:hAnsi="Arial" w:cs="Arial"/>
+          <w:color w:val="0070C0"/>
+          <w:sz w:val="20"/>
+          <w:szCs w:val="20"/>
+          <w:shd w:val="clear" w:color="auto" w:fill="FFFFFF"/>
+        </w:rPr>
+        <w:t>R</w:t>
+      </w:r>
+      <w:proofErr w:type="gramStart"/>
+      <w:r>
+        <w:rPr>
+          <w:rFonts w:ascii="Arial" w:hAnsi="Arial" w:cs="Arial"/>
+          <w:sz w:val="20"/>
+          <w:szCs w:val="20"/>
+          <w:shd w:val="clear" w:color="auto" w:fill="FFFFFF"/>
+        </w:rPr>
+        <w:t>][</w:t>
+      </w:r>
+      <w:proofErr w:type="gramEnd"/>
+      <w:hyperlink r:id="rId7" w:history="1">
+        <w:r>
+          <w:rPr>
+            <w:rStyle w:val="Hipervnculo"/>
+            <w:rFonts w:ascii="Arial" w:hAnsi="Arial" w:cs="Arial"/>
+            <w:sz w:val="20"/>
+            <w:szCs w:val="20"/>
+            <w:u w:val="none"/>
+            <w:shd w:val="clear" w:color="auto" w:fill="FFFFFF"/>
+          </w:rPr>
+          <w:t>VER</w:t>
         </w:r>
       </w:hyperlink>
       <w:r>
@@ -3608,7 +3681,16 @@
           <w:szCs w:val="18"/>
           <w:lang w:val="es-ES_tradnl"/>
         </w:rPr>
-        <w:t>cido–</w:t>
+        <w:t>cido</w:t>
+      </w:r>
+      <w:r>
+        <w:rPr>
+          <w:rFonts w:ascii="Arial" w:hAnsi="Arial"/>
+          <w:sz w:val="18"/>
+          <w:szCs w:val="18"/>
+          <w:lang w:val="es-ES_tradnl"/>
+        </w:rPr>
+        <w:t>-</w:t>
       </w:r>
       <w:r>
         <w:rPr>
@@ -3764,15 +3846,8 @@
           <w:lang w:val="es-ES_tradnl"/>
         </w:rPr>
       </w:pPr>
-      <w:r>
-        <w:rPr>
-          <w:rFonts w:ascii="Arial" w:hAnsi="Arial"/>
-          <w:sz w:val="18"/>
-          <w:szCs w:val="18"/>
-          <w:lang w:val="es-ES_tradnl"/>
-        </w:rPr>
-        <w:t>I</w:t>
-      </w:r>
+      <w:bookmarkStart w:id="0" w:name="_GoBack"/>
+      <w:bookmarkEnd w:id="0"/>
     </w:p>
     <w:p>
       <w:pPr>
@@ -4920,16 +4995,25 @@
           <w:szCs w:val="18"/>
           <w:lang w:val="es-ES_tradnl"/>
         </w:rPr>
-        <w:t>cido–</w:t>
-      </w:r>
-      <w:r>
-        <w:rPr>
-          <w:rFonts w:ascii="Arial" w:hAnsi="Arial"/>
-          <w:sz w:val="18"/>
-          <w:szCs w:val="18"/>
-          <w:lang w:val="es-ES_tradnl"/>
-        </w:rPr>
-        <w:t>base, para identificar visualmente el punto final de la valoración.</w:t>
+        <w:t>cido</w:t>
+      </w:r>
+      <w:r>
+        <w:rPr>
+          <w:rFonts w:ascii="Arial" w:hAnsi="Arial"/>
+          <w:sz w:val="18"/>
+          <w:szCs w:val="18"/>
+          <w:lang w:val="es-ES_tradnl"/>
+        </w:rPr>
+        <w:t>-base</w:t>
+      </w:r>
+      <w:r>
+        <w:rPr>
+          <w:rFonts w:ascii="Arial" w:hAnsi="Arial"/>
+          <w:sz w:val="18"/>
+          <w:szCs w:val="18"/>
+          <w:lang w:val="es-ES_tradnl"/>
+        </w:rPr>
+        <w:t xml:space="preserve"> para identificar visualmente el punto final de la valoración.</w:t>
       </w:r>
     </w:p>
     <w:p>
@@ -4990,18 +5074,28 @@
           <w:szCs w:val="20"/>
           <w:shd w:val="clear" w:color="auto" w:fill="FFFFFF"/>
         </w:rPr>
-        <w:t xml:space="preserve"> de España [</w:t>
-      </w:r>
-      <w:hyperlink r:id="rId7" w:history="1">
+        <w:t xml:space="preserve"> de España </w:t>
+      </w:r>
+      <w:r>
+        <w:rPr>
+          <w:rFonts w:ascii="Arial" w:hAnsi="Arial" w:cs="Arial"/>
+          <w:sz w:val="20"/>
+          <w:szCs w:val="20"/>
+          <w:shd w:val="clear" w:color="auto" w:fill="FFFFFF"/>
+        </w:rPr>
+        <w:t>[</w:t>
+      </w:r>
+      <w:hyperlink r:id="rId8" w:history="1">
         <w:r>
           <w:rPr>
             <w:rStyle w:val="Hipervnculo"/>
             <w:rFonts w:ascii="Arial" w:hAnsi="Arial" w:cs="Arial"/>
             <w:sz w:val="20"/>
             <w:szCs w:val="20"/>
+            <w:u w:val="none"/>
             <w:shd w:val="clear" w:color="auto" w:fill="FFFFFF"/>
           </w:rPr>
-          <w:t>Ver]</w:t>
+          <w:t>VER]</w:t>
         </w:r>
       </w:hyperlink>
     </w:p>
@@ -6439,1232 +6533,6 @@
                 <pic:pic xmlns:pic="http://schemas.openxmlformats.org/drawingml/2006/picture">
                   <pic:nvPicPr>
                     <pic:cNvPr id="0" name="Picture 7" descr="http://thumb1.shutterstock.com/display_pic_with_logo/250930/250580998/stock-photo-students-in-chemistry-lab-doing-reactions-studio-shoot-250580998.jpg"/>
-                    <pic:cNvPicPr>
-                      <a:picLocks noChangeAspect="1" noChangeArrowheads="1"/>
-                    </pic:cNvPicPr>
-                  </pic:nvPicPr>
-                  <pic:blipFill>
-                    <a:blip r:embed="rId8">
-                      <a:extLst>
-                        <a:ext uri="{28A0092B-C50C-407E-A947-70E740481C1C}">
-                          <a14:useLocalDpi xmlns:a14="http://schemas.microsoft.com/office/drawing/2010/main" val="0"/>
-                        </a:ext>
-                      </a:extLst>
-                    </a:blip>
-                    <a:srcRect/>
-                    <a:stretch>
-                      <a:fillRect/>
-                    </a:stretch>
-                  </pic:blipFill>
-                  <pic:spPr bwMode="auto">
-                    <a:xfrm>
-                      <a:off x="0" y="0"/>
-                      <a:ext cx="4286250" cy="3048000"/>
-                    </a:xfrm>
-                    <a:prstGeom prst="rect">
-                      <a:avLst/>
-                    </a:prstGeom>
-                    <a:noFill/>
-                    <a:ln>
-                      <a:noFill/>
-                    </a:ln>
-                  </pic:spPr>
-                </pic:pic>
-              </a:graphicData>
-            </a:graphic>
-          </wp:inline>
-        </w:drawing>
-      </w:r>
-    </w:p>
-    <w:p>
-      <w:pPr>
-        <w:rPr>
-          <w:rFonts w:ascii="Arial" w:hAnsi="Arial" w:cs="Arial"/>
-          <w:sz w:val="18"/>
-          <w:szCs w:val="18"/>
-          <w:lang w:val="es-ES_tradnl"/>
-        </w:rPr>
-      </w:pPr>
-    </w:p>
-    <w:p>
-      <w:pPr>
-        <w:rPr>
-          <w:rFonts w:ascii="Arial" w:hAnsi="Arial" w:cs="Arial"/>
-          <w:sz w:val="18"/>
-          <w:szCs w:val="18"/>
-          <w:lang w:val="es-ES_tradnl"/>
-        </w:rPr>
-      </w:pPr>
-    </w:p>
-    <w:p>
-      <w:pPr>
-        <w:rPr>
-          <w:rFonts w:ascii="Arial" w:hAnsi="Arial" w:cs="Arial"/>
-          <w:sz w:val="18"/>
-          <w:szCs w:val="18"/>
-          <w:lang w:val="es-ES_tradnl"/>
-        </w:rPr>
-      </w:pPr>
-      <w:r>
-        <w:rPr>
-          <w:rFonts w:ascii="Arial" w:hAnsi="Arial"/>
-          <w:b/>
-          <w:color w:val="FF0000"/>
-          <w:sz w:val="18"/>
-          <w:szCs w:val="18"/>
-          <w:lang w:val="es-ES_tradnl"/>
-        </w:rPr>
-        <w:t>*</w:t>
-      </w:r>
-      <w:r>
-        <w:rPr>
-          <w:rFonts w:ascii="Arial" w:hAnsi="Arial"/>
-          <w:sz w:val="18"/>
-          <w:szCs w:val="18"/>
-          <w:lang w:val="es-ES_tradnl"/>
-        </w:rPr>
-        <w:t xml:space="preserve"> </w:t>
-      </w:r>
-      <w:r>
-        <w:rPr>
-          <w:rFonts w:ascii="Arial" w:hAnsi="Arial" w:cs="Arial"/>
-          <w:sz w:val="18"/>
-          <w:szCs w:val="18"/>
-          <w:highlight w:val="yellow"/>
-          <w:lang w:val="es-ES_tradnl"/>
-        </w:rPr>
-        <w:t xml:space="preserve">Nombre de archivo codificado </w:t>
-      </w:r>
-      <w:r>
-        <w:rPr>
-          <w:rFonts w:ascii="Arial" w:hAnsi="Arial" w:cs="Arial"/>
-          <w:sz w:val="18"/>
-          <w:szCs w:val="18"/>
-          <w:highlight w:val="yellow"/>
-          <w:lang w:val="es-ES_tradnl"/>
-        </w:rPr>
-        <w:t>(ejemplo, CI_S3_G1_REC10_F1</w:t>
-      </w:r>
-      <w:r>
-        <w:rPr>
-          <w:rFonts w:ascii="Arial" w:hAnsi="Arial" w:cs="Arial"/>
-          <w:sz w:val="18"/>
-          <w:szCs w:val="18"/>
-          <w:highlight w:val="yellow"/>
-          <w:lang w:val="es-ES_tradnl"/>
-        </w:rPr>
-        <w:t>.</w:t>
-      </w:r>
-      <w:r>
-        <w:rPr>
-          <w:rFonts w:ascii="Arial" w:hAnsi="Arial" w:cs="Arial"/>
-          <w:b/>
-          <w:color w:val="FF0000"/>
-          <w:sz w:val="18"/>
-          <w:szCs w:val="18"/>
-          <w:highlight w:val="yellow"/>
-          <w:lang w:val="es-ES_tradnl"/>
-        </w:rPr>
-        <w:t>JPG</w:t>
-      </w:r>
-      <w:r>
-        <w:rPr>
-          <w:rFonts w:ascii="Arial" w:hAnsi="Arial" w:cs="Arial"/>
-          <w:sz w:val="18"/>
-          <w:szCs w:val="18"/>
-          <w:lang w:val="es-ES_tradnl"/>
-        </w:rPr>
-        <w:t xml:space="preserve"> </w:t>
-      </w:r>
-    </w:p>
-    <w:p>
-      <w:pPr>
-        <w:rPr>
-          <w:rFonts w:ascii="Arial" w:hAnsi="Arial" w:cs="Arial"/>
-          <w:sz w:val="18"/>
-          <w:szCs w:val="18"/>
-          <w:lang w:val="es-ES_tradnl"/>
-        </w:rPr>
-      </w:pPr>
-    </w:p>
-    <w:p>
-      <w:pPr>
-        <w:rPr>
-          <w:rFonts w:ascii="Arial" w:hAnsi="Arial" w:cs="Arial"/>
-          <w:sz w:val="18"/>
-          <w:szCs w:val="18"/>
-          <w:lang w:val="es-ES_tradnl"/>
-        </w:rPr>
-      </w:pPr>
-      <w:r>
-        <w:rPr>
-          <w:rFonts w:ascii="Arial" w:hAnsi="Arial" w:cs="Arial"/>
-          <w:sz w:val="18"/>
-          <w:szCs w:val="18"/>
-          <w:lang w:val="es-ES_tradnl"/>
-        </w:rPr>
-        <w:t>CN_11_09_REC90_F1.</w:t>
-      </w:r>
-      <w:r>
-        <w:rPr>
-          <w:rFonts w:ascii="Arial" w:hAnsi="Arial" w:cs="Arial"/>
-          <w:b/>
-          <w:color w:val="FF0000"/>
-          <w:sz w:val="18"/>
-          <w:szCs w:val="18"/>
-          <w:lang w:val="es-ES_tradnl"/>
-        </w:rPr>
-        <w:t>JPG</w:t>
-      </w:r>
-    </w:p>
-    <w:p>
-      <w:pPr>
-        <w:rPr>
-          <w:rFonts w:ascii="Arial" w:hAnsi="Arial" w:cs="Arial"/>
-          <w:sz w:val="18"/>
-          <w:szCs w:val="18"/>
-          <w:lang w:val="es-ES_tradnl"/>
-        </w:rPr>
-      </w:pPr>
-    </w:p>
-    <w:p>
-      <w:pPr>
-        <w:rPr>
-          <w:rFonts w:ascii="Arial" w:hAnsi="Arial"/>
-          <w:sz w:val="18"/>
-          <w:szCs w:val="18"/>
-          <w:lang w:val="es-ES_tradnl"/>
-        </w:rPr>
-      </w:pPr>
-      <w:r>
-        <w:rPr>
-          <w:rFonts w:ascii="Arial" w:hAnsi="Arial"/>
-          <w:sz w:val="18"/>
-          <w:szCs w:val="18"/>
-          <w:highlight w:val="yellow"/>
-          <w:lang w:val="es-ES_tradnl"/>
-        </w:rPr>
-        <w:t xml:space="preserve">OPCIONAL </w:t>
-      </w:r>
-      <w:r>
-        <w:rPr>
-          <w:rFonts w:ascii="Arial" w:hAnsi="Arial"/>
-          <w:sz w:val="18"/>
-          <w:szCs w:val="18"/>
-          <w:highlight w:val="yellow"/>
-          <w:lang w:val="es-ES_tradnl"/>
-        </w:rPr>
-        <w:t>Pie de imagen 1 (</w:t>
-      </w:r>
-      <w:r>
-        <w:rPr>
-          <w:rFonts w:ascii="Arial" w:hAnsi="Arial"/>
-          <w:b/>
-          <w:sz w:val="18"/>
-          <w:szCs w:val="18"/>
-          <w:highlight w:val="yellow"/>
-          <w:lang w:val="es-ES_tradnl"/>
-        </w:rPr>
-        <w:t>13</w:t>
-      </w:r>
-      <w:r>
-        <w:rPr>
-          <w:rFonts w:ascii="Arial" w:hAnsi="Arial"/>
-          <w:b/>
-          <w:sz w:val="18"/>
-          <w:szCs w:val="18"/>
-          <w:highlight w:val="yellow"/>
-          <w:lang w:val="es-ES_tradnl"/>
-        </w:rPr>
-        <w:t>0</w:t>
-      </w:r>
-      <w:r>
-        <w:rPr>
-          <w:rFonts w:ascii="Arial" w:hAnsi="Arial"/>
-          <w:sz w:val="18"/>
-          <w:szCs w:val="18"/>
-          <w:highlight w:val="yellow"/>
-          <w:lang w:val="es-ES_tradnl"/>
-        </w:rPr>
-        <w:t xml:space="preserve"> caracteres máx., se puede usar cursivas)</w:t>
-      </w:r>
-    </w:p>
-    <w:p>
-      <w:pPr>
-        <w:rPr>
-          <w:rFonts w:ascii="Arial" w:hAnsi="Arial" w:cs="Arial"/>
-          <w:sz w:val="18"/>
-          <w:szCs w:val="18"/>
-          <w:lang w:val="es-ES_tradnl"/>
-        </w:rPr>
-      </w:pPr>
-    </w:p>
-    <w:p>
-      <w:pPr>
-        <w:rPr>
-          <w:rFonts w:ascii="Arial" w:hAnsi="Arial" w:cs="Arial"/>
-          <w:sz w:val="18"/>
-          <w:szCs w:val="18"/>
-          <w:lang w:val="es-ES_tradnl"/>
-        </w:rPr>
-      </w:pPr>
-    </w:p>
-    <w:p>
-      <w:pPr>
-        <w:rPr>
-          <w:rFonts w:ascii="Arial" w:hAnsi="Arial" w:cs="Arial"/>
-          <w:sz w:val="18"/>
-          <w:szCs w:val="18"/>
-          <w:lang w:val="es-ES_tradnl"/>
-        </w:rPr>
-      </w:pPr>
-    </w:p>
-    <w:p>
-      <w:pPr>
-        <w:rPr>
-          <w:rFonts w:ascii="Arial" w:hAnsi="Arial" w:cs="Arial"/>
-          <w:sz w:val="18"/>
-          <w:szCs w:val="18"/>
-          <w:lang w:val="es-ES_tradnl"/>
-        </w:rPr>
-      </w:pPr>
-    </w:p>
-    <w:p>
-      <w:pPr>
-        <w:rPr>
-          <w:rFonts w:ascii="Arial" w:hAnsi="Arial" w:cs="Arial"/>
-          <w:sz w:val="18"/>
-          <w:szCs w:val="18"/>
-          <w:lang w:val="es-ES_tradnl"/>
-        </w:rPr>
-      </w:pPr>
-    </w:p>
-    <w:p>
-      <w:pPr>
-        <w:rPr>
-          <w:rFonts w:ascii="Arial" w:hAnsi="Arial" w:cs="Arial"/>
-          <w:sz w:val="18"/>
-          <w:szCs w:val="18"/>
-          <w:lang w:val="es-ES_tradnl"/>
-        </w:rPr>
-      </w:pPr>
-    </w:p>
-    <w:p>
-      <w:pPr>
-        <w:rPr>
-          <w:rFonts w:ascii="Arial" w:hAnsi="Arial" w:cs="Arial"/>
-          <w:sz w:val="18"/>
-          <w:szCs w:val="18"/>
-          <w:lang w:val="es-ES_tradnl"/>
-        </w:rPr>
-      </w:pPr>
-    </w:p>
-    <w:p>
-      <w:pPr>
-        <w:rPr>
-          <w:rFonts w:ascii="Arial" w:hAnsi="Arial" w:cs="Arial"/>
-          <w:sz w:val="18"/>
-          <w:szCs w:val="18"/>
-          <w:lang w:val="es-ES_tradnl"/>
-        </w:rPr>
-      </w:pPr>
-    </w:p>
-    <w:p>
-      <w:pPr>
-        <w:rPr>
-          <w:rFonts w:ascii="Arial" w:hAnsi="Arial"/>
-          <w:sz w:val="18"/>
-          <w:szCs w:val="18"/>
-          <w:lang w:val="es-ES_tradnl"/>
-        </w:rPr>
-      </w:pPr>
-      <w:r>
-        <w:rPr>
-          <w:rFonts w:ascii="Arial" w:hAnsi="Arial"/>
-          <w:b/>
-          <w:color w:val="FF0000"/>
-          <w:sz w:val="18"/>
-          <w:szCs w:val="18"/>
-          <w:lang w:val="es-ES_tradnl"/>
-        </w:rPr>
-        <w:t>*</w:t>
-      </w:r>
-      <w:r>
-        <w:rPr>
-          <w:rFonts w:ascii="Arial" w:hAnsi="Arial"/>
-          <w:sz w:val="18"/>
-          <w:szCs w:val="18"/>
-          <w:lang w:val="es-ES_tradnl"/>
-        </w:rPr>
-        <w:t xml:space="preserve"> </w:t>
-      </w:r>
-      <w:r>
-        <w:rPr>
-          <w:rFonts w:ascii="Arial" w:hAnsi="Arial"/>
-          <w:sz w:val="18"/>
-          <w:szCs w:val="18"/>
-          <w:highlight w:val="green"/>
-          <w:lang w:val="es-ES_tradnl"/>
-        </w:rPr>
-        <w:t>Texto</w:t>
-      </w:r>
-    </w:p>
-    <w:p>
-      <w:pPr>
-        <w:rPr>
-          <w:rFonts w:ascii="Arial" w:hAnsi="Arial" w:cs="Arial"/>
-          <w:sz w:val="18"/>
-          <w:szCs w:val="18"/>
-          <w:lang w:val="es-ES_tradnl"/>
-        </w:rPr>
-      </w:pPr>
-    </w:p>
-    <w:p>
-      <w:pPr>
-        <w:pStyle w:val="Prrafodelista"/>
-        <w:numPr>
-          <w:ilvl w:val="0"/>
-          <w:numId w:val="1"/>
-        </w:numPr>
-        <w:rPr>
-          <w:rFonts w:ascii="Arial" w:hAnsi="Arial" w:cs="Arial"/>
-          <w:sz w:val="18"/>
-          <w:szCs w:val="18"/>
-          <w:lang w:val="es-ES_tradnl"/>
-        </w:rPr>
-      </w:pPr>
-      <w:r>
-        <w:rPr>
-          <w:rFonts w:ascii="Arial" w:hAnsi="Arial" w:cs="Arial"/>
-          <w:sz w:val="18"/>
-          <w:szCs w:val="18"/>
-          <w:lang w:val="es-ES_tradnl"/>
-        </w:rPr>
-        <w:t>Preparar un indicador á</w:t>
-      </w:r>
-      <w:r>
-        <w:rPr>
-          <w:rFonts w:ascii="Arial" w:hAnsi="Arial" w:cs="Arial"/>
-          <w:sz w:val="18"/>
-          <w:szCs w:val="18"/>
-          <w:lang w:val="es-ES_tradnl"/>
-        </w:rPr>
-        <w:t>cido-</w:t>
-      </w:r>
-      <w:r>
-        <w:rPr>
-          <w:rFonts w:ascii="Arial" w:hAnsi="Arial" w:cs="Arial"/>
-          <w:sz w:val="18"/>
-          <w:szCs w:val="18"/>
-          <w:lang w:val="es-ES_tradnl"/>
-        </w:rPr>
-        <w:t>base</w:t>
-      </w:r>
-    </w:p>
-    <w:p>
-      <w:pPr>
-        <w:pStyle w:val="Prrafodelista"/>
-        <w:numPr>
-          <w:ilvl w:val="0"/>
-          <w:numId w:val="1"/>
-        </w:numPr>
-        <w:rPr>
-          <w:rFonts w:ascii="Arial" w:hAnsi="Arial" w:cs="Arial"/>
-          <w:sz w:val="18"/>
-          <w:szCs w:val="18"/>
-          <w:lang w:val="es-ES_tradnl"/>
-        </w:rPr>
-      </w:pPr>
-      <w:r>
-        <w:rPr>
-          <w:rFonts w:ascii="Arial" w:hAnsi="Arial" w:cs="Arial"/>
-          <w:sz w:val="18"/>
-          <w:szCs w:val="18"/>
-          <w:lang w:val="es-ES_tradnl"/>
-        </w:rPr>
-        <w:t>Identificar sustancias ácidas y básicas</w:t>
-      </w:r>
-    </w:p>
-    <w:p>
-      <w:pPr>
-        <w:pStyle w:val="Prrafodelista"/>
-        <w:numPr>
-          <w:ilvl w:val="0"/>
-          <w:numId w:val="1"/>
-        </w:numPr>
-        <w:rPr>
-          <w:rFonts w:ascii="Arial" w:hAnsi="Arial" w:cs="Arial"/>
-          <w:sz w:val="18"/>
-          <w:szCs w:val="18"/>
-          <w:lang w:val="es-ES_tradnl"/>
-        </w:rPr>
-      </w:pPr>
-      <w:r>
-        <w:rPr>
-          <w:rFonts w:ascii="Arial" w:hAnsi="Arial" w:cs="Arial"/>
-          <w:sz w:val="18"/>
-          <w:szCs w:val="18"/>
-          <w:lang w:val="es-ES_tradnl"/>
-        </w:rPr>
-        <w:t>C</w:t>
-      </w:r>
-      <w:r>
-        <w:rPr>
-          <w:rFonts w:ascii="Arial" w:hAnsi="Arial" w:cs="Arial"/>
-          <w:sz w:val="18"/>
-          <w:szCs w:val="18"/>
-          <w:lang w:val="es-ES_tradnl"/>
-        </w:rPr>
-        <w:t>omprender la importancia de los indicadores</w:t>
-      </w:r>
-    </w:p>
-    <w:p>
-      <w:pPr>
-        <w:pStyle w:val="Prrafodelista"/>
-        <w:rPr>
-          <w:rFonts w:ascii="Arial" w:hAnsi="Arial" w:cs="Arial"/>
-          <w:sz w:val="18"/>
-          <w:szCs w:val="18"/>
-          <w:lang w:val="es-ES_tradnl"/>
-        </w:rPr>
-      </w:pPr>
-    </w:p>
-    <w:p>
-      <w:pPr>
-        <w:shd w:val="clear" w:color="auto" w:fill="99CCFF"/>
-        <w:jc w:val="center"/>
-        <w:rPr>
-          <w:rFonts w:ascii="Arial" w:hAnsi="Arial"/>
-          <w:b/>
-          <w:sz w:val="16"/>
-          <w:szCs w:val="16"/>
-          <w:lang w:val="es-ES_tradnl"/>
-        </w:rPr>
-      </w:pPr>
-      <w:r>
-        <w:rPr>
-          <w:rFonts w:ascii="Arial" w:hAnsi="Arial"/>
-          <w:b/>
-          <w:sz w:val="16"/>
-          <w:szCs w:val="16"/>
-          <w:lang w:val="es-ES_tradnl"/>
-        </w:rPr>
-        <w:t>PESTAÑA</w:t>
-      </w:r>
-      <w:r>
-        <w:rPr>
-          <w:rFonts w:ascii="Arial" w:hAnsi="Arial"/>
-          <w:sz w:val="16"/>
-          <w:szCs w:val="16"/>
-          <w:lang w:val="es-ES_tradnl"/>
-        </w:rPr>
-        <w:t xml:space="preserve"> 2</w:t>
-      </w:r>
-    </w:p>
-    <w:p>
-      <w:pPr>
-        <w:rPr>
-          <w:rFonts w:ascii="Arial" w:hAnsi="Arial"/>
-          <w:sz w:val="18"/>
-          <w:szCs w:val="18"/>
-          <w:highlight w:val="green"/>
-          <w:lang w:val="es-ES_tradnl"/>
-        </w:rPr>
-      </w:pPr>
-      <w:r>
-        <w:rPr>
-          <w:rFonts w:ascii="Arial" w:hAnsi="Arial"/>
-          <w:b/>
-          <w:color w:val="FF0000"/>
-          <w:sz w:val="18"/>
-          <w:szCs w:val="18"/>
-          <w:lang w:val="es-ES_tradnl"/>
-        </w:rPr>
-        <w:t>*</w:t>
-      </w:r>
-      <w:r>
-        <w:rPr>
-          <w:rFonts w:ascii="Arial" w:hAnsi="Arial"/>
-          <w:sz w:val="18"/>
-          <w:szCs w:val="18"/>
-          <w:lang w:val="es-ES_tradnl"/>
-        </w:rPr>
-        <w:t xml:space="preserve"> </w:t>
-      </w:r>
-      <w:r>
-        <w:rPr>
-          <w:rFonts w:ascii="Arial" w:hAnsi="Arial"/>
-          <w:sz w:val="18"/>
-          <w:szCs w:val="18"/>
-          <w:highlight w:val="green"/>
-          <w:lang w:val="es-ES_tradnl"/>
-        </w:rPr>
-        <w:t>Título de pestaña (</w:t>
-      </w:r>
-      <w:r>
-        <w:rPr>
-          <w:rFonts w:ascii="Arial" w:hAnsi="Arial"/>
-          <w:b/>
-          <w:sz w:val="18"/>
-          <w:szCs w:val="18"/>
-          <w:highlight w:val="green"/>
-          <w:lang w:val="es-ES_tradnl"/>
-        </w:rPr>
-        <w:t>20</w:t>
-      </w:r>
-      <w:r>
-        <w:rPr>
-          <w:rFonts w:ascii="Arial" w:hAnsi="Arial"/>
-          <w:sz w:val="18"/>
-          <w:szCs w:val="18"/>
-          <w:highlight w:val="green"/>
-          <w:lang w:val="es-ES_tradnl"/>
-        </w:rPr>
-        <w:t xml:space="preserve"> caracteres máximo)</w:t>
-      </w:r>
-    </w:p>
-    <w:p>
-      <w:pPr>
-        <w:rPr>
-          <w:rFonts w:ascii="Arial" w:hAnsi="Arial"/>
-          <w:sz w:val="18"/>
-          <w:szCs w:val="18"/>
-          <w:highlight w:val="green"/>
-          <w:lang w:val="es-ES_tradnl"/>
-        </w:rPr>
-      </w:pPr>
-    </w:p>
-    <w:p>
-      <w:pPr>
-        <w:rPr>
-          <w:rFonts w:ascii="Arial" w:hAnsi="Arial"/>
-          <w:sz w:val="18"/>
-          <w:szCs w:val="18"/>
-          <w:lang w:val="es-ES_tradnl"/>
-        </w:rPr>
-      </w:pPr>
-      <w:r>
-        <w:rPr>
-          <w:rFonts w:ascii="Arial" w:hAnsi="Arial"/>
-          <w:sz w:val="18"/>
-          <w:szCs w:val="18"/>
-          <w:lang w:val="es-ES_tradnl"/>
-        </w:rPr>
-        <w:t xml:space="preserve">Materiales </w:t>
-      </w:r>
-    </w:p>
-    <w:p>
-      <w:pPr>
-        <w:rPr>
-          <w:rFonts w:ascii="Arial" w:hAnsi="Arial"/>
-          <w:sz w:val="18"/>
-          <w:szCs w:val="18"/>
-          <w:lang w:val="es-ES_tradnl"/>
-        </w:rPr>
-      </w:pPr>
-      <w:r>
-        <w:rPr>
-          <w:rFonts w:ascii="Arial" w:hAnsi="Arial"/>
-          <w:sz w:val="18"/>
-          <w:szCs w:val="18"/>
-          <w:highlight w:val="green"/>
-          <w:lang w:val="es-ES_tradnl"/>
-        </w:rPr>
-        <w:t xml:space="preserve"> </w:t>
-      </w:r>
-    </w:p>
-    <w:p>
-      <w:pPr>
-        <w:rPr>
-          <w:rFonts w:ascii="Arial" w:hAnsi="Arial"/>
-          <w:b/>
-          <w:color w:val="FF0000"/>
-          <w:sz w:val="18"/>
-          <w:szCs w:val="18"/>
-          <w:lang w:val="es-ES_tradnl"/>
-        </w:rPr>
-      </w:pPr>
-      <w:r>
-        <w:rPr>
-          <w:rFonts w:ascii="Arial" w:hAnsi="Arial"/>
-          <w:color w:val="0000FF"/>
-          <w:sz w:val="16"/>
-          <w:szCs w:val="16"/>
-          <w:lang w:val="es-ES_tradnl"/>
-        </w:rPr>
-        <w:t>Si se pretende usar la pestaña 1 como portada del interactivo éste debe ser de tipo “Solo texto” que llevará solamente una foto PNG y su pie de foto correspondiente (ver ejemplo al final del documento).</w:t>
-      </w:r>
-    </w:p>
-    <w:p>
-      <w:pPr>
-        <w:rPr>
-          <w:rFonts w:ascii="Arial" w:hAnsi="Arial" w:cs="Arial"/>
-          <w:sz w:val="18"/>
-          <w:szCs w:val="18"/>
-          <w:lang w:val="es-ES_tradnl"/>
-        </w:rPr>
-      </w:pPr>
-      <w:r>
-        <w:rPr>
-          <w:rFonts w:ascii="Arial" w:hAnsi="Arial"/>
-          <w:b/>
-          <w:color w:val="FF0000"/>
-          <w:sz w:val="18"/>
-          <w:szCs w:val="18"/>
-          <w:lang w:val="es-ES_tradnl"/>
-        </w:rPr>
-        <w:t>*</w:t>
-      </w:r>
-      <w:r>
-        <w:rPr>
-          <w:rFonts w:ascii="Arial" w:hAnsi="Arial"/>
-          <w:sz w:val="18"/>
-          <w:szCs w:val="18"/>
-          <w:lang w:val="es-ES_tradnl"/>
-        </w:rPr>
-        <w:t xml:space="preserve"> </w:t>
-      </w:r>
-      <w:r>
-        <w:rPr>
-          <w:rFonts w:ascii="Arial" w:hAnsi="Arial" w:cs="Arial"/>
-          <w:sz w:val="18"/>
-          <w:szCs w:val="18"/>
-          <w:highlight w:val="green"/>
-          <w:lang w:val="es-ES_tradnl"/>
-        </w:rPr>
-        <w:t xml:space="preserve">Tipo de pestaña </w:t>
-      </w:r>
-      <w:r>
-        <w:rPr>
-          <w:rFonts w:ascii="Arial" w:hAnsi="Arial" w:cs="Arial"/>
-          <w:sz w:val="18"/>
-          <w:szCs w:val="18"/>
-          <w:highlight w:val="green"/>
-          <w:lang w:val="es-ES_tradnl"/>
-        </w:rPr>
-        <w:t xml:space="preserve">elija una </w:t>
-      </w:r>
-      <w:r>
-        <w:rPr>
-          <w:rFonts w:ascii="Arial" w:hAnsi="Arial" w:cs="Arial"/>
-          <w:sz w:val="18"/>
-          <w:szCs w:val="18"/>
-          <w:highlight w:val="green"/>
-          <w:lang w:val="es-ES_tradnl"/>
-        </w:rPr>
-        <w:t>opción:</w:t>
-      </w:r>
-    </w:p>
-    <w:tbl>
-      <w:tblPr>
-        <w:tblStyle w:val="Tablaconcuadrcula"/>
-        <w:tblW w:w="9072" w:type="dxa"/>
-        <w:tblInd w:w="534" w:type="dxa"/>
-        <w:tblLayout w:type="fixed"/>
-        <w:tblLook w:val="04A0" w:firstRow="1" w:lastRow="0" w:firstColumn="1" w:lastColumn="0" w:noHBand="0" w:noVBand="1"/>
-      </w:tblPr>
-      <w:tblGrid>
-        <w:gridCol w:w="3118"/>
-        <w:gridCol w:w="425"/>
-        <w:gridCol w:w="3260"/>
-        <w:gridCol w:w="426"/>
-        <w:gridCol w:w="1417"/>
-        <w:gridCol w:w="426"/>
-      </w:tblGrid>
-      <w:tr>
-        <w:tc>
-          <w:tcPr>
-            <w:tcW w:w="3118" w:type="dxa"/>
-            <w:tcBorders>
-              <w:top w:val="nil"/>
-              <w:left w:val="nil"/>
-              <w:bottom w:val="nil"/>
-            </w:tcBorders>
-            <w:shd w:val="clear" w:color="auto" w:fill="CCFFCC"/>
-          </w:tcPr>
-          <w:p>
-            <w:pPr>
-              <w:jc w:val="right"/>
-              <w:rPr>
-                <w:rFonts w:ascii="Arial" w:hAnsi="Arial" w:cs="Arial"/>
-                <w:sz w:val="16"/>
-                <w:szCs w:val="16"/>
-                <w:lang w:val="es-ES_tradnl"/>
-              </w:rPr>
-            </w:pPr>
-            <w:r>
-              <w:rPr>
-                <w:rFonts w:ascii="Arial" w:hAnsi="Arial" w:cs="Arial"/>
-                <w:sz w:val="16"/>
-                <w:szCs w:val="16"/>
-                <w:lang w:val="es-ES_tradnl"/>
-              </w:rPr>
-              <w:t>Texto con una imagen a la derecha</w:t>
-            </w:r>
-          </w:p>
-        </w:tc>
-        <w:tc>
-          <w:tcPr>
-            <w:tcW w:w="425" w:type="dxa"/>
-          </w:tcPr>
-          <w:p>
-            <w:pPr>
-              <w:rPr>
-                <w:rFonts w:ascii="Arial" w:hAnsi="Arial" w:cs="Arial"/>
-                <w:sz w:val="16"/>
-                <w:szCs w:val="16"/>
-                <w:lang w:val="es-ES_tradnl"/>
-              </w:rPr>
-            </w:pPr>
-            <w:r>
-              <w:rPr>
-                <w:rFonts w:ascii="Arial" w:hAnsi="Arial" w:cs="Arial"/>
-                <w:sz w:val="16"/>
-                <w:szCs w:val="16"/>
-                <w:lang w:val="es-ES_tradnl"/>
-              </w:rPr>
-              <w:t>X</w:t>
-            </w:r>
-          </w:p>
-        </w:tc>
-        <w:tc>
-          <w:tcPr>
-            <w:tcW w:w="3260" w:type="dxa"/>
-            <w:tcBorders>
-              <w:top w:val="nil"/>
-              <w:bottom w:val="nil"/>
-            </w:tcBorders>
-            <w:shd w:val="clear" w:color="auto" w:fill="CCFFCC"/>
-          </w:tcPr>
-          <w:p>
-            <w:pPr>
-              <w:jc w:val="right"/>
-              <w:rPr>
-                <w:rFonts w:ascii="Arial" w:hAnsi="Arial" w:cs="Arial"/>
-                <w:sz w:val="16"/>
-                <w:szCs w:val="16"/>
-                <w:lang w:val="es-ES_tradnl"/>
-              </w:rPr>
-            </w:pPr>
-            <w:r>
-              <w:rPr>
-                <w:rFonts w:ascii="Arial" w:hAnsi="Arial" w:cs="Arial"/>
-                <w:sz w:val="16"/>
-                <w:szCs w:val="16"/>
-                <w:lang w:val="es-ES_tradnl"/>
-              </w:rPr>
-              <w:t>Texto con una imagen a la izquierda</w:t>
-            </w:r>
-          </w:p>
-        </w:tc>
-        <w:tc>
-          <w:tcPr>
-            <w:tcW w:w="426" w:type="dxa"/>
-          </w:tcPr>
-          <w:p>
-            <w:pPr>
-              <w:rPr>
-                <w:rFonts w:ascii="Arial" w:hAnsi="Arial" w:cs="Arial"/>
-                <w:sz w:val="16"/>
-                <w:szCs w:val="16"/>
-                <w:lang w:val="es-ES_tradnl"/>
-              </w:rPr>
-            </w:pPr>
-          </w:p>
-        </w:tc>
-        <w:tc>
-          <w:tcPr>
-            <w:tcW w:w="1417" w:type="dxa"/>
-            <w:tcBorders>
-              <w:top w:val="nil"/>
-              <w:bottom w:val="nil"/>
-            </w:tcBorders>
-            <w:shd w:val="clear" w:color="auto" w:fill="CCFFCC"/>
-          </w:tcPr>
-          <w:p>
-            <w:pPr>
-              <w:jc w:val="right"/>
-              <w:rPr>
-                <w:rFonts w:ascii="Arial" w:hAnsi="Arial" w:cs="Arial"/>
-                <w:b/>
-                <w:sz w:val="16"/>
-                <w:szCs w:val="16"/>
-                <w:lang w:val="es-ES_tradnl"/>
-              </w:rPr>
-            </w:pPr>
-            <w:r>
-              <w:rPr>
-                <w:rFonts w:ascii="Arial" w:hAnsi="Arial" w:cs="Arial"/>
-                <w:b/>
-                <w:sz w:val="16"/>
-                <w:szCs w:val="16"/>
-                <w:lang w:val="es-ES_tradnl"/>
-              </w:rPr>
-              <w:t>Solo texto</w:t>
-            </w:r>
-          </w:p>
-        </w:tc>
-        <w:tc>
-          <w:tcPr>
-            <w:tcW w:w="426" w:type="dxa"/>
-            <w:tcBorders>
-              <w:bottom w:val="single" w:sz="4" w:space="0" w:color="auto"/>
-            </w:tcBorders>
-          </w:tcPr>
-          <w:p>
-            <w:pPr>
-              <w:rPr>
-                <w:rFonts w:ascii="Arial" w:hAnsi="Arial" w:cs="Arial"/>
-                <w:sz w:val="16"/>
-                <w:szCs w:val="16"/>
-                <w:lang w:val="es-ES_tradnl"/>
-              </w:rPr>
-            </w:pPr>
-          </w:p>
-        </w:tc>
-      </w:tr>
-      <w:tr>
-        <w:tc>
-          <w:tcPr>
-            <w:tcW w:w="3118" w:type="dxa"/>
-            <w:tcBorders>
-              <w:top w:val="nil"/>
-              <w:left w:val="nil"/>
-              <w:bottom w:val="nil"/>
-            </w:tcBorders>
-            <w:shd w:val="clear" w:color="auto" w:fill="CCFFCC"/>
-          </w:tcPr>
-          <w:p>
-            <w:pPr>
-              <w:jc w:val="right"/>
-              <w:rPr>
-                <w:rFonts w:ascii="Arial" w:hAnsi="Arial" w:cs="Arial"/>
-                <w:sz w:val="16"/>
-                <w:szCs w:val="16"/>
-                <w:lang w:val="es-ES_tradnl"/>
-              </w:rPr>
-            </w:pPr>
-            <w:r>
-              <w:rPr>
-                <w:rFonts w:ascii="Arial" w:hAnsi="Arial" w:cs="Arial"/>
-                <w:sz w:val="16"/>
-                <w:szCs w:val="16"/>
-                <w:lang w:val="es-ES_tradnl"/>
-              </w:rPr>
-              <w:t>Texto con dos imágenes a la derecha</w:t>
-            </w:r>
-          </w:p>
-        </w:tc>
-        <w:tc>
-          <w:tcPr>
-            <w:tcW w:w="425" w:type="dxa"/>
-          </w:tcPr>
-          <w:p>
-            <w:pPr>
-              <w:rPr>
-                <w:rFonts w:ascii="Arial" w:hAnsi="Arial" w:cs="Arial"/>
-                <w:sz w:val="16"/>
-                <w:szCs w:val="16"/>
-                <w:lang w:val="es-ES_tradnl"/>
-              </w:rPr>
-            </w:pPr>
-          </w:p>
-        </w:tc>
-        <w:tc>
-          <w:tcPr>
-            <w:tcW w:w="3260" w:type="dxa"/>
-            <w:tcBorders>
-              <w:top w:val="nil"/>
-              <w:bottom w:val="nil"/>
-            </w:tcBorders>
-            <w:shd w:val="clear" w:color="auto" w:fill="CCFFCC"/>
-          </w:tcPr>
-          <w:p>
-            <w:pPr>
-              <w:jc w:val="right"/>
-              <w:rPr>
-                <w:rFonts w:ascii="Arial" w:hAnsi="Arial" w:cs="Arial"/>
-                <w:sz w:val="16"/>
-                <w:szCs w:val="16"/>
-                <w:lang w:val="es-ES_tradnl"/>
-              </w:rPr>
-            </w:pPr>
-            <w:r>
-              <w:rPr>
-                <w:rFonts w:ascii="Arial" w:hAnsi="Arial" w:cs="Arial"/>
-                <w:sz w:val="16"/>
-                <w:szCs w:val="16"/>
-                <w:lang w:val="es-ES_tradnl"/>
-              </w:rPr>
-              <w:t>Texto con dos imágenes a la izquierda</w:t>
-            </w:r>
-          </w:p>
-        </w:tc>
-        <w:tc>
-          <w:tcPr>
-            <w:tcW w:w="426" w:type="dxa"/>
-          </w:tcPr>
-          <w:p>
-            <w:pPr>
-              <w:rPr>
-                <w:rFonts w:ascii="Arial" w:hAnsi="Arial" w:cs="Arial"/>
-                <w:sz w:val="16"/>
-                <w:szCs w:val="16"/>
-                <w:lang w:val="es-ES_tradnl"/>
-              </w:rPr>
-            </w:pPr>
-          </w:p>
-        </w:tc>
-        <w:tc>
-          <w:tcPr>
-            <w:tcW w:w="1417" w:type="dxa"/>
-            <w:tcBorders>
-              <w:top w:val="nil"/>
-              <w:bottom w:val="nil"/>
-              <w:right w:val="nil"/>
-            </w:tcBorders>
-          </w:tcPr>
-          <w:p>
-            <w:pPr>
-              <w:rPr>
-                <w:rFonts w:ascii="Arial" w:hAnsi="Arial" w:cs="Arial"/>
-                <w:sz w:val="16"/>
-                <w:szCs w:val="16"/>
-                <w:lang w:val="es-ES_tradnl"/>
-              </w:rPr>
-            </w:pPr>
-          </w:p>
-        </w:tc>
-        <w:tc>
-          <w:tcPr>
-            <w:tcW w:w="426" w:type="dxa"/>
-            <w:tcBorders>
-              <w:left w:val="nil"/>
-              <w:bottom w:val="nil"/>
-              <w:right w:val="nil"/>
-            </w:tcBorders>
-          </w:tcPr>
-          <w:p>
-            <w:pPr>
-              <w:rPr>
-                <w:rFonts w:ascii="Arial" w:hAnsi="Arial" w:cs="Arial"/>
-                <w:sz w:val="16"/>
-                <w:szCs w:val="16"/>
-                <w:lang w:val="es-ES_tradnl"/>
-              </w:rPr>
-            </w:pPr>
-          </w:p>
-        </w:tc>
-      </w:tr>
-    </w:tbl>
-    <w:p>
-      <w:pPr>
-        <w:rPr>
-          <w:rFonts w:ascii="Arial" w:hAnsi="Arial" w:cs="Arial"/>
-          <w:sz w:val="18"/>
-          <w:szCs w:val="18"/>
-          <w:lang w:val="es-ES_tradnl"/>
-        </w:rPr>
-      </w:pPr>
-    </w:p>
-    <w:p>
-      <w:pPr>
-        <w:rPr>
-          <w:rFonts w:ascii="Arial" w:hAnsi="Arial" w:cs="Arial"/>
-          <w:sz w:val="18"/>
-          <w:szCs w:val="18"/>
-          <w:lang w:val="es-ES_tradnl"/>
-        </w:rPr>
-      </w:pPr>
-    </w:p>
-    <w:p>
-      <w:pPr>
-        <w:rPr>
-          <w:rFonts w:ascii="Arial" w:hAnsi="Arial"/>
-          <w:sz w:val="18"/>
-          <w:szCs w:val="18"/>
-          <w:lang w:val="es-ES_tradnl"/>
-        </w:rPr>
-      </w:pPr>
-      <w:r>
-        <w:rPr>
-          <w:rFonts w:ascii="Arial" w:hAnsi="Arial"/>
-          <w:sz w:val="18"/>
-          <w:szCs w:val="18"/>
-          <w:highlight w:val="green"/>
-          <w:lang w:val="es-ES_tradnl"/>
-        </w:rPr>
-        <w:t>Imagen 1</w:t>
-      </w:r>
-      <w:r>
-        <w:rPr>
-          <w:rFonts w:ascii="Arial" w:hAnsi="Arial"/>
-          <w:sz w:val="18"/>
-          <w:szCs w:val="18"/>
-          <w:highlight w:val="green"/>
-          <w:lang w:val="es-ES_tradnl"/>
-        </w:rPr>
-        <w:t xml:space="preserve"> </w:t>
-      </w:r>
-      <w:r>
-        <w:rPr>
-          <w:rFonts w:ascii="Arial" w:hAnsi="Arial"/>
-          <w:sz w:val="18"/>
-          <w:szCs w:val="18"/>
-          <w:highlight w:val="green"/>
-          <w:lang w:val="es-ES_tradnl"/>
-        </w:rPr>
-        <w:t>(borrar si no se ocupa)</w:t>
-      </w:r>
-      <w:r>
-        <w:rPr>
-          <w:rFonts w:ascii="Arial" w:hAnsi="Arial"/>
-          <w:sz w:val="18"/>
-          <w:szCs w:val="18"/>
-          <w:highlight w:val="green"/>
-          <w:lang w:val="es-ES_tradnl"/>
-        </w:rPr>
-        <w:t>:</w:t>
-      </w:r>
-    </w:p>
-    <w:p>
-      <w:pPr>
-        <w:rPr>
-          <w:rFonts w:ascii="Arial" w:hAnsi="Arial" w:cs="Arial"/>
-          <w:sz w:val="18"/>
-          <w:szCs w:val="18"/>
-          <w:lang w:val="es-ES_tradnl"/>
-        </w:rPr>
-      </w:pPr>
-      <w:r>
-        <w:rPr>
-          <w:rFonts w:ascii="Arial" w:hAnsi="Arial"/>
-          <w:b/>
-          <w:color w:val="FF0000"/>
-          <w:sz w:val="18"/>
-          <w:szCs w:val="18"/>
-          <w:lang w:val="es-ES_tradnl"/>
-        </w:rPr>
-        <w:t>*</w:t>
-      </w:r>
-      <w:r>
-        <w:rPr>
-          <w:rFonts w:ascii="Arial" w:hAnsi="Arial"/>
-          <w:sz w:val="18"/>
-          <w:szCs w:val="18"/>
-          <w:lang w:val="es-ES_tradnl"/>
-        </w:rPr>
-        <w:t xml:space="preserve"> </w:t>
-      </w:r>
-      <w:r>
-        <w:rPr>
-          <w:rFonts w:ascii="Arial" w:hAnsi="Arial" w:cs="Arial"/>
-          <w:sz w:val="18"/>
-          <w:szCs w:val="18"/>
-          <w:highlight w:val="yellow"/>
-          <w:lang w:val="es-ES_tradnl"/>
-        </w:rPr>
-        <w:t xml:space="preserve">Nombre de archivo </w:t>
-      </w:r>
-      <w:proofErr w:type="spellStart"/>
-      <w:r>
-        <w:rPr>
-          <w:rFonts w:ascii="Arial" w:hAnsi="Arial" w:cs="Arial"/>
-          <w:sz w:val="18"/>
-          <w:szCs w:val="18"/>
-          <w:highlight w:val="yellow"/>
-          <w:lang w:val="es-ES_tradnl"/>
-        </w:rPr>
-        <w:t>Shutterstock</w:t>
-      </w:r>
-      <w:proofErr w:type="spellEnd"/>
-      <w:r>
-        <w:rPr>
-          <w:rFonts w:ascii="Arial" w:hAnsi="Arial" w:cs="Arial"/>
-          <w:sz w:val="18"/>
-          <w:szCs w:val="18"/>
-          <w:highlight w:val="yellow"/>
-          <w:lang w:val="es-ES_tradnl"/>
-        </w:rPr>
-        <w:t xml:space="preserve"> o descripción de ilustración a crear</w:t>
-      </w:r>
-    </w:p>
-    <w:p>
-      <w:pPr>
-        <w:rPr>
-          <w:rFonts w:ascii="Arial" w:hAnsi="Arial" w:cs="Arial"/>
-          <w:sz w:val="18"/>
-          <w:szCs w:val="18"/>
-          <w:lang w:val="es-ES_tradnl"/>
-        </w:rPr>
-      </w:pPr>
-    </w:p>
-    <w:p>
-      <w:pPr>
-        <w:rPr>
-          <w:rFonts w:ascii="Arial" w:hAnsi="Arial" w:cs="Arial"/>
-          <w:sz w:val="18"/>
-          <w:szCs w:val="18"/>
-          <w:lang w:val="es-ES_tradnl"/>
-        </w:rPr>
-      </w:pPr>
-      <w:r>
-        <w:rPr>
-          <w:rFonts w:ascii="Arial" w:hAnsi="Arial" w:cs="Arial"/>
-          <w:sz w:val="18"/>
-          <w:szCs w:val="18"/>
-          <w:lang w:val="es-ES_tradnl"/>
-        </w:rPr>
-        <w:t xml:space="preserve">Código </w:t>
-      </w:r>
-      <w:proofErr w:type="spellStart"/>
-      <w:r>
-        <w:rPr>
-          <w:rFonts w:ascii="Arial" w:hAnsi="Arial" w:cs="Arial"/>
-          <w:sz w:val="18"/>
-          <w:szCs w:val="18"/>
-          <w:lang w:val="es-ES_tradnl"/>
-        </w:rPr>
-        <w:t>Shutterstock</w:t>
-      </w:r>
-      <w:proofErr w:type="spellEnd"/>
-      <w:r>
-        <w:rPr>
-          <w:rFonts w:ascii="Arial" w:hAnsi="Arial" w:cs="Arial"/>
-          <w:sz w:val="18"/>
-          <w:szCs w:val="18"/>
-          <w:lang w:val="es-ES_tradnl"/>
-        </w:rPr>
-        <w:t xml:space="preserve"> 125739554</w:t>
-      </w:r>
-    </w:p>
-    <w:p>
-      <w:pPr>
-        <w:rPr>
-          <w:rFonts w:ascii="Arial" w:hAnsi="Arial" w:cs="Arial"/>
-          <w:sz w:val="18"/>
-          <w:szCs w:val="18"/>
-          <w:lang w:val="es-ES_tradnl"/>
-        </w:rPr>
-      </w:pPr>
-      <w:r>
-        <w:rPr>
-          <w:noProof/>
-          <w:lang w:eastAsia="es-CO"/>
-        </w:rPr>
-        <w:drawing>
-          <wp:inline distT="0" distB="0" distL="0" distR="0" wp14:anchorId="78F98670" wp14:editId="17A76CDA">
-            <wp:extent cx="4286250" cy="3048000"/>
-            <wp:effectExtent l="0" t="0" r="0" b="0"/>
-            <wp:docPr id="3" name="Imagen 3" descr="http://thumb1.shutterstock.com/display_pic_with_logo/304216/125739554/stock-photo-chemical-scientific-laboratory-stuff-microscope-test-tube-flask-pipette-125739554.jpg"/>
-            <wp:cNvGraphicFramePr>
-              <a:graphicFrameLocks xmlns:a="http://schemas.openxmlformats.org/drawingml/2006/main" noChangeAspect="1"/>
-            </wp:cNvGraphicFramePr>
-            <a:graphic xmlns:a="http://schemas.openxmlformats.org/drawingml/2006/main">
-              <a:graphicData uri="http://schemas.openxmlformats.org/drawingml/2006/picture">
-                <pic:pic xmlns:pic="http://schemas.openxmlformats.org/drawingml/2006/picture">
-                  <pic:nvPicPr>
-                    <pic:cNvPr id="0" name="Picture 3" descr="http://thumb1.shutterstock.com/display_pic_with_logo/304216/125739554/stock-photo-chemical-scientific-laboratory-stuff-microscope-test-tube-flask-pipette-125739554.jpg"/>
                     <pic:cNvPicPr>
                       <a:picLocks noChangeAspect="1" noChangeArrowheads="1"/>
                     </pic:cNvPicPr>
@@ -7721,6 +6589,1232 @@
           <w:lang w:val="es-ES_tradnl"/>
         </w:rPr>
       </w:pPr>
+    </w:p>
+    <w:p>
+      <w:pPr>
+        <w:rPr>
+          <w:rFonts w:ascii="Arial" w:hAnsi="Arial" w:cs="Arial"/>
+          <w:sz w:val="18"/>
+          <w:szCs w:val="18"/>
+          <w:lang w:val="es-ES_tradnl"/>
+        </w:rPr>
+      </w:pPr>
+      <w:r>
+        <w:rPr>
+          <w:rFonts w:ascii="Arial" w:hAnsi="Arial"/>
+          <w:b/>
+          <w:color w:val="FF0000"/>
+          <w:sz w:val="18"/>
+          <w:szCs w:val="18"/>
+          <w:lang w:val="es-ES_tradnl"/>
+        </w:rPr>
+        <w:t>*</w:t>
+      </w:r>
+      <w:r>
+        <w:rPr>
+          <w:rFonts w:ascii="Arial" w:hAnsi="Arial"/>
+          <w:sz w:val="18"/>
+          <w:szCs w:val="18"/>
+          <w:lang w:val="es-ES_tradnl"/>
+        </w:rPr>
+        <w:t xml:space="preserve"> </w:t>
+      </w:r>
+      <w:r>
+        <w:rPr>
+          <w:rFonts w:ascii="Arial" w:hAnsi="Arial" w:cs="Arial"/>
+          <w:sz w:val="18"/>
+          <w:szCs w:val="18"/>
+          <w:highlight w:val="yellow"/>
+          <w:lang w:val="es-ES_tradnl"/>
+        </w:rPr>
+        <w:t xml:space="preserve">Nombre de archivo codificado </w:t>
+      </w:r>
+      <w:r>
+        <w:rPr>
+          <w:rFonts w:ascii="Arial" w:hAnsi="Arial" w:cs="Arial"/>
+          <w:sz w:val="18"/>
+          <w:szCs w:val="18"/>
+          <w:highlight w:val="yellow"/>
+          <w:lang w:val="es-ES_tradnl"/>
+        </w:rPr>
+        <w:t>(ejemplo, CI_S3_G1_REC10_F1</w:t>
+      </w:r>
+      <w:r>
+        <w:rPr>
+          <w:rFonts w:ascii="Arial" w:hAnsi="Arial" w:cs="Arial"/>
+          <w:sz w:val="18"/>
+          <w:szCs w:val="18"/>
+          <w:highlight w:val="yellow"/>
+          <w:lang w:val="es-ES_tradnl"/>
+        </w:rPr>
+        <w:t>.</w:t>
+      </w:r>
+      <w:r>
+        <w:rPr>
+          <w:rFonts w:ascii="Arial" w:hAnsi="Arial" w:cs="Arial"/>
+          <w:b/>
+          <w:color w:val="FF0000"/>
+          <w:sz w:val="18"/>
+          <w:szCs w:val="18"/>
+          <w:highlight w:val="yellow"/>
+          <w:lang w:val="es-ES_tradnl"/>
+        </w:rPr>
+        <w:t>JPG</w:t>
+      </w:r>
+      <w:r>
+        <w:rPr>
+          <w:rFonts w:ascii="Arial" w:hAnsi="Arial" w:cs="Arial"/>
+          <w:sz w:val="18"/>
+          <w:szCs w:val="18"/>
+          <w:lang w:val="es-ES_tradnl"/>
+        </w:rPr>
+        <w:t xml:space="preserve"> </w:t>
+      </w:r>
+    </w:p>
+    <w:p>
+      <w:pPr>
+        <w:rPr>
+          <w:rFonts w:ascii="Arial" w:hAnsi="Arial" w:cs="Arial"/>
+          <w:sz w:val="18"/>
+          <w:szCs w:val="18"/>
+          <w:lang w:val="es-ES_tradnl"/>
+        </w:rPr>
+      </w:pPr>
+    </w:p>
+    <w:p>
+      <w:pPr>
+        <w:rPr>
+          <w:rFonts w:ascii="Arial" w:hAnsi="Arial" w:cs="Arial"/>
+          <w:sz w:val="18"/>
+          <w:szCs w:val="18"/>
+          <w:lang w:val="es-ES_tradnl"/>
+        </w:rPr>
+      </w:pPr>
+      <w:r>
+        <w:rPr>
+          <w:rFonts w:ascii="Arial" w:hAnsi="Arial" w:cs="Arial"/>
+          <w:sz w:val="18"/>
+          <w:szCs w:val="18"/>
+          <w:lang w:val="es-ES_tradnl"/>
+        </w:rPr>
+        <w:t>CN_11_09_REC90_F1.</w:t>
+      </w:r>
+      <w:r>
+        <w:rPr>
+          <w:rFonts w:ascii="Arial" w:hAnsi="Arial" w:cs="Arial"/>
+          <w:b/>
+          <w:color w:val="FF0000"/>
+          <w:sz w:val="18"/>
+          <w:szCs w:val="18"/>
+          <w:lang w:val="es-ES_tradnl"/>
+        </w:rPr>
+        <w:t>JPG</w:t>
+      </w:r>
+    </w:p>
+    <w:p>
+      <w:pPr>
+        <w:rPr>
+          <w:rFonts w:ascii="Arial" w:hAnsi="Arial" w:cs="Arial"/>
+          <w:sz w:val="18"/>
+          <w:szCs w:val="18"/>
+          <w:lang w:val="es-ES_tradnl"/>
+        </w:rPr>
+      </w:pPr>
+    </w:p>
+    <w:p>
+      <w:pPr>
+        <w:rPr>
+          <w:rFonts w:ascii="Arial" w:hAnsi="Arial"/>
+          <w:sz w:val="18"/>
+          <w:szCs w:val="18"/>
+          <w:lang w:val="es-ES_tradnl"/>
+        </w:rPr>
+      </w:pPr>
+      <w:r>
+        <w:rPr>
+          <w:rFonts w:ascii="Arial" w:hAnsi="Arial"/>
+          <w:sz w:val="18"/>
+          <w:szCs w:val="18"/>
+          <w:highlight w:val="yellow"/>
+          <w:lang w:val="es-ES_tradnl"/>
+        </w:rPr>
+        <w:t xml:space="preserve">OPCIONAL </w:t>
+      </w:r>
+      <w:r>
+        <w:rPr>
+          <w:rFonts w:ascii="Arial" w:hAnsi="Arial"/>
+          <w:sz w:val="18"/>
+          <w:szCs w:val="18"/>
+          <w:highlight w:val="yellow"/>
+          <w:lang w:val="es-ES_tradnl"/>
+        </w:rPr>
+        <w:t>Pie de imagen 1 (</w:t>
+      </w:r>
+      <w:r>
+        <w:rPr>
+          <w:rFonts w:ascii="Arial" w:hAnsi="Arial"/>
+          <w:b/>
+          <w:sz w:val="18"/>
+          <w:szCs w:val="18"/>
+          <w:highlight w:val="yellow"/>
+          <w:lang w:val="es-ES_tradnl"/>
+        </w:rPr>
+        <w:t>13</w:t>
+      </w:r>
+      <w:r>
+        <w:rPr>
+          <w:rFonts w:ascii="Arial" w:hAnsi="Arial"/>
+          <w:b/>
+          <w:sz w:val="18"/>
+          <w:szCs w:val="18"/>
+          <w:highlight w:val="yellow"/>
+          <w:lang w:val="es-ES_tradnl"/>
+        </w:rPr>
+        <w:t>0</w:t>
+      </w:r>
+      <w:r>
+        <w:rPr>
+          <w:rFonts w:ascii="Arial" w:hAnsi="Arial"/>
+          <w:sz w:val="18"/>
+          <w:szCs w:val="18"/>
+          <w:highlight w:val="yellow"/>
+          <w:lang w:val="es-ES_tradnl"/>
+        </w:rPr>
+        <w:t xml:space="preserve"> caracteres máx., se puede usar cursivas)</w:t>
+      </w:r>
+    </w:p>
+    <w:p>
+      <w:pPr>
+        <w:rPr>
+          <w:rFonts w:ascii="Arial" w:hAnsi="Arial" w:cs="Arial"/>
+          <w:sz w:val="18"/>
+          <w:szCs w:val="18"/>
+          <w:lang w:val="es-ES_tradnl"/>
+        </w:rPr>
+      </w:pPr>
+    </w:p>
+    <w:p>
+      <w:pPr>
+        <w:rPr>
+          <w:rFonts w:ascii="Arial" w:hAnsi="Arial" w:cs="Arial"/>
+          <w:sz w:val="18"/>
+          <w:szCs w:val="18"/>
+          <w:lang w:val="es-ES_tradnl"/>
+        </w:rPr>
+      </w:pPr>
+    </w:p>
+    <w:p>
+      <w:pPr>
+        <w:rPr>
+          <w:rFonts w:ascii="Arial" w:hAnsi="Arial" w:cs="Arial"/>
+          <w:sz w:val="18"/>
+          <w:szCs w:val="18"/>
+          <w:lang w:val="es-ES_tradnl"/>
+        </w:rPr>
+      </w:pPr>
+    </w:p>
+    <w:p>
+      <w:pPr>
+        <w:rPr>
+          <w:rFonts w:ascii="Arial" w:hAnsi="Arial" w:cs="Arial"/>
+          <w:sz w:val="18"/>
+          <w:szCs w:val="18"/>
+          <w:lang w:val="es-ES_tradnl"/>
+        </w:rPr>
+      </w:pPr>
+    </w:p>
+    <w:p>
+      <w:pPr>
+        <w:rPr>
+          <w:rFonts w:ascii="Arial" w:hAnsi="Arial" w:cs="Arial"/>
+          <w:sz w:val="18"/>
+          <w:szCs w:val="18"/>
+          <w:lang w:val="es-ES_tradnl"/>
+        </w:rPr>
+      </w:pPr>
+    </w:p>
+    <w:p>
+      <w:pPr>
+        <w:rPr>
+          <w:rFonts w:ascii="Arial" w:hAnsi="Arial" w:cs="Arial"/>
+          <w:sz w:val="18"/>
+          <w:szCs w:val="18"/>
+          <w:lang w:val="es-ES_tradnl"/>
+        </w:rPr>
+      </w:pPr>
+    </w:p>
+    <w:p>
+      <w:pPr>
+        <w:rPr>
+          <w:rFonts w:ascii="Arial" w:hAnsi="Arial" w:cs="Arial"/>
+          <w:sz w:val="18"/>
+          <w:szCs w:val="18"/>
+          <w:lang w:val="es-ES_tradnl"/>
+        </w:rPr>
+      </w:pPr>
+    </w:p>
+    <w:p>
+      <w:pPr>
+        <w:rPr>
+          <w:rFonts w:ascii="Arial" w:hAnsi="Arial" w:cs="Arial"/>
+          <w:sz w:val="18"/>
+          <w:szCs w:val="18"/>
+          <w:lang w:val="es-ES_tradnl"/>
+        </w:rPr>
+      </w:pPr>
+    </w:p>
+    <w:p>
+      <w:pPr>
+        <w:rPr>
+          <w:rFonts w:ascii="Arial" w:hAnsi="Arial"/>
+          <w:sz w:val="18"/>
+          <w:szCs w:val="18"/>
+          <w:lang w:val="es-ES_tradnl"/>
+        </w:rPr>
+      </w:pPr>
+      <w:r>
+        <w:rPr>
+          <w:rFonts w:ascii="Arial" w:hAnsi="Arial"/>
+          <w:b/>
+          <w:color w:val="FF0000"/>
+          <w:sz w:val="18"/>
+          <w:szCs w:val="18"/>
+          <w:lang w:val="es-ES_tradnl"/>
+        </w:rPr>
+        <w:t>*</w:t>
+      </w:r>
+      <w:r>
+        <w:rPr>
+          <w:rFonts w:ascii="Arial" w:hAnsi="Arial"/>
+          <w:sz w:val="18"/>
+          <w:szCs w:val="18"/>
+          <w:lang w:val="es-ES_tradnl"/>
+        </w:rPr>
+        <w:t xml:space="preserve"> </w:t>
+      </w:r>
+      <w:r>
+        <w:rPr>
+          <w:rFonts w:ascii="Arial" w:hAnsi="Arial"/>
+          <w:sz w:val="18"/>
+          <w:szCs w:val="18"/>
+          <w:highlight w:val="green"/>
+          <w:lang w:val="es-ES_tradnl"/>
+        </w:rPr>
+        <w:t>Texto</w:t>
+      </w:r>
+    </w:p>
+    <w:p>
+      <w:pPr>
+        <w:rPr>
+          <w:rFonts w:ascii="Arial" w:hAnsi="Arial" w:cs="Arial"/>
+          <w:sz w:val="18"/>
+          <w:szCs w:val="18"/>
+          <w:lang w:val="es-ES_tradnl"/>
+        </w:rPr>
+      </w:pPr>
+    </w:p>
+    <w:p>
+      <w:pPr>
+        <w:pStyle w:val="Prrafodelista"/>
+        <w:numPr>
+          <w:ilvl w:val="0"/>
+          <w:numId w:val="1"/>
+        </w:numPr>
+        <w:rPr>
+          <w:rFonts w:ascii="Arial" w:hAnsi="Arial" w:cs="Arial"/>
+          <w:sz w:val="18"/>
+          <w:szCs w:val="18"/>
+          <w:lang w:val="es-ES_tradnl"/>
+        </w:rPr>
+      </w:pPr>
+      <w:r>
+        <w:rPr>
+          <w:rFonts w:ascii="Arial" w:hAnsi="Arial" w:cs="Arial"/>
+          <w:sz w:val="18"/>
+          <w:szCs w:val="18"/>
+          <w:lang w:val="es-ES_tradnl"/>
+        </w:rPr>
+        <w:t>Preparar un indicador á</w:t>
+      </w:r>
+      <w:r>
+        <w:rPr>
+          <w:rFonts w:ascii="Arial" w:hAnsi="Arial" w:cs="Arial"/>
+          <w:sz w:val="18"/>
+          <w:szCs w:val="18"/>
+          <w:lang w:val="es-ES_tradnl"/>
+        </w:rPr>
+        <w:t>cido-</w:t>
+      </w:r>
+      <w:r>
+        <w:rPr>
+          <w:rFonts w:ascii="Arial" w:hAnsi="Arial" w:cs="Arial"/>
+          <w:sz w:val="18"/>
+          <w:szCs w:val="18"/>
+          <w:lang w:val="es-ES_tradnl"/>
+        </w:rPr>
+        <w:t>base</w:t>
+      </w:r>
+    </w:p>
+    <w:p>
+      <w:pPr>
+        <w:pStyle w:val="Prrafodelista"/>
+        <w:numPr>
+          <w:ilvl w:val="0"/>
+          <w:numId w:val="1"/>
+        </w:numPr>
+        <w:rPr>
+          <w:rFonts w:ascii="Arial" w:hAnsi="Arial" w:cs="Arial"/>
+          <w:sz w:val="18"/>
+          <w:szCs w:val="18"/>
+          <w:lang w:val="es-ES_tradnl"/>
+        </w:rPr>
+      </w:pPr>
+      <w:r>
+        <w:rPr>
+          <w:rFonts w:ascii="Arial" w:hAnsi="Arial" w:cs="Arial"/>
+          <w:sz w:val="18"/>
+          <w:szCs w:val="18"/>
+          <w:lang w:val="es-ES_tradnl"/>
+        </w:rPr>
+        <w:t>Identificar sustancias ácidas y básicas</w:t>
+      </w:r>
+    </w:p>
+    <w:p>
+      <w:pPr>
+        <w:pStyle w:val="Prrafodelista"/>
+        <w:numPr>
+          <w:ilvl w:val="0"/>
+          <w:numId w:val="1"/>
+        </w:numPr>
+        <w:rPr>
+          <w:rFonts w:ascii="Arial" w:hAnsi="Arial" w:cs="Arial"/>
+          <w:sz w:val="18"/>
+          <w:szCs w:val="18"/>
+          <w:lang w:val="es-ES_tradnl"/>
+        </w:rPr>
+      </w:pPr>
+      <w:r>
+        <w:rPr>
+          <w:rFonts w:ascii="Arial" w:hAnsi="Arial" w:cs="Arial"/>
+          <w:sz w:val="18"/>
+          <w:szCs w:val="18"/>
+          <w:lang w:val="es-ES_tradnl"/>
+        </w:rPr>
+        <w:t>C</w:t>
+      </w:r>
+      <w:r>
+        <w:rPr>
+          <w:rFonts w:ascii="Arial" w:hAnsi="Arial" w:cs="Arial"/>
+          <w:sz w:val="18"/>
+          <w:szCs w:val="18"/>
+          <w:lang w:val="es-ES_tradnl"/>
+        </w:rPr>
+        <w:t>omprender la importancia de los indicadores</w:t>
+      </w:r>
+    </w:p>
+    <w:p>
+      <w:pPr>
+        <w:pStyle w:val="Prrafodelista"/>
+        <w:rPr>
+          <w:rFonts w:ascii="Arial" w:hAnsi="Arial" w:cs="Arial"/>
+          <w:sz w:val="18"/>
+          <w:szCs w:val="18"/>
+          <w:lang w:val="es-ES_tradnl"/>
+        </w:rPr>
+      </w:pPr>
+    </w:p>
+    <w:p>
+      <w:pPr>
+        <w:shd w:val="clear" w:color="auto" w:fill="99CCFF"/>
+        <w:jc w:val="center"/>
+        <w:rPr>
+          <w:rFonts w:ascii="Arial" w:hAnsi="Arial"/>
+          <w:b/>
+          <w:sz w:val="16"/>
+          <w:szCs w:val="16"/>
+          <w:lang w:val="es-ES_tradnl"/>
+        </w:rPr>
+      </w:pPr>
+      <w:r>
+        <w:rPr>
+          <w:rFonts w:ascii="Arial" w:hAnsi="Arial"/>
+          <w:b/>
+          <w:sz w:val="16"/>
+          <w:szCs w:val="16"/>
+          <w:lang w:val="es-ES_tradnl"/>
+        </w:rPr>
+        <w:t>PESTAÑA</w:t>
+      </w:r>
+      <w:r>
+        <w:rPr>
+          <w:rFonts w:ascii="Arial" w:hAnsi="Arial"/>
+          <w:sz w:val="16"/>
+          <w:szCs w:val="16"/>
+          <w:lang w:val="es-ES_tradnl"/>
+        </w:rPr>
+        <w:t xml:space="preserve"> 2</w:t>
+      </w:r>
+    </w:p>
+    <w:p>
+      <w:pPr>
+        <w:rPr>
+          <w:rFonts w:ascii="Arial" w:hAnsi="Arial"/>
+          <w:sz w:val="18"/>
+          <w:szCs w:val="18"/>
+          <w:highlight w:val="green"/>
+          <w:lang w:val="es-ES_tradnl"/>
+        </w:rPr>
+      </w:pPr>
+      <w:r>
+        <w:rPr>
+          <w:rFonts w:ascii="Arial" w:hAnsi="Arial"/>
+          <w:b/>
+          <w:color w:val="FF0000"/>
+          <w:sz w:val="18"/>
+          <w:szCs w:val="18"/>
+          <w:lang w:val="es-ES_tradnl"/>
+        </w:rPr>
+        <w:t>*</w:t>
+      </w:r>
+      <w:r>
+        <w:rPr>
+          <w:rFonts w:ascii="Arial" w:hAnsi="Arial"/>
+          <w:sz w:val="18"/>
+          <w:szCs w:val="18"/>
+          <w:lang w:val="es-ES_tradnl"/>
+        </w:rPr>
+        <w:t xml:space="preserve"> </w:t>
+      </w:r>
+      <w:r>
+        <w:rPr>
+          <w:rFonts w:ascii="Arial" w:hAnsi="Arial"/>
+          <w:sz w:val="18"/>
+          <w:szCs w:val="18"/>
+          <w:highlight w:val="green"/>
+          <w:lang w:val="es-ES_tradnl"/>
+        </w:rPr>
+        <w:t>Título de pestaña (</w:t>
+      </w:r>
+      <w:r>
+        <w:rPr>
+          <w:rFonts w:ascii="Arial" w:hAnsi="Arial"/>
+          <w:b/>
+          <w:sz w:val="18"/>
+          <w:szCs w:val="18"/>
+          <w:highlight w:val="green"/>
+          <w:lang w:val="es-ES_tradnl"/>
+        </w:rPr>
+        <w:t>20</w:t>
+      </w:r>
+      <w:r>
+        <w:rPr>
+          <w:rFonts w:ascii="Arial" w:hAnsi="Arial"/>
+          <w:sz w:val="18"/>
+          <w:szCs w:val="18"/>
+          <w:highlight w:val="green"/>
+          <w:lang w:val="es-ES_tradnl"/>
+        </w:rPr>
+        <w:t xml:space="preserve"> caracteres máximo)</w:t>
+      </w:r>
+    </w:p>
+    <w:p>
+      <w:pPr>
+        <w:rPr>
+          <w:rFonts w:ascii="Arial" w:hAnsi="Arial"/>
+          <w:sz w:val="18"/>
+          <w:szCs w:val="18"/>
+          <w:highlight w:val="green"/>
+          <w:lang w:val="es-ES_tradnl"/>
+        </w:rPr>
+      </w:pPr>
+    </w:p>
+    <w:p>
+      <w:pPr>
+        <w:rPr>
+          <w:rFonts w:ascii="Arial" w:hAnsi="Arial"/>
+          <w:sz w:val="18"/>
+          <w:szCs w:val="18"/>
+          <w:lang w:val="es-ES_tradnl"/>
+        </w:rPr>
+      </w:pPr>
+      <w:r>
+        <w:rPr>
+          <w:rFonts w:ascii="Arial" w:hAnsi="Arial"/>
+          <w:sz w:val="18"/>
+          <w:szCs w:val="18"/>
+          <w:lang w:val="es-ES_tradnl"/>
+        </w:rPr>
+        <w:t xml:space="preserve">Materiales </w:t>
+      </w:r>
+    </w:p>
+    <w:p>
+      <w:pPr>
+        <w:rPr>
+          <w:rFonts w:ascii="Arial" w:hAnsi="Arial"/>
+          <w:sz w:val="18"/>
+          <w:szCs w:val="18"/>
+          <w:lang w:val="es-ES_tradnl"/>
+        </w:rPr>
+      </w:pPr>
+      <w:r>
+        <w:rPr>
+          <w:rFonts w:ascii="Arial" w:hAnsi="Arial"/>
+          <w:sz w:val="18"/>
+          <w:szCs w:val="18"/>
+          <w:highlight w:val="green"/>
+          <w:lang w:val="es-ES_tradnl"/>
+        </w:rPr>
+        <w:t xml:space="preserve"> </w:t>
+      </w:r>
+    </w:p>
+    <w:p>
+      <w:pPr>
+        <w:rPr>
+          <w:rFonts w:ascii="Arial" w:hAnsi="Arial"/>
+          <w:b/>
+          <w:color w:val="FF0000"/>
+          <w:sz w:val="18"/>
+          <w:szCs w:val="18"/>
+          <w:lang w:val="es-ES_tradnl"/>
+        </w:rPr>
+      </w:pPr>
+      <w:r>
+        <w:rPr>
+          <w:rFonts w:ascii="Arial" w:hAnsi="Arial"/>
+          <w:color w:val="0000FF"/>
+          <w:sz w:val="16"/>
+          <w:szCs w:val="16"/>
+          <w:lang w:val="es-ES_tradnl"/>
+        </w:rPr>
+        <w:t>Si se pretende usar la pestaña 1 como portada del interactivo éste debe ser de tipo “Solo texto” que llevará solamente una foto PNG y su pie de foto correspondiente (ver ejemplo al final del documento).</w:t>
+      </w:r>
+    </w:p>
+    <w:p>
+      <w:pPr>
+        <w:rPr>
+          <w:rFonts w:ascii="Arial" w:hAnsi="Arial" w:cs="Arial"/>
+          <w:sz w:val="18"/>
+          <w:szCs w:val="18"/>
+          <w:lang w:val="es-ES_tradnl"/>
+        </w:rPr>
+      </w:pPr>
+      <w:r>
+        <w:rPr>
+          <w:rFonts w:ascii="Arial" w:hAnsi="Arial"/>
+          <w:b/>
+          <w:color w:val="FF0000"/>
+          <w:sz w:val="18"/>
+          <w:szCs w:val="18"/>
+          <w:lang w:val="es-ES_tradnl"/>
+        </w:rPr>
+        <w:t>*</w:t>
+      </w:r>
+      <w:r>
+        <w:rPr>
+          <w:rFonts w:ascii="Arial" w:hAnsi="Arial"/>
+          <w:sz w:val="18"/>
+          <w:szCs w:val="18"/>
+          <w:lang w:val="es-ES_tradnl"/>
+        </w:rPr>
+        <w:t xml:space="preserve"> </w:t>
+      </w:r>
+      <w:r>
+        <w:rPr>
+          <w:rFonts w:ascii="Arial" w:hAnsi="Arial" w:cs="Arial"/>
+          <w:sz w:val="18"/>
+          <w:szCs w:val="18"/>
+          <w:highlight w:val="green"/>
+          <w:lang w:val="es-ES_tradnl"/>
+        </w:rPr>
+        <w:t xml:space="preserve">Tipo de pestaña </w:t>
+      </w:r>
+      <w:r>
+        <w:rPr>
+          <w:rFonts w:ascii="Arial" w:hAnsi="Arial" w:cs="Arial"/>
+          <w:sz w:val="18"/>
+          <w:szCs w:val="18"/>
+          <w:highlight w:val="green"/>
+          <w:lang w:val="es-ES_tradnl"/>
+        </w:rPr>
+        <w:t xml:space="preserve">elija una </w:t>
+      </w:r>
+      <w:r>
+        <w:rPr>
+          <w:rFonts w:ascii="Arial" w:hAnsi="Arial" w:cs="Arial"/>
+          <w:sz w:val="18"/>
+          <w:szCs w:val="18"/>
+          <w:highlight w:val="green"/>
+          <w:lang w:val="es-ES_tradnl"/>
+        </w:rPr>
+        <w:t>opción:</w:t>
+      </w:r>
+    </w:p>
+    <w:tbl>
+      <w:tblPr>
+        <w:tblStyle w:val="Tablaconcuadrcula"/>
+        <w:tblW w:w="9072" w:type="dxa"/>
+        <w:tblInd w:w="534" w:type="dxa"/>
+        <w:tblLayout w:type="fixed"/>
+        <w:tblLook w:val="04A0" w:firstRow="1" w:lastRow="0" w:firstColumn="1" w:lastColumn="0" w:noHBand="0" w:noVBand="1"/>
+      </w:tblPr>
+      <w:tblGrid>
+        <w:gridCol w:w="3118"/>
+        <w:gridCol w:w="425"/>
+        <w:gridCol w:w="3260"/>
+        <w:gridCol w:w="426"/>
+        <w:gridCol w:w="1417"/>
+        <w:gridCol w:w="426"/>
+      </w:tblGrid>
+      <w:tr>
+        <w:tc>
+          <w:tcPr>
+            <w:tcW w:w="3118" w:type="dxa"/>
+            <w:tcBorders>
+              <w:top w:val="nil"/>
+              <w:left w:val="nil"/>
+              <w:bottom w:val="nil"/>
+            </w:tcBorders>
+            <w:shd w:val="clear" w:color="auto" w:fill="CCFFCC"/>
+          </w:tcPr>
+          <w:p>
+            <w:pPr>
+              <w:jc w:val="right"/>
+              <w:rPr>
+                <w:rFonts w:ascii="Arial" w:hAnsi="Arial" w:cs="Arial"/>
+                <w:sz w:val="16"/>
+                <w:szCs w:val="16"/>
+                <w:lang w:val="es-ES_tradnl"/>
+              </w:rPr>
+            </w:pPr>
+            <w:r>
+              <w:rPr>
+                <w:rFonts w:ascii="Arial" w:hAnsi="Arial" w:cs="Arial"/>
+                <w:sz w:val="16"/>
+                <w:szCs w:val="16"/>
+                <w:lang w:val="es-ES_tradnl"/>
+              </w:rPr>
+              <w:t>Texto con una imagen a la derecha</w:t>
+            </w:r>
+          </w:p>
+        </w:tc>
+        <w:tc>
+          <w:tcPr>
+            <w:tcW w:w="425" w:type="dxa"/>
+          </w:tcPr>
+          <w:p>
+            <w:pPr>
+              <w:rPr>
+                <w:rFonts w:ascii="Arial" w:hAnsi="Arial" w:cs="Arial"/>
+                <w:sz w:val="16"/>
+                <w:szCs w:val="16"/>
+                <w:lang w:val="es-ES_tradnl"/>
+              </w:rPr>
+            </w:pPr>
+            <w:r>
+              <w:rPr>
+                <w:rFonts w:ascii="Arial" w:hAnsi="Arial" w:cs="Arial"/>
+                <w:sz w:val="16"/>
+                <w:szCs w:val="16"/>
+                <w:lang w:val="es-ES_tradnl"/>
+              </w:rPr>
+              <w:t>X</w:t>
+            </w:r>
+          </w:p>
+        </w:tc>
+        <w:tc>
+          <w:tcPr>
+            <w:tcW w:w="3260" w:type="dxa"/>
+            <w:tcBorders>
+              <w:top w:val="nil"/>
+              <w:bottom w:val="nil"/>
+            </w:tcBorders>
+            <w:shd w:val="clear" w:color="auto" w:fill="CCFFCC"/>
+          </w:tcPr>
+          <w:p>
+            <w:pPr>
+              <w:jc w:val="right"/>
+              <w:rPr>
+                <w:rFonts w:ascii="Arial" w:hAnsi="Arial" w:cs="Arial"/>
+                <w:sz w:val="16"/>
+                <w:szCs w:val="16"/>
+                <w:lang w:val="es-ES_tradnl"/>
+              </w:rPr>
+            </w:pPr>
+            <w:r>
+              <w:rPr>
+                <w:rFonts w:ascii="Arial" w:hAnsi="Arial" w:cs="Arial"/>
+                <w:sz w:val="16"/>
+                <w:szCs w:val="16"/>
+                <w:lang w:val="es-ES_tradnl"/>
+              </w:rPr>
+              <w:t>Texto con una imagen a la izquierda</w:t>
+            </w:r>
+          </w:p>
+        </w:tc>
+        <w:tc>
+          <w:tcPr>
+            <w:tcW w:w="426" w:type="dxa"/>
+          </w:tcPr>
+          <w:p>
+            <w:pPr>
+              <w:rPr>
+                <w:rFonts w:ascii="Arial" w:hAnsi="Arial" w:cs="Arial"/>
+                <w:sz w:val="16"/>
+                <w:szCs w:val="16"/>
+                <w:lang w:val="es-ES_tradnl"/>
+              </w:rPr>
+            </w:pPr>
+          </w:p>
+        </w:tc>
+        <w:tc>
+          <w:tcPr>
+            <w:tcW w:w="1417" w:type="dxa"/>
+            <w:tcBorders>
+              <w:top w:val="nil"/>
+              <w:bottom w:val="nil"/>
+            </w:tcBorders>
+            <w:shd w:val="clear" w:color="auto" w:fill="CCFFCC"/>
+          </w:tcPr>
+          <w:p>
+            <w:pPr>
+              <w:jc w:val="right"/>
+              <w:rPr>
+                <w:rFonts w:ascii="Arial" w:hAnsi="Arial" w:cs="Arial"/>
+                <w:b/>
+                <w:sz w:val="16"/>
+                <w:szCs w:val="16"/>
+                <w:lang w:val="es-ES_tradnl"/>
+              </w:rPr>
+            </w:pPr>
+            <w:r>
+              <w:rPr>
+                <w:rFonts w:ascii="Arial" w:hAnsi="Arial" w:cs="Arial"/>
+                <w:b/>
+                <w:sz w:val="16"/>
+                <w:szCs w:val="16"/>
+                <w:lang w:val="es-ES_tradnl"/>
+              </w:rPr>
+              <w:t>Solo texto</w:t>
+            </w:r>
+          </w:p>
+        </w:tc>
+        <w:tc>
+          <w:tcPr>
+            <w:tcW w:w="426" w:type="dxa"/>
+            <w:tcBorders>
+              <w:bottom w:val="single" w:sz="4" w:space="0" w:color="auto"/>
+            </w:tcBorders>
+          </w:tcPr>
+          <w:p>
+            <w:pPr>
+              <w:rPr>
+                <w:rFonts w:ascii="Arial" w:hAnsi="Arial" w:cs="Arial"/>
+                <w:sz w:val="16"/>
+                <w:szCs w:val="16"/>
+                <w:lang w:val="es-ES_tradnl"/>
+              </w:rPr>
+            </w:pPr>
+          </w:p>
+        </w:tc>
+      </w:tr>
+      <w:tr>
+        <w:tc>
+          <w:tcPr>
+            <w:tcW w:w="3118" w:type="dxa"/>
+            <w:tcBorders>
+              <w:top w:val="nil"/>
+              <w:left w:val="nil"/>
+              <w:bottom w:val="nil"/>
+            </w:tcBorders>
+            <w:shd w:val="clear" w:color="auto" w:fill="CCFFCC"/>
+          </w:tcPr>
+          <w:p>
+            <w:pPr>
+              <w:jc w:val="right"/>
+              <w:rPr>
+                <w:rFonts w:ascii="Arial" w:hAnsi="Arial" w:cs="Arial"/>
+                <w:sz w:val="16"/>
+                <w:szCs w:val="16"/>
+                <w:lang w:val="es-ES_tradnl"/>
+              </w:rPr>
+            </w:pPr>
+            <w:r>
+              <w:rPr>
+                <w:rFonts w:ascii="Arial" w:hAnsi="Arial" w:cs="Arial"/>
+                <w:sz w:val="16"/>
+                <w:szCs w:val="16"/>
+                <w:lang w:val="es-ES_tradnl"/>
+              </w:rPr>
+              <w:t>Texto con dos imágenes a la derecha</w:t>
+            </w:r>
+          </w:p>
+        </w:tc>
+        <w:tc>
+          <w:tcPr>
+            <w:tcW w:w="425" w:type="dxa"/>
+          </w:tcPr>
+          <w:p>
+            <w:pPr>
+              <w:rPr>
+                <w:rFonts w:ascii="Arial" w:hAnsi="Arial" w:cs="Arial"/>
+                <w:sz w:val="16"/>
+                <w:szCs w:val="16"/>
+                <w:lang w:val="es-ES_tradnl"/>
+              </w:rPr>
+            </w:pPr>
+          </w:p>
+        </w:tc>
+        <w:tc>
+          <w:tcPr>
+            <w:tcW w:w="3260" w:type="dxa"/>
+            <w:tcBorders>
+              <w:top w:val="nil"/>
+              <w:bottom w:val="nil"/>
+            </w:tcBorders>
+            <w:shd w:val="clear" w:color="auto" w:fill="CCFFCC"/>
+          </w:tcPr>
+          <w:p>
+            <w:pPr>
+              <w:jc w:val="right"/>
+              <w:rPr>
+                <w:rFonts w:ascii="Arial" w:hAnsi="Arial" w:cs="Arial"/>
+                <w:sz w:val="16"/>
+                <w:szCs w:val="16"/>
+                <w:lang w:val="es-ES_tradnl"/>
+              </w:rPr>
+            </w:pPr>
+            <w:r>
+              <w:rPr>
+                <w:rFonts w:ascii="Arial" w:hAnsi="Arial" w:cs="Arial"/>
+                <w:sz w:val="16"/>
+                <w:szCs w:val="16"/>
+                <w:lang w:val="es-ES_tradnl"/>
+              </w:rPr>
+              <w:t>Texto con dos imágenes a la izquierda</w:t>
+            </w:r>
+          </w:p>
+        </w:tc>
+        <w:tc>
+          <w:tcPr>
+            <w:tcW w:w="426" w:type="dxa"/>
+          </w:tcPr>
+          <w:p>
+            <w:pPr>
+              <w:rPr>
+                <w:rFonts w:ascii="Arial" w:hAnsi="Arial" w:cs="Arial"/>
+                <w:sz w:val="16"/>
+                <w:szCs w:val="16"/>
+                <w:lang w:val="es-ES_tradnl"/>
+              </w:rPr>
+            </w:pPr>
+          </w:p>
+        </w:tc>
+        <w:tc>
+          <w:tcPr>
+            <w:tcW w:w="1417" w:type="dxa"/>
+            <w:tcBorders>
+              <w:top w:val="nil"/>
+              <w:bottom w:val="nil"/>
+              <w:right w:val="nil"/>
+            </w:tcBorders>
+          </w:tcPr>
+          <w:p>
+            <w:pPr>
+              <w:rPr>
+                <w:rFonts w:ascii="Arial" w:hAnsi="Arial" w:cs="Arial"/>
+                <w:sz w:val="16"/>
+                <w:szCs w:val="16"/>
+                <w:lang w:val="es-ES_tradnl"/>
+              </w:rPr>
+            </w:pPr>
+          </w:p>
+        </w:tc>
+        <w:tc>
+          <w:tcPr>
+            <w:tcW w:w="426" w:type="dxa"/>
+            <w:tcBorders>
+              <w:left w:val="nil"/>
+              <w:bottom w:val="nil"/>
+              <w:right w:val="nil"/>
+            </w:tcBorders>
+          </w:tcPr>
+          <w:p>
+            <w:pPr>
+              <w:rPr>
+                <w:rFonts w:ascii="Arial" w:hAnsi="Arial" w:cs="Arial"/>
+                <w:sz w:val="16"/>
+                <w:szCs w:val="16"/>
+                <w:lang w:val="es-ES_tradnl"/>
+              </w:rPr>
+            </w:pPr>
+          </w:p>
+        </w:tc>
+      </w:tr>
+    </w:tbl>
+    <w:p>
+      <w:pPr>
+        <w:rPr>
+          <w:rFonts w:ascii="Arial" w:hAnsi="Arial" w:cs="Arial"/>
+          <w:sz w:val="18"/>
+          <w:szCs w:val="18"/>
+          <w:lang w:val="es-ES_tradnl"/>
+        </w:rPr>
+      </w:pPr>
+    </w:p>
+    <w:p>
+      <w:pPr>
+        <w:rPr>
+          <w:rFonts w:ascii="Arial" w:hAnsi="Arial" w:cs="Arial"/>
+          <w:sz w:val="18"/>
+          <w:szCs w:val="18"/>
+          <w:lang w:val="es-ES_tradnl"/>
+        </w:rPr>
+      </w:pPr>
+    </w:p>
+    <w:p>
+      <w:pPr>
+        <w:rPr>
+          <w:rFonts w:ascii="Arial" w:hAnsi="Arial"/>
+          <w:sz w:val="18"/>
+          <w:szCs w:val="18"/>
+          <w:lang w:val="es-ES_tradnl"/>
+        </w:rPr>
+      </w:pPr>
+      <w:r>
+        <w:rPr>
+          <w:rFonts w:ascii="Arial" w:hAnsi="Arial"/>
+          <w:sz w:val="18"/>
+          <w:szCs w:val="18"/>
+          <w:highlight w:val="green"/>
+          <w:lang w:val="es-ES_tradnl"/>
+        </w:rPr>
+        <w:t>Imagen 1</w:t>
+      </w:r>
+      <w:r>
+        <w:rPr>
+          <w:rFonts w:ascii="Arial" w:hAnsi="Arial"/>
+          <w:sz w:val="18"/>
+          <w:szCs w:val="18"/>
+          <w:highlight w:val="green"/>
+          <w:lang w:val="es-ES_tradnl"/>
+        </w:rPr>
+        <w:t xml:space="preserve"> </w:t>
+      </w:r>
+      <w:r>
+        <w:rPr>
+          <w:rFonts w:ascii="Arial" w:hAnsi="Arial"/>
+          <w:sz w:val="18"/>
+          <w:szCs w:val="18"/>
+          <w:highlight w:val="green"/>
+          <w:lang w:val="es-ES_tradnl"/>
+        </w:rPr>
+        <w:t>(borrar si no se ocupa)</w:t>
+      </w:r>
+      <w:r>
+        <w:rPr>
+          <w:rFonts w:ascii="Arial" w:hAnsi="Arial"/>
+          <w:sz w:val="18"/>
+          <w:szCs w:val="18"/>
+          <w:highlight w:val="green"/>
+          <w:lang w:val="es-ES_tradnl"/>
+        </w:rPr>
+        <w:t>:</w:t>
+      </w:r>
+    </w:p>
+    <w:p>
+      <w:pPr>
+        <w:rPr>
+          <w:rFonts w:ascii="Arial" w:hAnsi="Arial" w:cs="Arial"/>
+          <w:sz w:val="18"/>
+          <w:szCs w:val="18"/>
+          <w:lang w:val="es-ES_tradnl"/>
+        </w:rPr>
+      </w:pPr>
+      <w:r>
+        <w:rPr>
+          <w:rFonts w:ascii="Arial" w:hAnsi="Arial"/>
+          <w:b/>
+          <w:color w:val="FF0000"/>
+          <w:sz w:val="18"/>
+          <w:szCs w:val="18"/>
+          <w:lang w:val="es-ES_tradnl"/>
+        </w:rPr>
+        <w:t>*</w:t>
+      </w:r>
+      <w:r>
+        <w:rPr>
+          <w:rFonts w:ascii="Arial" w:hAnsi="Arial"/>
+          <w:sz w:val="18"/>
+          <w:szCs w:val="18"/>
+          <w:lang w:val="es-ES_tradnl"/>
+        </w:rPr>
+        <w:t xml:space="preserve"> </w:t>
+      </w:r>
+      <w:r>
+        <w:rPr>
+          <w:rFonts w:ascii="Arial" w:hAnsi="Arial" w:cs="Arial"/>
+          <w:sz w:val="18"/>
+          <w:szCs w:val="18"/>
+          <w:highlight w:val="yellow"/>
+          <w:lang w:val="es-ES_tradnl"/>
+        </w:rPr>
+        <w:t xml:space="preserve">Nombre de archivo </w:t>
+      </w:r>
+      <w:proofErr w:type="spellStart"/>
+      <w:r>
+        <w:rPr>
+          <w:rFonts w:ascii="Arial" w:hAnsi="Arial" w:cs="Arial"/>
+          <w:sz w:val="18"/>
+          <w:szCs w:val="18"/>
+          <w:highlight w:val="yellow"/>
+          <w:lang w:val="es-ES_tradnl"/>
+        </w:rPr>
+        <w:t>Shutterstock</w:t>
+      </w:r>
+      <w:proofErr w:type="spellEnd"/>
+      <w:r>
+        <w:rPr>
+          <w:rFonts w:ascii="Arial" w:hAnsi="Arial" w:cs="Arial"/>
+          <w:sz w:val="18"/>
+          <w:szCs w:val="18"/>
+          <w:highlight w:val="yellow"/>
+          <w:lang w:val="es-ES_tradnl"/>
+        </w:rPr>
+        <w:t xml:space="preserve"> o descripción de ilustración a crear</w:t>
+      </w:r>
+    </w:p>
+    <w:p>
+      <w:pPr>
+        <w:rPr>
+          <w:rFonts w:ascii="Arial" w:hAnsi="Arial" w:cs="Arial"/>
+          <w:sz w:val="18"/>
+          <w:szCs w:val="18"/>
+          <w:lang w:val="es-ES_tradnl"/>
+        </w:rPr>
+      </w:pPr>
+    </w:p>
+    <w:p>
+      <w:pPr>
+        <w:rPr>
+          <w:rFonts w:ascii="Arial" w:hAnsi="Arial" w:cs="Arial"/>
+          <w:sz w:val="18"/>
+          <w:szCs w:val="18"/>
+          <w:lang w:val="es-ES_tradnl"/>
+        </w:rPr>
+      </w:pPr>
+      <w:r>
+        <w:rPr>
+          <w:rFonts w:ascii="Arial" w:hAnsi="Arial" w:cs="Arial"/>
+          <w:sz w:val="18"/>
+          <w:szCs w:val="18"/>
+          <w:lang w:val="es-ES_tradnl"/>
+        </w:rPr>
+        <w:t xml:space="preserve">Código </w:t>
+      </w:r>
+      <w:proofErr w:type="spellStart"/>
+      <w:r>
+        <w:rPr>
+          <w:rFonts w:ascii="Arial" w:hAnsi="Arial" w:cs="Arial"/>
+          <w:sz w:val="18"/>
+          <w:szCs w:val="18"/>
+          <w:lang w:val="es-ES_tradnl"/>
+        </w:rPr>
+        <w:t>Shutterstock</w:t>
+      </w:r>
+      <w:proofErr w:type="spellEnd"/>
+      <w:r>
+        <w:rPr>
+          <w:rFonts w:ascii="Arial" w:hAnsi="Arial" w:cs="Arial"/>
+          <w:sz w:val="18"/>
+          <w:szCs w:val="18"/>
+          <w:lang w:val="es-ES_tradnl"/>
+        </w:rPr>
+        <w:t xml:space="preserve"> 125739554</w:t>
+      </w:r>
+    </w:p>
+    <w:p>
+      <w:pPr>
+        <w:rPr>
+          <w:rFonts w:ascii="Arial" w:hAnsi="Arial" w:cs="Arial"/>
+          <w:sz w:val="18"/>
+          <w:szCs w:val="18"/>
+          <w:lang w:val="es-ES_tradnl"/>
+        </w:rPr>
+      </w:pPr>
+      <w:r>
+        <w:rPr>
+          <w:noProof/>
+          <w:lang w:eastAsia="es-CO"/>
+        </w:rPr>
+        <w:drawing>
+          <wp:inline distT="0" distB="0" distL="0" distR="0" wp14:anchorId="78F98670" wp14:editId="17A76CDA">
+            <wp:extent cx="4286250" cy="3048000"/>
+            <wp:effectExtent l="0" t="0" r="0" b="0"/>
+            <wp:docPr id="3" name="Imagen 3" descr="http://thumb1.shutterstock.com/display_pic_with_logo/304216/125739554/stock-photo-chemical-scientific-laboratory-stuff-microscope-test-tube-flask-pipette-125739554.jpg"/>
+            <wp:cNvGraphicFramePr>
+              <a:graphicFrameLocks xmlns:a="http://schemas.openxmlformats.org/drawingml/2006/main" noChangeAspect="1"/>
+            </wp:cNvGraphicFramePr>
+            <a:graphic xmlns:a="http://schemas.openxmlformats.org/drawingml/2006/main">
+              <a:graphicData uri="http://schemas.openxmlformats.org/drawingml/2006/picture">
+                <pic:pic xmlns:pic="http://schemas.openxmlformats.org/drawingml/2006/picture">
+                  <pic:nvPicPr>
+                    <pic:cNvPr id="0" name="Picture 3" descr="http://thumb1.shutterstock.com/display_pic_with_logo/304216/125739554/stock-photo-chemical-scientific-laboratory-stuff-microscope-test-tube-flask-pipette-125739554.jpg"/>
+                    <pic:cNvPicPr>
+                      <a:picLocks noChangeAspect="1" noChangeArrowheads="1"/>
+                    </pic:cNvPicPr>
+                  </pic:nvPicPr>
+                  <pic:blipFill>
+                    <a:blip r:embed="rId10">
+                      <a:extLst>
+                        <a:ext uri="{28A0092B-C50C-407E-A947-70E740481C1C}">
+                          <a14:useLocalDpi xmlns:a14="http://schemas.microsoft.com/office/drawing/2010/main" val="0"/>
+                        </a:ext>
+                      </a:extLst>
+                    </a:blip>
+                    <a:srcRect/>
+                    <a:stretch>
+                      <a:fillRect/>
+                    </a:stretch>
+                  </pic:blipFill>
+                  <pic:spPr bwMode="auto">
+                    <a:xfrm>
+                      <a:off x="0" y="0"/>
+                      <a:ext cx="4286250" cy="3048000"/>
+                    </a:xfrm>
+                    <a:prstGeom prst="rect">
+                      <a:avLst/>
+                    </a:prstGeom>
+                    <a:noFill/>
+                    <a:ln>
+                      <a:noFill/>
+                    </a:ln>
+                  </pic:spPr>
+                </pic:pic>
+              </a:graphicData>
+            </a:graphic>
+          </wp:inline>
+        </w:drawing>
+      </w:r>
+    </w:p>
+    <w:p>
+      <w:pPr>
+        <w:rPr>
+          <w:rFonts w:ascii="Arial" w:hAnsi="Arial" w:cs="Arial"/>
+          <w:sz w:val="18"/>
+          <w:szCs w:val="18"/>
+          <w:lang w:val="es-ES_tradnl"/>
+        </w:rPr>
+      </w:pPr>
+    </w:p>
+    <w:p>
+      <w:pPr>
+        <w:rPr>
+          <w:rFonts w:ascii="Arial" w:hAnsi="Arial" w:cs="Arial"/>
+          <w:sz w:val="18"/>
+          <w:szCs w:val="18"/>
+          <w:lang w:val="es-ES_tradnl"/>
+        </w:rPr>
+      </w:pPr>
       <w:r>
         <w:rPr>
           <w:rFonts w:ascii="Arial" w:hAnsi="Arial"/>
@@ -9120,7 +9214,7 @@
                     </pic:cNvPicPr>
                   </pic:nvPicPr>
                   <pic:blipFill>
-                    <a:blip r:embed="rId10">
+                    <a:blip r:embed="rId11">
                       <a:extLst>
                         <a:ext uri="{28A0092B-C50C-407E-A947-70E740481C1C}">
                           <a14:useLocalDpi xmlns:a14="http://schemas.microsoft.com/office/drawing/2010/main" val="0"/>
@@ -9567,7 +9661,7 @@
                     </pic:cNvPicPr>
                   </pic:nvPicPr>
                   <pic:blipFill>
-                    <a:blip r:embed="rId11">
+                    <a:blip r:embed="rId12">
                       <a:extLst>
                         <a:ext uri="{28A0092B-C50C-407E-A947-70E740481C1C}">
                           <a14:useLocalDpi xmlns:a14="http://schemas.microsoft.com/office/drawing/2010/main" val="0"/>
@@ -10923,7 +11017,7 @@
 </file>
 
 <file path=word/numbering.xml><?xml version="1.0" encoding="utf-8"?>
-<w:numbering xmlns:wpc="http://schemas.microsoft.com/office/word/2010/wordprocessingCanvas" xmlns:mc="http://schemas.openxmlformats.org/markup-compatibility/2006" xmlns:o="urn:schemas-microsoft-com:office:office" xmlns:r="http://schemas.openxmlformats.org/officeDocument/2006/relationships" xmlns:m="http://schemas.openxmlformats.org/officeDocument/2006/math" xmlns:v="urn:schemas-microsoft-com:vml" xmlns:wp14="http://schemas.microsoft.com/office/word/2010/wordprocessingDrawing" xmlns:wp="http://schemas.openxmlformats.org/drawingml/2006/wordprocessingDrawing" xmlns:w10="urn:schemas-microsoft-com:office:word" xmlns:w="http://schemas.openxmlformats.org/wordprocessingml/2006/main" xmlns:w14="http://schemas.microsoft.com/office/word/2010/wordml" xmlns:w15="http://schemas.microsoft.com/office/word/2012/wordml" xmlns:wpg="http://schemas.microsoft.com/office/word/2010/wordprocessingGroup" xmlns:wpi="http://schemas.microsoft.com/office/word/2010/wordprocessingInk" xmlns:wne="http://schemas.microsoft.com/office/word/2006/wordml" xmlns:wps="http://schemas.microsoft.com/office/word/2010/wordprocessingShape" mc:Ignorable="w14 w15 wp14">
+<w:numbering xmlns:wpc="http://schemas.microsoft.com/office/word/2010/wordprocessingCanvas" xmlns:mc="http://schemas.openxmlformats.org/markup-compatibility/2006" xmlns:o="urn:schemas-microsoft-com:office:office" xmlns:r="http://schemas.openxmlformats.org/officeDocument/2006/relationships" xmlns:m="http://schemas.openxmlformats.org/officeDocument/2006/math" xmlns:v="urn:schemas-microsoft-com:vml" xmlns:wp14="http://schemas.microsoft.com/office/word/2010/wordprocessingDrawing" xmlns:wp="http://schemas.openxmlformats.org/drawingml/2006/wordprocessingDrawing" xmlns:w10="urn:schemas-microsoft-com:office:word" xmlns:w="http://schemas.openxmlformats.org/wordprocessingml/2006/main" xmlns:w14="http://schemas.microsoft.com/office/word/2010/wordml" xmlns:wpg="http://schemas.microsoft.com/office/word/2010/wordprocessingGroup" xmlns:wpi="http://schemas.microsoft.com/office/word/2010/wordprocessingInk" xmlns:wne="http://schemas.microsoft.com/office/word/2006/wordml" xmlns:wps="http://schemas.microsoft.com/office/word/2010/wordprocessingShape" mc:Ignorable="w14 wp14">
   <w:abstractNum w:abstractNumId="0">
     <w:nsid w:val="026351E3"/>
     <w:multiLevelType w:val="hybridMultilevel"/>
@@ -11637,7 +11731,7 @@
 </file>
 
 <file path=word/styles.xml><?xml version="1.0" encoding="utf-8"?>
-<w:styles xmlns:mc="http://schemas.openxmlformats.org/markup-compatibility/2006" xmlns:r="http://schemas.openxmlformats.org/officeDocument/2006/relationships" xmlns:w="http://schemas.openxmlformats.org/wordprocessingml/2006/main" xmlns:w14="http://schemas.microsoft.com/office/word/2010/wordml" xmlns:w15="http://schemas.microsoft.com/office/word/2012/wordml" mc:Ignorable="w14 w15">
+<w:styles xmlns:mc="http://schemas.openxmlformats.org/markup-compatibility/2006" xmlns:r="http://schemas.openxmlformats.org/officeDocument/2006/relationships" xmlns:w="http://schemas.openxmlformats.org/wordprocessingml/2006/main" xmlns:w14="http://schemas.microsoft.com/office/word/2010/wordml" mc:Ignorable="w14">
   <w:docDefaults>
     <w:rPrDefault>
       <w:rPr>
@@ -11649,378 +11743,539 @@
     </w:rPrDefault>
     <w:pPrDefault/>
   </w:docDefaults>
-  <w:latentStyles w:defLockedState="0" w:defUIPriority="99" w:defSemiHidden="0" w:defUnhideWhenUsed="0" w:defQFormat="0" w:count="371">
-    <w:lsdException w:name="Normal" w:uiPriority="0" w:qFormat="1"/>
-    <w:lsdException w:name="heading 1" w:uiPriority="9" w:qFormat="1"/>
-    <w:lsdException w:name="heading 2" w:semiHidden="1" w:uiPriority="9" w:unhideWhenUsed="1" w:qFormat="1"/>
-    <w:lsdException w:name="heading 3" w:semiHidden="1" w:uiPriority="9" w:unhideWhenUsed="1" w:qFormat="1"/>
-    <w:lsdException w:name="heading 4" w:semiHidden="1" w:uiPriority="9" w:unhideWhenUsed="1" w:qFormat="1"/>
-    <w:lsdException w:name="heading 5" w:semiHidden="1" w:uiPriority="9" w:unhideWhenUsed="1" w:qFormat="1"/>
-    <w:lsdException w:name="heading 6" w:semiHidden="1" w:uiPriority="9" w:unhideWhenUsed="1" w:qFormat="1"/>
-    <w:lsdException w:name="heading 7" w:semiHidden="1" w:uiPriority="9" w:unhideWhenUsed="1" w:qFormat="1"/>
-    <w:lsdException w:name="heading 8" w:semiHidden="1" w:uiPriority="9" w:unhideWhenUsed="1" w:qFormat="1"/>
-    <w:lsdException w:name="heading 9" w:semiHidden="1" w:uiPriority="9" w:unhideWhenUsed="1" w:qFormat="1"/>
-    <w:lsdException w:name="index 1" w:semiHidden="1" w:unhideWhenUsed="1"/>
-    <w:lsdException w:name="index 2" w:semiHidden="1" w:unhideWhenUsed="1"/>
-    <w:lsdException w:name="index 3" w:semiHidden="1" w:unhideWhenUsed="1"/>
-    <w:lsdException w:name="index 4" w:semiHidden="1" w:unhideWhenUsed="1"/>
-    <w:lsdException w:name="index 5" w:semiHidden="1" w:unhideWhenUsed="1"/>
-    <w:lsdException w:name="index 6" w:semiHidden="1" w:unhideWhenUsed="1"/>
-    <w:lsdException w:name="index 7" w:semiHidden="1" w:unhideWhenUsed="1"/>
-    <w:lsdException w:name="index 8" w:semiHidden="1" w:unhideWhenUsed="1"/>
-    <w:lsdException w:name="index 9" w:semiHidden="1" w:unhideWhenUsed="1"/>
-    <w:lsdException w:name="toc 1" w:semiHidden="1" w:uiPriority="39" w:unhideWhenUsed="1"/>
-    <w:lsdException w:name="toc 2" w:semiHidden="1" w:uiPriority="39" w:unhideWhenUsed="1"/>
-    <w:lsdException w:name="toc 3" w:semiHidden="1" w:uiPriority="39" w:unhideWhenUsed="1"/>
-    <w:lsdException w:name="toc 4" w:semiHidden="1" w:uiPriority="39" w:unhideWhenUsed="1"/>
-    <w:lsdException w:name="toc 5" w:semiHidden="1" w:uiPriority="39" w:unhideWhenUsed="1"/>
-    <w:lsdException w:name="toc 6" w:semiHidden="1" w:uiPriority="39" w:unhideWhenUsed="1"/>
-    <w:lsdException w:name="toc 7" w:semiHidden="1" w:uiPriority="39" w:unhideWhenUsed="1"/>
-    <w:lsdException w:name="toc 8" w:semiHidden="1" w:uiPriority="39" w:unhideWhenUsed="1"/>
-    <w:lsdException w:name="toc 9" w:semiHidden="1" w:uiPriority="39" w:unhideWhenUsed="1"/>
-    <w:lsdException w:name="Normal Indent" w:semiHidden="1" w:unhideWhenUsed="1"/>
-    <w:lsdException w:name="footnote text" w:semiHidden="1" w:unhideWhenUsed="1"/>
-    <w:lsdException w:name="annotation text" w:semiHidden="1" w:unhideWhenUsed="1"/>
-    <w:lsdException w:name="header" w:semiHidden="1" w:unhideWhenUsed="1"/>
-    <w:lsdException w:name="footer" w:semiHidden="1" w:unhideWhenUsed="1"/>
-    <w:lsdException w:name="index heading" w:semiHidden="1" w:unhideWhenUsed="1"/>
-    <w:lsdException w:name="caption" w:semiHidden="1" w:uiPriority="35" w:unhideWhenUsed="1" w:qFormat="1"/>
-    <w:lsdException w:name="table of figures" w:semiHidden="1" w:unhideWhenUsed="1"/>
-    <w:lsdException w:name="envelope address" w:semiHidden="1" w:unhideWhenUsed="1"/>
-    <w:lsdException w:name="envelope return" w:semiHidden="1" w:unhideWhenUsed="1"/>
-    <w:lsdException w:name="footnote reference" w:semiHidden="1" w:unhideWhenUsed="1"/>
-    <w:lsdException w:name="annotation reference" w:semiHidden="1" w:unhideWhenUsed="1"/>
-    <w:lsdException w:name="line number" w:semiHidden="1" w:unhideWhenUsed="1"/>
-    <w:lsdException w:name="page number" w:semiHidden="1" w:unhideWhenUsed="1"/>
-    <w:lsdException w:name="endnote reference" w:semiHidden="1" w:unhideWhenUsed="1"/>
-    <w:lsdException w:name="endnote text" w:semiHidden="1" w:unhideWhenUsed="1"/>
-    <w:lsdException w:name="table of authorities" w:semiHidden="1" w:unhideWhenUsed="1"/>
-    <w:lsdException w:name="macro" w:semiHidden="1" w:unhideWhenUsed="1"/>
-    <w:lsdException w:name="toa heading" w:semiHidden="1" w:unhideWhenUsed="1"/>
-    <w:lsdException w:name="List" w:semiHidden="1" w:unhideWhenUsed="1"/>
-    <w:lsdException w:name="List Bullet" w:semiHidden="1" w:unhideWhenUsed="1"/>
-    <w:lsdException w:name="List Number" w:semiHidden="1" w:unhideWhenUsed="1"/>
-    <w:lsdException w:name="List 2" w:semiHidden="1" w:unhideWhenUsed="1"/>
-    <w:lsdException w:name="List 3" w:semiHidden="1" w:unhideWhenUsed="1"/>
-    <w:lsdException w:name="List 4" w:semiHidden="1" w:unhideWhenUsed="1"/>
-    <w:lsdException w:name="List 5" w:semiHidden="1" w:unhideWhenUsed="1"/>
-    <w:lsdException w:name="List Bullet 2" w:semiHidden="1" w:unhideWhenUsed="1"/>
-    <w:lsdException w:name="List Bullet 3" w:semiHidden="1" w:unhideWhenUsed="1"/>
-    <w:lsdException w:name="List Bullet 4" w:semiHidden="1" w:unhideWhenUsed="1"/>
-    <w:lsdException w:name="List Bullet 5" w:semiHidden="1" w:unhideWhenUsed="1"/>
-    <w:lsdException w:name="List Number 2" w:semiHidden="1" w:unhideWhenUsed="1"/>
-    <w:lsdException w:name="List Number 3" w:semiHidden="1" w:unhideWhenUsed="1"/>
-    <w:lsdException w:name="List Number 4" w:semiHidden="1" w:unhideWhenUsed="1"/>
-    <w:lsdException w:name="List Number 5" w:semiHidden="1" w:unhideWhenUsed="1"/>
-    <w:lsdException w:name="Title" w:uiPriority="10" w:qFormat="1"/>
-    <w:lsdException w:name="Closing" w:semiHidden="1" w:unhideWhenUsed="1"/>
-    <w:lsdException w:name="Signature" w:semiHidden="1" w:unhideWhenUsed="1"/>
-    <w:lsdException w:name="Default Paragraph Font" w:semiHidden="1" w:uiPriority="1" w:unhideWhenUsed="1"/>
-    <w:lsdException w:name="Body Text" w:semiHidden="1" w:unhideWhenUsed="1"/>
-    <w:lsdException w:name="Body Text Indent" w:semiHidden="1" w:unhideWhenUsed="1"/>
-    <w:lsdException w:name="List Continue" w:semiHidden="1" w:unhideWhenUsed="1"/>
-    <w:lsdException w:name="List Continue 2" w:semiHidden="1" w:unhideWhenUsed="1"/>
-    <w:lsdException w:name="List Continue 3" w:semiHidden="1" w:unhideWhenUsed="1"/>
-    <w:lsdException w:name="List Continue 4" w:semiHidden="1" w:unhideWhenUsed="1"/>
-    <w:lsdException w:name="List Continue 5" w:semiHidden="1" w:unhideWhenUsed="1"/>
-    <w:lsdException w:name="Message Header" w:semiHidden="1" w:unhideWhenUsed="1"/>
-    <w:lsdException w:name="Subtitle" w:uiPriority="11" w:qFormat="1"/>
-    <w:lsdException w:name="Salutation" w:semiHidden="1" w:unhideWhenUsed="1"/>
-    <w:lsdException w:name="Date" w:semiHidden="1" w:unhideWhenUsed="1"/>
-    <w:lsdException w:name="Body Text First Indent" w:semiHidden="1" w:unhideWhenUsed="1"/>
-    <w:lsdException w:name="Body Text First Indent 2" w:semiHidden="1" w:unhideWhenUsed="1"/>
-    <w:lsdException w:name="Note Heading" w:semiHidden="1" w:unhideWhenUsed="1"/>
-    <w:lsdException w:name="Body Text 2" w:semiHidden="1" w:unhideWhenUsed="1"/>
-    <w:lsdException w:name="Body Text 3" w:semiHidden="1" w:unhideWhenUsed="1"/>
-    <w:lsdException w:name="Body Text Indent 2" w:semiHidden="1" w:unhideWhenUsed="1"/>
-    <w:lsdException w:name="Body Text Indent 3" w:semiHidden="1" w:unhideWhenUsed="1"/>
-    <w:lsdException w:name="Block Text" w:semiHidden="1" w:unhideWhenUsed="1"/>
-    <w:lsdException w:name="Hyperlink" w:semiHidden="1" w:unhideWhenUsed="1"/>
-    <w:lsdException w:name="FollowedHyperlink" w:semiHidden="1" w:unhideWhenUsed="1"/>
-    <w:lsdException w:name="Strong" w:uiPriority="22" w:qFormat="1"/>
-    <w:lsdException w:name="Emphasis" w:uiPriority="20" w:qFormat="1"/>
-    <w:lsdException w:name="Document Map" w:semiHidden="1" w:unhideWhenUsed="1"/>
-    <w:lsdException w:name="Plain Text" w:semiHidden="1" w:unhideWhenUsed="1"/>
-    <w:lsdException w:name="E-mail Signature" w:semiHidden="1" w:unhideWhenUsed="1"/>
-    <w:lsdException w:name="HTML Top of Form" w:semiHidden="1" w:unhideWhenUsed="1"/>
-    <w:lsdException w:name="HTML Bottom of Form" w:semiHidden="1" w:unhideWhenUsed="1"/>
-    <w:lsdException w:name="Normal (Web)" w:semiHidden="1" w:unhideWhenUsed="1"/>
-    <w:lsdException w:name="HTML Acronym" w:semiHidden="1" w:unhideWhenUsed="1"/>
-    <w:lsdException w:name="HTML Address" w:semiHidden="1" w:unhideWhenUsed="1"/>
-    <w:lsdException w:name="HTML Cite" w:semiHidden="1" w:unhideWhenUsed="1"/>
-    <w:lsdException w:name="HTML Code" w:semiHidden="1" w:unhideWhenUsed="1"/>
-    <w:lsdException w:name="HTML Definition" w:semiHidden="1" w:unhideWhenUsed="1"/>
-    <w:lsdException w:name="HTML Keyboard" w:semiHidden="1" w:unhideWhenUsed="1"/>
-    <w:lsdException w:name="HTML Preformatted" w:semiHidden="1" w:unhideWhenUsed="1"/>
-    <w:lsdException w:name="HTML Sample" w:semiHidden="1" w:unhideWhenUsed="1"/>
-    <w:lsdException w:name="HTML Typewriter" w:semiHidden="1" w:unhideWhenUsed="1"/>
-    <w:lsdException w:name="HTML Variable" w:semiHidden="1" w:unhideWhenUsed="1"/>
-    <w:lsdException w:name="Normal Table" w:semiHidden="1" w:unhideWhenUsed="1"/>
-    <w:lsdException w:name="annotation subject" w:semiHidden="1" w:unhideWhenUsed="1"/>
-    <w:lsdException w:name="No List" w:semiHidden="1" w:unhideWhenUsed="1"/>
-    <w:lsdException w:name="Outline List 1" w:semiHidden="1" w:unhideWhenUsed="1"/>
-    <w:lsdException w:name="Outline List 2" w:semiHidden="1" w:unhideWhenUsed="1"/>
-    <w:lsdException w:name="Outline List 3" w:semiHidden="1" w:unhideWhenUsed="1"/>
-    <w:lsdException w:name="Table Simple 1" w:semiHidden="1" w:unhideWhenUsed="1"/>
-    <w:lsdException w:name="Table Simple 2" w:semiHidden="1" w:unhideWhenUsed="1"/>
-    <w:lsdException w:name="Table Simple 3" w:semiHidden="1" w:unhideWhenUsed="1"/>
-    <w:lsdException w:name="Table Classic 1" w:semiHidden="1" w:unhideWhenUsed="1"/>
-    <w:lsdException w:name="Table Classic 2" w:semiHidden="1" w:unhideWhenUsed="1"/>
-    <w:lsdException w:name="Table Classic 3" w:semiHidden="1" w:unhideWhenUsed="1"/>
-    <w:lsdException w:name="Table Classic 4" w:semiHidden="1" w:unhideWhenUsed="1"/>
-    <w:lsdException w:name="Table Colorful 1" w:semiHidden="1" w:unhideWhenUsed="1"/>
-    <w:lsdException w:name="Table Colorful 2" w:semiHidden="1" w:unhideWhenUsed="1"/>
-    <w:lsdException w:name="Table Colorful 3" w:semiHidden="1" w:unhideWhenUsed="1"/>
-    <w:lsdException w:name="Table Columns 1" w:semiHidden="1" w:unhideWhenUsed="1"/>
-    <w:lsdException w:name="Table Columns 2" w:semiHidden="1" w:unhideWhenUsed="1"/>
-    <w:lsdException w:name="Table Columns 3" w:semiHidden="1" w:unhideWhenUsed="1"/>
-    <w:lsdException w:name="Table Columns 4" w:semiHidden="1" w:unhideWhenUsed="1"/>
-    <w:lsdException w:name="Table Columns 5" w:semiHidden="1" w:unhideWhenUsed="1"/>
-    <w:lsdException w:name="Table Grid 1" w:semiHidden="1" w:unhideWhenUsed="1"/>
-    <w:lsdException w:name="Table Grid 2" w:semiHidden="1" w:unhideWhenUsed="1"/>
-    <w:lsdException w:name="Table Grid 3" w:semiHidden="1" w:unhideWhenUsed="1"/>
-    <w:lsdException w:name="Table Grid 4" w:semiHidden="1" w:unhideWhenUsed="1"/>
-    <w:lsdException w:name="Table Grid 5" w:semiHidden="1" w:unhideWhenUsed="1"/>
-    <w:lsdException w:name="Table Grid 6" w:semiHidden="1" w:unhideWhenUsed="1"/>
-    <w:lsdException w:name="Table Grid 7" w:semiHidden="1" w:unhideWhenUsed="1"/>
-    <w:lsdException w:name="Table Grid 8" w:semiHidden="1" w:unhideWhenUsed="1"/>
-    <w:lsdException w:name="Table List 1" w:semiHidden="1" w:unhideWhenUsed="1"/>
-    <w:lsdException w:name="Table List 2" w:semiHidden="1" w:unhideWhenUsed="1"/>
-    <w:lsdException w:name="Table List 3" w:semiHidden="1" w:unhideWhenUsed="1"/>
-    <w:lsdException w:name="Table List 4" w:semiHidden="1" w:unhideWhenUsed="1"/>
-    <w:lsdException w:name="Table List 5" w:semiHidden="1" w:unhideWhenUsed="1"/>
-    <w:lsdException w:name="Table List 6" w:semiHidden="1" w:unhideWhenUsed="1"/>
-    <w:lsdException w:name="Table List 7" w:semiHidden="1" w:unhideWhenUsed="1"/>
-    <w:lsdException w:name="Table List 8" w:semiHidden="1" w:unhideWhenUsed="1"/>
-    <w:lsdException w:name="Table 3D effects 1" w:semiHidden="1" w:unhideWhenUsed="1"/>
-    <w:lsdException w:name="Table 3D effects 2" w:semiHidden="1" w:unhideWhenUsed="1"/>
-    <w:lsdException w:name="Table 3D effects 3" w:semiHidden="1" w:unhideWhenUsed="1"/>
-    <w:lsdException w:name="Table Contemporary" w:semiHidden="1" w:unhideWhenUsed="1"/>
-    <w:lsdException w:name="Table Elegant" w:semiHidden="1" w:unhideWhenUsed="1"/>
-    <w:lsdException w:name="Table Professional" w:semiHidden="1" w:unhideWhenUsed="1"/>
-    <w:lsdException w:name="Table Subtle 1" w:semiHidden="1" w:unhideWhenUsed="1"/>
-    <w:lsdException w:name="Table Subtle 2" w:semiHidden="1" w:unhideWhenUsed="1"/>
-    <w:lsdException w:name="Table Web 1" w:semiHidden="1" w:unhideWhenUsed="1"/>
-    <w:lsdException w:name="Table Web 2" w:semiHidden="1" w:unhideWhenUsed="1"/>
-    <w:lsdException w:name="Table Web 3" w:semiHidden="1" w:unhideWhenUsed="1"/>
-    <w:lsdException w:name="Balloon Text" w:semiHidden="1" w:unhideWhenUsed="1"/>
-    <w:lsdException w:name="Table Grid" w:uiPriority="59"/>
-    <w:lsdException w:name="Table Theme" w:semiHidden="1" w:unhideWhenUsed="1"/>
-    <w:lsdException w:name="Placeholder Text" w:semiHidden="1"/>
-    <w:lsdException w:name="No Spacing" w:uiPriority="1" w:qFormat="1"/>
-    <w:lsdException w:name="Light Shading" w:uiPriority="60"/>
-    <w:lsdException w:name="Light List" w:uiPriority="61"/>
-    <w:lsdException w:name="Light Grid" w:uiPriority="62"/>
-    <w:lsdException w:name="Medium Shading 1" w:uiPriority="63"/>
-    <w:lsdException w:name="Medium Shading 2" w:uiPriority="64"/>
-    <w:lsdException w:name="Medium List 1" w:uiPriority="65"/>
-    <w:lsdException w:name="Medium List 2" w:uiPriority="66"/>
-    <w:lsdException w:name="Medium Grid 1" w:uiPriority="67"/>
-    <w:lsdException w:name="Medium Grid 2" w:uiPriority="68"/>
-    <w:lsdException w:name="Medium Grid 3" w:uiPriority="69"/>
-    <w:lsdException w:name="Dark List" w:uiPriority="70"/>
-    <w:lsdException w:name="Colorful Shading" w:uiPriority="71"/>
-    <w:lsdException w:name="Colorful List" w:uiPriority="72"/>
-    <w:lsdException w:name="Colorful Grid" w:uiPriority="73"/>
-    <w:lsdException w:name="Light Shading Accent 1" w:uiPriority="60"/>
-    <w:lsdException w:name="Light List Accent 1" w:uiPriority="61"/>
-    <w:lsdException w:name="Light Grid Accent 1" w:uiPriority="62"/>
-    <w:lsdException w:name="Medium Shading 1 Accent 1" w:uiPriority="63"/>
-    <w:lsdException w:name="Medium Shading 2 Accent 1" w:uiPriority="64"/>
-    <w:lsdException w:name="Medium List 1 Accent 1" w:uiPriority="65"/>
-    <w:lsdException w:name="Revision" w:semiHidden="1"/>
-    <w:lsdException w:name="List Paragraph" w:uiPriority="34" w:qFormat="1"/>
-    <w:lsdException w:name="Quote" w:uiPriority="29" w:qFormat="1"/>
-    <w:lsdException w:name="Intense Quote" w:uiPriority="30" w:qFormat="1"/>
-    <w:lsdException w:name="Medium List 2 Accent 1" w:uiPriority="66"/>
-    <w:lsdException w:name="Medium Grid 1 Accent 1" w:uiPriority="67"/>
-    <w:lsdException w:name="Medium Grid 2 Accent 1" w:uiPriority="68"/>
-    <w:lsdException w:name="Medium Grid 3 Accent 1" w:uiPriority="69"/>
-    <w:lsdException w:name="Dark List Accent 1" w:uiPriority="70"/>
-    <w:lsdException w:name="Colorful Shading Accent 1" w:uiPriority="71"/>
-    <w:lsdException w:name="Colorful List Accent 1" w:uiPriority="72"/>
-    <w:lsdException w:name="Colorful Grid Accent 1" w:uiPriority="73"/>
-    <w:lsdException w:name="Light Shading Accent 2" w:uiPriority="60"/>
-    <w:lsdException w:name="Light List Accent 2" w:uiPriority="61"/>
-    <w:lsdException w:name="Light Grid Accent 2" w:uiPriority="62"/>
-    <w:lsdException w:name="Medium Shading 1 Accent 2" w:uiPriority="63"/>
-    <w:lsdException w:name="Medium Shading 2 Accent 2" w:uiPriority="64"/>
-    <w:lsdException w:name="Medium List 1 Accent 2" w:uiPriority="65"/>
-    <w:lsdException w:name="Medium List 2 Accent 2" w:uiPriority="66"/>
-    <w:lsdException w:name="Medium Grid 1 Accent 2" w:uiPriority="67"/>
-    <w:lsdException w:name="Medium Grid 2 Accent 2" w:uiPriority="68"/>
-    <w:lsdException w:name="Medium Grid 3 Accent 2" w:uiPriority="69"/>
-    <w:lsdException w:name="Dark List Accent 2" w:uiPriority="70"/>
-    <w:lsdException w:name="Colorful Shading Accent 2" w:uiPriority="71"/>
-    <w:lsdException w:name="Colorful List Accent 2" w:uiPriority="72"/>
-    <w:lsdException w:name="Colorful Grid Accent 2" w:uiPriority="73"/>
-    <w:lsdException w:name="Light Shading Accent 3" w:uiPriority="60"/>
-    <w:lsdException w:name="Light List Accent 3" w:uiPriority="61"/>
-    <w:lsdException w:name="Light Grid Accent 3" w:uiPriority="62"/>
-    <w:lsdException w:name="Medium Shading 1 Accent 3" w:uiPriority="63"/>
-    <w:lsdException w:name="Medium Shading 2 Accent 3" w:uiPriority="64"/>
-    <w:lsdException w:name="Medium List 1 Accent 3" w:uiPriority="65"/>
-    <w:lsdException w:name="Medium List 2 Accent 3" w:uiPriority="66"/>
-    <w:lsdException w:name="Medium Grid 1 Accent 3" w:uiPriority="67"/>
-    <w:lsdException w:name="Medium Grid 2 Accent 3" w:uiPriority="68"/>
-    <w:lsdException w:name="Medium Grid 3 Accent 3" w:uiPriority="69"/>
-    <w:lsdException w:name="Dark List Accent 3" w:uiPriority="70"/>
-    <w:lsdException w:name="Colorful Shading Accent 3" w:uiPriority="71"/>
-    <w:lsdException w:name="Colorful List Accent 3" w:uiPriority="72"/>
-    <w:lsdException w:name="Colorful Grid Accent 3" w:uiPriority="73"/>
-    <w:lsdException w:name="Light Shading Accent 4" w:uiPriority="60"/>
-    <w:lsdException w:name="Light List Accent 4" w:uiPriority="61"/>
-    <w:lsdException w:name="Light Grid Accent 4" w:uiPriority="62"/>
-    <w:lsdException w:name="Medium Shading 1 Accent 4" w:uiPriority="63"/>
-    <w:lsdException w:name="Medium Shading 2 Accent 4" w:uiPriority="64"/>
-    <w:lsdException w:name="Medium List 1 Accent 4" w:uiPriority="65"/>
-    <w:lsdException w:name="Medium List 2 Accent 4" w:uiPriority="66"/>
-    <w:lsdException w:name="Medium Grid 1 Accent 4" w:uiPriority="67"/>
-    <w:lsdException w:name="Medium Grid 2 Accent 4" w:uiPriority="68"/>
-    <w:lsdException w:name="Medium Grid 3 Accent 4" w:uiPriority="69"/>
-    <w:lsdException w:name="Dark List Accent 4" w:uiPriority="70"/>
-    <w:lsdException w:name="Colorful Shading Accent 4" w:uiPriority="71"/>
-    <w:lsdException w:name="Colorful List Accent 4" w:uiPriority="72"/>
-    <w:lsdException w:name="Colorful Grid Accent 4" w:uiPriority="73"/>
-    <w:lsdException w:name="Light Shading Accent 5" w:uiPriority="60"/>
-    <w:lsdException w:name="Light List Accent 5" w:uiPriority="61"/>
-    <w:lsdException w:name="Light Grid Accent 5" w:uiPriority="62"/>
-    <w:lsdException w:name="Medium Shading 1 Accent 5" w:uiPriority="63"/>
-    <w:lsdException w:name="Medium Shading 2 Accent 5" w:uiPriority="64"/>
-    <w:lsdException w:name="Medium List 1 Accent 5" w:uiPriority="65"/>
-    <w:lsdException w:name="Medium List 2 Accent 5" w:uiPriority="66"/>
-    <w:lsdException w:name="Medium Grid 1 Accent 5" w:uiPriority="67"/>
-    <w:lsdException w:name="Medium Grid 2 Accent 5" w:uiPriority="68"/>
-    <w:lsdException w:name="Medium Grid 3 Accent 5" w:uiPriority="69"/>
-    <w:lsdException w:name="Dark List Accent 5" w:uiPriority="70"/>
-    <w:lsdException w:name="Colorful Shading Accent 5" w:uiPriority="71"/>
-    <w:lsdException w:name="Colorful List Accent 5" w:uiPriority="72"/>
-    <w:lsdException w:name="Colorful Grid Accent 5" w:uiPriority="73"/>
-    <w:lsdException w:name="Light Shading Accent 6" w:uiPriority="60"/>
-    <w:lsdException w:name="Light List Accent 6" w:uiPriority="61"/>
-    <w:lsdException w:name="Light Grid Accent 6" w:uiPriority="62"/>
-    <w:lsdException w:name="Medium Shading 1 Accent 6" w:uiPriority="63"/>
-    <w:lsdException w:name="Medium Shading 2 Accent 6" w:uiPriority="64"/>
-    <w:lsdException w:name="Medium List 1 Accent 6" w:uiPriority="65"/>
-    <w:lsdException w:name="Medium List 2 Accent 6" w:uiPriority="66"/>
-    <w:lsdException w:name="Medium Grid 1 Accent 6" w:uiPriority="67"/>
-    <w:lsdException w:name="Medium Grid 2 Accent 6" w:uiPriority="68"/>
-    <w:lsdException w:name="Medium Grid 3 Accent 6" w:uiPriority="69"/>
-    <w:lsdException w:name="Dark List Accent 6" w:uiPriority="70"/>
-    <w:lsdException w:name="Colorful Shading Accent 6" w:uiPriority="71"/>
-    <w:lsdException w:name="Colorful List Accent 6" w:uiPriority="72"/>
-    <w:lsdException w:name="Colorful Grid Accent 6" w:uiPriority="73"/>
-    <w:lsdException w:name="Subtle Emphasis" w:uiPriority="19" w:qFormat="1"/>
-    <w:lsdException w:name="Intense Emphasis" w:uiPriority="21" w:qFormat="1"/>
-    <w:lsdException w:name="Subtle Reference" w:uiPriority="31" w:qFormat="1"/>
-    <w:lsdException w:name="Intense Reference" w:uiPriority="32" w:qFormat="1"/>
-    <w:lsdException w:name="Book Title" w:uiPriority="33" w:qFormat="1"/>
-    <w:lsdException w:name="Bibliography" w:semiHidden="1" w:uiPriority="37" w:unhideWhenUsed="1"/>
-    <w:lsdException w:name="TOC Heading" w:semiHidden="1" w:uiPriority="39" w:unhideWhenUsed="1" w:qFormat="1"/>
-    <w:lsdException w:name="Plain Table 1" w:uiPriority="41"/>
-    <w:lsdException w:name="Plain Table 2" w:uiPriority="42"/>
-    <w:lsdException w:name="Plain Table 3" w:uiPriority="43"/>
-    <w:lsdException w:name="Plain Table 4" w:uiPriority="44"/>
-    <w:lsdException w:name="Plain Table 5" w:uiPriority="45"/>
-    <w:lsdException w:name="Grid Table Light" w:uiPriority="40"/>
-    <w:lsdException w:name="Grid Table 1 Light" w:uiPriority="46"/>
-    <w:lsdException w:name="Grid Table 2" w:uiPriority="47"/>
-    <w:lsdException w:name="Grid Table 3" w:uiPriority="48"/>
-    <w:lsdException w:name="Grid Table 4" w:uiPriority="49"/>
-    <w:lsdException w:name="Grid Table 5 Dark" w:uiPriority="50"/>
-    <w:lsdException w:name="Grid Table 6 Colorful" w:uiPriority="51"/>
-    <w:lsdException w:name="Grid Table 7 Colorful" w:uiPriority="52"/>
-    <w:lsdException w:name="Grid Table 1 Light Accent 1" w:uiPriority="46"/>
-    <w:lsdException w:name="Grid Table 2 Accent 1" w:uiPriority="47"/>
-    <w:lsdException w:name="Grid Table 3 Accent 1" w:uiPriority="48"/>
-    <w:lsdException w:name="Grid Table 4 Accent 1" w:uiPriority="49"/>
-    <w:lsdException w:name="Grid Table 5 Dark Accent 1" w:uiPriority="50"/>
-    <w:lsdException w:name="Grid Table 6 Colorful Accent 1" w:uiPriority="51"/>
-    <w:lsdException w:name="Grid Table 7 Colorful Accent 1" w:uiPriority="52"/>
-    <w:lsdException w:name="Grid Table 1 Light Accent 2" w:uiPriority="46"/>
-    <w:lsdException w:name="Grid Table 2 Accent 2" w:uiPriority="47"/>
-    <w:lsdException w:name="Grid Table 3 Accent 2" w:uiPriority="48"/>
-    <w:lsdException w:name="Grid Table 4 Accent 2" w:uiPriority="49"/>
-    <w:lsdException w:name="Grid Table 5 Dark Accent 2" w:uiPriority="50"/>
-    <w:lsdException w:name="Grid Table 6 Colorful Accent 2" w:uiPriority="51"/>
-    <w:lsdException w:name="Grid Table 7 Colorful Accent 2" w:uiPriority="52"/>
-    <w:lsdException w:name="Grid Table 1 Light Accent 3" w:uiPriority="46"/>
-    <w:lsdException w:name="Grid Table 2 Accent 3" w:uiPriority="47"/>
-    <w:lsdException w:name="Grid Table 3 Accent 3" w:uiPriority="48"/>
-    <w:lsdException w:name="Grid Table 4 Accent 3" w:uiPriority="49"/>
-    <w:lsdException w:name="Grid Table 5 Dark Accent 3" w:uiPriority="50"/>
-    <w:lsdException w:name="Grid Table 6 Colorful Accent 3" w:uiPriority="51"/>
-    <w:lsdException w:name="Grid Table 7 Colorful Accent 3" w:uiPriority="52"/>
-    <w:lsdException w:name="Grid Table 1 Light Accent 4" w:uiPriority="46"/>
-    <w:lsdException w:name="Grid Table 2 Accent 4" w:uiPriority="47"/>
-    <w:lsdException w:name="Grid Table 3 Accent 4" w:uiPriority="48"/>
-    <w:lsdException w:name="Grid Table 4 Accent 4" w:uiPriority="49"/>
-    <w:lsdException w:name="Grid Table 5 Dark Accent 4" w:uiPriority="50"/>
-    <w:lsdException w:name="Grid Table 6 Colorful Accent 4" w:uiPriority="51"/>
-    <w:lsdException w:name="Grid Table 7 Colorful Accent 4" w:uiPriority="52"/>
-    <w:lsdException w:name="Grid Table 1 Light Accent 5" w:uiPriority="46"/>
-    <w:lsdException w:name="Grid Table 2 Accent 5" w:uiPriority="47"/>
-    <w:lsdException w:name="Grid Table 3 Accent 5" w:uiPriority="48"/>
-    <w:lsdException w:name="Grid Table 4 Accent 5" w:uiPriority="49"/>
-    <w:lsdException w:name="Grid Table 5 Dark Accent 5" w:uiPriority="50"/>
-    <w:lsdException w:name="Grid Table 6 Colorful Accent 5" w:uiPriority="51"/>
-    <w:lsdException w:name="Grid Table 7 Colorful Accent 5" w:uiPriority="52"/>
-    <w:lsdException w:name="Grid Table 1 Light Accent 6" w:uiPriority="46"/>
-    <w:lsdException w:name="Grid Table 2 Accent 6" w:uiPriority="47"/>
-    <w:lsdException w:name="Grid Table 3 Accent 6" w:uiPriority="48"/>
-    <w:lsdException w:name="Grid Table 4 Accent 6" w:uiPriority="49"/>
-    <w:lsdException w:name="Grid Table 5 Dark Accent 6" w:uiPriority="50"/>
-    <w:lsdException w:name="Grid Table 6 Colorful Accent 6" w:uiPriority="51"/>
-    <w:lsdException w:name="Grid Table 7 Colorful Accent 6" w:uiPriority="52"/>
-    <w:lsdException w:name="List Table 1 Light" w:uiPriority="46"/>
-    <w:lsdException w:name="List Table 2" w:uiPriority="47"/>
-    <w:lsdException w:name="List Table 3" w:uiPriority="48"/>
-    <w:lsdException w:name="List Table 4" w:uiPriority="49"/>
-    <w:lsdException w:name="List Table 5 Dark" w:uiPriority="50"/>
-    <w:lsdException w:name="List Table 6 Colorful" w:uiPriority="51"/>
-    <w:lsdException w:name="List Table 7 Colorful" w:uiPriority="52"/>
-    <w:lsdException w:name="List Table 1 Light Accent 1" w:uiPriority="46"/>
-    <w:lsdException w:name="List Table 2 Accent 1" w:uiPriority="47"/>
-    <w:lsdException w:name="List Table 3 Accent 1" w:uiPriority="48"/>
-    <w:lsdException w:name="List Table 4 Accent 1" w:uiPriority="49"/>
-    <w:lsdException w:name="List Table 5 Dark Accent 1" w:uiPriority="50"/>
-    <w:lsdException w:name="List Table 6 Colorful Accent 1" w:uiPriority="51"/>
-    <w:lsdException w:name="List Table 7 Colorful Accent 1" w:uiPriority="52"/>
-    <w:lsdException w:name="List Table 1 Light Accent 2" w:uiPriority="46"/>
-    <w:lsdException w:name="List Table 2 Accent 2" w:uiPriority="47"/>
-    <w:lsdException w:name="List Table 3 Accent 2" w:uiPriority="48"/>
-    <w:lsdException w:name="List Table 4 Accent 2" w:uiPriority="49"/>
-    <w:lsdException w:name="List Table 5 Dark Accent 2" w:uiPriority="50"/>
-    <w:lsdException w:name="List Table 6 Colorful Accent 2" w:uiPriority="51"/>
-    <w:lsdException w:name="List Table 7 Colorful Accent 2" w:uiPriority="52"/>
-    <w:lsdException w:name="List Table 1 Light Accent 3" w:uiPriority="46"/>
-    <w:lsdException w:name="List Table 2 Accent 3" w:uiPriority="47"/>
-    <w:lsdException w:name="List Table 3 Accent 3" w:uiPriority="48"/>
-    <w:lsdException w:name="List Table 4 Accent 3" w:uiPriority="49"/>
-    <w:lsdException w:name="List Table 5 Dark Accent 3" w:uiPriority="50"/>
-    <w:lsdException w:name="List Table 6 Colorful Accent 3" w:uiPriority="51"/>
-    <w:lsdException w:name="List Table 7 Colorful Accent 3" w:uiPriority="52"/>
-    <w:lsdException w:name="List Table 1 Light Accent 4" w:uiPriority="46"/>
-    <w:lsdException w:name="List Table 2 Accent 4" w:uiPriority="47"/>
-    <w:lsdException w:name="List Table 3 Accent 4" w:uiPriority="48"/>
-    <w:lsdException w:name="List Table 4 Accent 4" w:uiPriority="49"/>
-    <w:lsdException w:name="List Table 5 Dark Accent 4" w:uiPriority="50"/>
-    <w:lsdException w:name="List Table 6 Colorful Accent 4" w:uiPriority="51"/>
-    <w:lsdException w:name="List Table 7 Colorful Accent 4" w:uiPriority="52"/>
-    <w:lsdException w:name="List Table 1 Light Accent 5" w:uiPriority="46"/>
-    <w:lsdException w:name="List Table 2 Accent 5" w:uiPriority="47"/>
-    <w:lsdException w:name="List Table 3 Accent 5" w:uiPriority="48"/>
-    <w:lsdException w:name="List Table 4 Accent 5" w:uiPriority="49"/>
-    <w:lsdException w:name="List Table 5 Dark Accent 5" w:uiPriority="50"/>
-    <w:lsdException w:name="List Table 6 Colorful Accent 5" w:uiPriority="51"/>
-    <w:lsdException w:name="List Table 7 Colorful Accent 5" w:uiPriority="52"/>
-    <w:lsdException w:name="List Table 1 Light Accent 6" w:uiPriority="46"/>
-    <w:lsdException w:name="List Table 2 Accent 6" w:uiPriority="47"/>
-    <w:lsdException w:name="List Table 3 Accent 6" w:uiPriority="48"/>
-    <w:lsdException w:name="List Table 4 Accent 6" w:uiPriority="49"/>
-    <w:lsdException w:name="List Table 5 Dark Accent 6" w:uiPriority="50"/>
-    <w:lsdException w:name="List Table 6 Colorful Accent 6" w:uiPriority="51"/>
-    <w:lsdException w:name="List Table 7 Colorful Accent 6" w:uiPriority="52"/>
+  <w:latentStyles w:defLockedState="0" w:defUIPriority="99" w:defSemiHidden="1" w:defUnhideWhenUsed="1" w:defQFormat="0" w:count="267">
+    <w:lsdException w:name="Normal" w:semiHidden="0" w:uiPriority="0" w:unhideWhenUsed="0" w:qFormat="1"/>
+    <w:lsdException w:name="heading 1" w:semiHidden="0" w:uiPriority="9" w:unhideWhenUsed="0" w:qFormat="1"/>
+    <w:lsdException w:name="heading 2" w:uiPriority="9" w:qFormat="1"/>
+    <w:lsdException w:name="heading 3" w:uiPriority="9" w:qFormat="1"/>
+    <w:lsdException w:name="heading 4" w:uiPriority="9" w:qFormat="1"/>
+    <w:lsdException w:name="heading 5" w:uiPriority="9" w:qFormat="1"/>
+    <w:lsdException w:name="heading 6" w:uiPriority="9" w:qFormat="1"/>
+    <w:lsdException w:name="heading 7" w:uiPriority="9" w:qFormat="1"/>
+    <w:lsdException w:name="heading 8" w:uiPriority="9" w:qFormat="1"/>
+    <w:lsdException w:name="heading 9" w:uiPriority="9" w:qFormat="1"/>
+    <w:lsdException w:name="toc 1" w:uiPriority="39"/>
+    <w:lsdException w:name="toc 2" w:uiPriority="39"/>
+    <w:lsdException w:name="toc 3" w:uiPriority="39"/>
+    <w:lsdException w:name="toc 4" w:uiPriority="39"/>
+    <w:lsdException w:name="toc 5" w:uiPriority="39"/>
+    <w:lsdException w:name="toc 6" w:uiPriority="39"/>
+    <w:lsdException w:name="toc 7" w:uiPriority="39"/>
+    <w:lsdException w:name="toc 8" w:uiPriority="39"/>
+    <w:lsdException w:name="toc 9" w:uiPriority="39"/>
+    <w:lsdException w:name="caption" w:uiPriority="35" w:qFormat="1"/>
+    <w:lsdException w:name="Title" w:semiHidden="0" w:uiPriority="10" w:unhideWhenUsed="0" w:qFormat="1"/>
+    <w:lsdException w:name="Default Paragraph Font" w:uiPriority="1"/>
+    <w:lsdException w:name="Subtitle" w:semiHidden="0" w:uiPriority="11" w:unhideWhenUsed="0" w:qFormat="1"/>
+    <w:lsdException w:name="Strong" w:semiHidden="0" w:uiPriority="22" w:unhideWhenUsed="0" w:qFormat="1"/>
+    <w:lsdException w:name="Emphasis" w:semiHidden="0" w:uiPriority="20" w:unhideWhenUsed="0" w:qFormat="1"/>
+    <w:lsdException w:name="Table Grid" w:semiHidden="0" w:uiPriority="59" w:unhideWhenUsed="0"/>
+    <w:lsdException w:name="Placeholder Text" w:unhideWhenUsed="0"/>
+    <w:lsdException w:name="No Spacing" w:semiHidden="0" w:uiPriority="1" w:unhideWhenUsed="0" w:qFormat="1"/>
+    <w:lsdException w:name="Light Shading" w:semiHidden="0" w:uiPriority="60" w:unhideWhenUsed="0"/>
+    <w:lsdException w:name="Light List" w:semiHidden="0" w:uiPriority="61" w:unhideWhenUsed="0"/>
+    <w:lsdException w:name="Light Grid" w:semiHidden="0" w:uiPriority="62" w:unhideWhenUsed="0"/>
+    <w:lsdException w:name="Medium Shading 1" w:semiHidden="0" w:uiPriority="63" w:unhideWhenUsed="0"/>
+    <w:lsdException w:name="Medium Shading 2" w:semiHidden="0" w:uiPriority="64" w:unhideWhenUsed="0"/>
+    <w:lsdException w:name="Medium List 1" w:semiHidden="0" w:uiPriority="65" w:unhideWhenUsed="0"/>
+    <w:lsdException w:name="Medium List 2" w:semiHidden="0" w:uiPriority="66" w:unhideWhenUsed="0"/>
+    <w:lsdException w:name="Medium Grid 1" w:semiHidden="0" w:uiPriority="67" w:unhideWhenUsed="0"/>
+    <w:lsdException w:name="Medium Grid 2" w:semiHidden="0" w:uiPriority="68" w:unhideWhenUsed="0"/>
+    <w:lsdException w:name="Medium Grid 3" w:semiHidden="0" w:uiPriority="69" w:unhideWhenUsed="0"/>
+    <w:lsdException w:name="Dark List" w:semiHidden="0" w:uiPriority="70" w:unhideWhenUsed="0"/>
+    <w:lsdException w:name="Colorful Shading" w:semiHidden="0" w:uiPriority="71" w:unhideWhenUsed="0"/>
+    <w:lsdException w:name="Colorful List" w:semiHidden="0" w:uiPriority="72" w:unhideWhenUsed="0"/>
+    <w:lsdException w:name="Colorful Grid" w:semiHidden="0" w:uiPriority="73" w:unhideWhenUsed="0"/>
+    <w:lsdException w:name="Light Shading Accent 1" w:semiHidden="0" w:uiPriority="60" w:unhideWhenUsed="0"/>
+    <w:lsdException w:name="Light List Accent 1" w:semiHidden="0" w:uiPriority="61" w:unhideWhenUsed="0"/>
+    <w:lsdException w:name="Light Grid Accent 1" w:semiHidden="0" w:uiPriority="62" w:unhideWhenUsed="0"/>
+    <w:lsdException w:name="Medium Shading 1 Accent 1" w:semiHidden="0" w:uiPriority="63" w:unhideWhenUsed="0"/>
+    <w:lsdException w:name="Medium Shading 2 Accent 1" w:semiHidden="0" w:uiPriority="64" w:unhideWhenUsed="0"/>
+    <w:lsdException w:name="Medium List 1 Accent 1" w:semiHidden="0" w:uiPriority="65" w:unhideWhenUsed="0"/>
+    <w:lsdException w:name="Revision" w:unhideWhenUsed="0"/>
+    <w:lsdException w:name="List Paragraph" w:semiHidden="0" w:uiPriority="34" w:unhideWhenUsed="0" w:qFormat="1"/>
+    <w:lsdException w:name="Quote" w:semiHidden="0" w:uiPriority="29" w:unhideWhenUsed="0" w:qFormat="1"/>
+    <w:lsdException w:name="Intense Quote" w:semiHidden="0" w:uiPriority="30" w:unhideWhenUsed="0" w:qFormat="1"/>
+    <w:lsdException w:name="Medium List 2 Accent 1" w:semiHidden="0" w:uiPriority="66" w:unhideWhenUsed="0"/>
+    <w:lsdException w:name="Medium Grid 1 Accent 1" w:semiHidden="0" w:uiPriority="67" w:unhideWhenUsed="0"/>
+    <w:lsdException w:name="Medium Grid 2 Accent 1" w:semiHidden="0" w:uiPriority="68" w:unhideWhenUsed="0"/>
+    <w:lsdException w:name="Medium Grid 3 Accent 1" w:semiHidden="0" w:uiPriority="69" w:unhideWhenUsed="0"/>
+    <w:lsdException w:name="Dark List Accent 1" w:semiHidden="0" w:uiPriority="70" w:unhideWhenUsed="0"/>
+    <w:lsdException w:name="Colorful Shading Accent 1" w:semiHidden="0" w:uiPriority="71" w:unhideWhenUsed="0"/>
+    <w:lsdException w:name="Colorful List Accent 1" w:semiHidden="0" w:uiPriority="72" w:unhideWhenUsed="0"/>
+    <w:lsdException w:name="Colorful Grid Accent 1" w:semiHidden="0" w:uiPriority="73" w:unhideWhenUsed="0"/>
+    <w:lsdException w:name="Light Shading Accent 2" w:semiHidden="0" w:uiPriority="60" w:unhideWhenUsed="0"/>
+    <w:lsdException w:name="Light List Accent 2" w:semiHidden="0" w:uiPriority="61" w:unhideWhenUsed="0"/>
+    <w:lsdException w:name="Light Grid Accent 2" w:semiHidden="0" w:uiPriority="62" w:unhideWhenUsed="0"/>
+    <w:lsdException w:name="Medium Shading 1 Accent 2" w:semiHidden="0" w:uiPriority="63" w:unhideWhenUsed="0"/>
+    <w:lsdException w:name="Medium Shading 2 Accent 2" w:semiHidden="0" w:uiPriority="64" w:unhideWhenUsed="0"/>
+    <w:lsdException w:name="Medium List 1 Accent 2" w:semiHidden="0" w:uiPriority="65" w:unhideWhenUsed="0"/>
+    <w:lsdException w:name="Medium List 2 Accent 2" w:semiHidden="0" w:uiPriority="66" w:unhideWhenUsed="0"/>
+    <w:lsdException w:name="Medium Grid 1 Accent 2" w:semiHidden="0" w:uiPriority="67" w:unhideWhenUsed="0"/>
+    <w:lsdException w:name="Medium Grid 2 Accent 2" w:semiHidden="0" w:uiPriority="68" w:unhideWhenUsed="0"/>
+    <w:lsdException w:name="Medium Grid 3 Accent 2" w:semiHidden="0" w:uiPriority="69" w:unhideWhenUsed="0"/>
+    <w:lsdException w:name="Dark List Accent 2" w:semiHidden="0" w:uiPriority="70" w:unhideWhenUsed="0"/>
+    <w:lsdException w:name="Colorful Shading Accent 2" w:semiHidden="0" w:uiPriority="71" w:unhideWhenUsed="0"/>
+    <w:lsdException w:name="Colorful List Accent 2" w:semiHidden="0" w:uiPriority="72" w:unhideWhenUsed="0"/>
+    <w:lsdException w:name="Colorful Grid Accent 2" w:semiHidden="0" w:uiPriority="73" w:unhideWhenUsed="0"/>
+    <w:lsdException w:name="Light Shading Accent 3" w:semiHidden="0" w:uiPriority="60" w:unhideWhenUsed="0"/>
+    <w:lsdException w:name="Light List Accent 3" w:semiHidden="0" w:uiPriority="61" w:unhideWhenUsed="0"/>
+    <w:lsdException w:name="Light Grid Accent 3" w:semiHidden="0" w:uiPriority="62" w:unhideWhenUsed="0"/>
+    <w:lsdException w:name="Medium Shading 1 Accent 3" w:semiHidden="0" w:uiPriority="63" w:unhideWhenUsed="0"/>
+    <w:lsdException w:name="Medium Shading 2 Accent 3" w:semiHidden="0" w:uiPriority="64" w:unhideWhenUsed="0"/>
+    <w:lsdException w:name="Medium List 1 Accent 3" w:semiHidden="0" w:uiPriority="65" w:unhideWhenUsed="0"/>
+    <w:lsdException w:name="Medium List 2 Accent 3" w:semiHidden="0" w:uiPriority="66" w:unhideWhenUsed="0"/>
+    <w:lsdException w:name="Medium Grid 1 Accent 3" w:semiHidden="0" w:uiPriority="67" w:unhideWhenUsed="0"/>
+    <w:lsdException w:name="Medium Grid 2 Accent 3" w:semiHidden="0" w:uiPriority="68" w:unhideWhenUsed="0"/>
+    <w:lsdException w:name="Medium Grid 3 Accent 3" w:semiHidden="0" w:uiPriority="69" w:unhideWhenUsed="0"/>
+    <w:lsdException w:name="Dark List Accent 3" w:semiHidden="0" w:uiPriority="70" w:unhideWhenUsed="0"/>
+    <w:lsdException w:name="Colorful Shading Accent 3" w:semiHidden="0" w:uiPriority="71" w:unhideWhenUsed="0"/>
+    <w:lsdException w:name="Colorful List Accent 3" w:semiHidden="0" w:uiPriority="72" w:unhideWhenUsed="0"/>
+    <w:lsdException w:name="Colorful Grid Accent 3" w:semiHidden="0" w:uiPriority="73" w:unhideWhenUsed="0"/>
+    <w:lsdException w:name="Light Shading Accent 4" w:semiHidden="0" w:uiPriority="60" w:unhideWhenUsed="0"/>
+    <w:lsdException w:name="Light List Accent 4" w:semiHidden="0" w:uiPriority="61" w:unhideWhenUsed="0"/>
+    <w:lsdException w:name="Light Grid Accent 4" w:semiHidden="0" w:uiPriority="62" w:unhideWhenUsed="0"/>
+    <w:lsdException w:name="Medium Shading 1 Accent 4" w:semiHidden="0" w:uiPriority="63" w:unhideWhenUsed="0"/>
+    <w:lsdException w:name="Medium Shading 2 Accent 4" w:semiHidden="0" w:uiPriority="64" w:unhideWhenUsed="0"/>
+    <w:lsdException w:name="Medium List 1 Accent 4" w:semiHidden="0" w:uiPriority="65" w:unhideWhenUsed="0"/>
+    <w:lsdException w:name="Medium List 2 Accent 4" w:semiHidden="0" w:uiPriority="66" w:unhideWhenUsed="0"/>
+    <w:lsdException w:name="Medium Grid 1 Accent 4" w:semiHidden="0" w:uiPriority="67" w:unhideWhenUsed="0"/>
+    <w:lsdException w:name="Medium Grid 2 Accent 4" w:semiHidden="0" w:uiPriority="68" w:unhideWhenUsed="0"/>
+    <w:lsdException w:name="Medium Grid 3 Accent 4" w:semiHidden="0" w:uiPriority="69" w:unhideWhenUsed="0"/>
+    <w:lsdException w:name="Dark List Accent 4" w:semiHidden="0" w:uiPriority="70" w:unhideWhenUsed="0"/>
+    <w:lsdException w:name="Colorful Shading Accent 4" w:semiHidden="0" w:uiPriority="71" w:unhideWhenUsed="0"/>
+    <w:lsdException w:name="Colorful List Accent 4" w:semiHidden="0" w:uiPriority="72" w:unhideWhenUsed="0"/>
+    <w:lsdException w:name="Colorful Grid Accent 4" w:semiHidden="0" w:uiPriority="73" w:unhideWhenUsed="0"/>
+    <w:lsdException w:name="Light Shading Accent 5" w:semiHidden="0" w:uiPriority="60" w:unhideWhenUsed="0"/>
+    <w:lsdException w:name="Light List Accent 5" w:semiHidden="0" w:uiPriority="61" w:unhideWhenUsed="0"/>
+    <w:lsdException w:name="Light Grid Accent 5" w:semiHidden="0" w:uiPriority="62" w:unhideWhenUsed="0"/>
+    <w:lsdException w:name="Medium Shading 1 Accent 5" w:semiHidden="0" w:uiPriority="63" w:unhideWhenUsed="0"/>
+    <w:lsdException w:name="Medium Shading 2 Accent 5" w:semiHidden="0" w:uiPriority="64" w:unhideWhenUsed="0"/>
+    <w:lsdException w:name="Medium List 1 Accent 5" w:semiHidden="0" w:uiPriority="65" w:unhideWhenUsed="0"/>
+    <w:lsdException w:name="Medium List 2 Accent 5" w:semiHidden="0" w:uiPriority="66" w:unhideWhenUsed="0"/>
+    <w:lsdException w:name="Medium Grid 1 Accent 5" w:semiHidden="0" w:uiPriority="67" w:unhideWhenUsed="0"/>
+    <w:lsdException w:name="Medium Grid 2 Accent 5" w:semiHidden="0" w:uiPriority="68" w:unhideWhenUsed="0"/>
+    <w:lsdException w:name="Medium Grid 3 Accent 5" w:semiHidden="0" w:uiPriority="69" w:unhideWhenUsed="0"/>
+    <w:lsdException w:name="Dark List Accent 5" w:semiHidden="0" w:uiPriority="70" w:unhideWhenUsed="0"/>
+    <w:lsdException w:name="Colorful Shading Accent 5" w:semiHidden="0" w:uiPriority="71" w:unhideWhenUsed="0"/>
+    <w:lsdException w:name="Colorful List Accent 5" w:semiHidden="0" w:uiPriority="72" w:unhideWhenUsed="0"/>
+    <w:lsdException w:name="Colorful Grid Accent 5" w:semiHidden="0" w:uiPriority="73" w:unhideWhenUsed="0"/>
+    <w:lsdException w:name="Light Shading Accent 6" w:semiHidden="0" w:uiPriority="60" w:unhideWhenUsed="0"/>
+    <w:lsdException w:name="Light List Accent 6" w:semiHidden="0" w:uiPriority="61" w:unhideWhenUsed="0"/>
+    <w:lsdException w:name="Light Grid Accent 6" w:semiHidden="0" w:uiPriority="62" w:unhideWhenUsed="0"/>
+    <w:lsdException w:name="Medium Shading 1 Accent 6" w:semiHidden="0" w:uiPriority="63" w:unhideWhenUsed="0"/>
+    <w:lsdException w:name="Medium Shading 2 Accent 6" w:semiHidden="0" w:uiPriority="64" w:unhideWhenUsed="0"/>
+    <w:lsdException w:name="Medium List 1 Accent 6" w:semiHidden="0" w:uiPriority="65" w:unhideWhenUsed="0"/>
+    <w:lsdException w:name="Medium List 2 Accent 6" w:semiHidden="0" w:uiPriority="66" w:unhideWhenUsed="0"/>
+    <w:lsdException w:name="Medium Grid 1 Accent 6" w:semiHidden="0" w:uiPriority="67" w:unhideWhenUsed="0"/>
+    <w:lsdException w:name="Medium Grid 2 Accent 6" w:semiHidden="0" w:uiPriority="68" w:unhideWhenUsed="0"/>
+    <w:lsdException w:name="Medium Grid 3 Accent 6" w:semiHidden="0" w:uiPriority="69" w:unhideWhenUsed="0"/>
+    <w:lsdException w:name="Dark List Accent 6" w:semiHidden="0" w:uiPriority="70" w:unhideWhenUsed="0"/>
+    <w:lsdException w:name="Colorful Shading Accent 6" w:semiHidden="0" w:uiPriority="71" w:unhideWhenUsed="0"/>
+    <w:lsdException w:name="Colorful List Accent 6" w:semiHidden="0" w:uiPriority="72" w:unhideWhenUsed="0"/>
+    <w:lsdException w:name="Colorful Grid Accent 6" w:semiHidden="0" w:uiPriority="73" w:unhideWhenUsed="0"/>
+    <w:lsdException w:name="Subtle Emphasis" w:semiHidden="0" w:uiPriority="19" w:unhideWhenUsed="0" w:qFormat="1"/>
+    <w:lsdException w:name="Intense Emphasis" w:semiHidden="0" w:uiPriority="21" w:unhideWhenUsed="0" w:qFormat="1"/>
+    <w:lsdException w:name="Subtle Reference" w:semiHidden="0" w:uiPriority="31" w:unhideWhenUsed="0" w:qFormat="1"/>
+    <w:lsdException w:name="Intense Reference" w:semiHidden="0" w:uiPriority="32" w:unhideWhenUsed="0" w:qFormat="1"/>
+    <w:lsdException w:name="Book Title" w:semiHidden="0" w:uiPriority="33" w:unhideWhenUsed="0" w:qFormat="1"/>
+    <w:lsdException w:name="Bibliography" w:uiPriority="37"/>
+    <w:lsdException w:name="TOC Heading" w:uiPriority="39" w:qFormat="1"/>
+  </w:latentStyles>
+  <w:style w:type="paragraph" w:default="1" w:styleId="Normal">
+    <w:name w:val="Normal"/>
+    <w:qFormat/>
+    <w:rsid w:val="00702CDB"/>
+    <w:rPr>
+      <w:lang w:val="es-CO"/>
+    </w:rPr>
+  </w:style>
+  <w:style w:type="character" w:default="1" w:styleId="Fuentedeprrafopredeter">
+    <w:name w:val="Default Paragraph Font"/>
+    <w:uiPriority w:val="1"/>
+    <w:semiHidden/>
+    <w:unhideWhenUsed/>
+  </w:style>
+  <w:style w:type="table" w:default="1" w:styleId="Tablanormal">
+    <w:name w:val="Normal Table"/>
+    <w:uiPriority w:val="99"/>
+    <w:semiHidden/>
+    <w:unhideWhenUsed/>
+    <w:tblPr>
+      <w:tblInd w:w="0" w:type="dxa"/>
+      <w:tblCellMar>
+        <w:top w:w="0" w:type="dxa"/>
+        <w:left w:w="108" w:type="dxa"/>
+        <w:bottom w:w="0" w:type="dxa"/>
+        <w:right w:w="108" w:type="dxa"/>
+      </w:tblCellMar>
+    </w:tblPr>
+  </w:style>
+  <w:style w:type="numbering" w:default="1" w:styleId="Sinlista">
+    <w:name w:val="No List"/>
+    <w:uiPriority w:val="99"/>
+    <w:semiHidden/>
+    <w:unhideWhenUsed/>
+  </w:style>
+  <w:style w:type="table" w:styleId="Tablaconcuadrcula">
+    <w:name w:val="Table Grid"/>
+    <w:basedOn w:val="Tablanormal"/>
+    <w:uiPriority w:val="59"/>
+    <w:rsid w:val="006907A4"/>
+    <w:tblPr>
+      <w:tblBorders>
+        <w:top w:val="single" w:sz="4" w:space="0" w:color="auto"/>
+        <w:left w:val="single" w:sz="4" w:space="0" w:color="auto"/>
+        <w:bottom w:val="single" w:sz="4" w:space="0" w:color="auto"/>
+        <w:right w:val="single" w:sz="4" w:space="0" w:color="auto"/>
+        <w:insideH w:val="single" w:sz="4" w:space="0" w:color="auto"/>
+        <w:insideV w:val="single" w:sz="4" w:space="0" w:color="auto"/>
+      </w:tblBorders>
+    </w:tblPr>
+  </w:style>
+  <w:style w:type="paragraph" w:styleId="Prrafodelista">
+    <w:name w:val="List Paragraph"/>
+    <w:basedOn w:val="Normal"/>
+    <w:uiPriority w:val="34"/>
+    <w:qFormat/>
+    <w:rsid w:val="00054002"/>
+    <w:pPr>
+      <w:ind w:left="720"/>
+      <w:contextualSpacing/>
+    </w:pPr>
+  </w:style>
+  <w:style w:type="paragraph" w:styleId="Textodeglobo">
+    <w:name w:val="Balloon Text"/>
+    <w:basedOn w:val="Normal"/>
+    <w:link w:val="TextodegloboCar"/>
+    <w:uiPriority w:val="99"/>
+    <w:unhideWhenUsed/>
+    <w:rsid w:val="0013397F"/>
+    <w:rPr>
+      <w:rFonts w:ascii="Lucida Grande" w:hAnsi="Lucida Grande" w:cs="Lucida Grande"/>
+      <w:sz w:val="18"/>
+      <w:szCs w:val="18"/>
+    </w:rPr>
+  </w:style>
+  <w:style w:type="character" w:customStyle="1" w:styleId="TextodegloboCar">
+    <w:name w:val="Texto de globo Car"/>
+    <w:basedOn w:val="Fuentedeprrafopredeter"/>
+    <w:link w:val="Textodeglobo"/>
+    <w:uiPriority w:val="99"/>
+    <w:rsid w:val="0013397F"/>
+    <w:rPr>
+      <w:rFonts w:ascii="Lucida Grande" w:hAnsi="Lucida Grande" w:cs="Lucida Grande"/>
+      <w:sz w:val="18"/>
+      <w:szCs w:val="18"/>
+    </w:rPr>
+  </w:style>
+  <w:style w:type="paragraph" w:customStyle="1" w:styleId="cabecera2">
+    <w:name w:val="cabecera2"/>
+    <w:basedOn w:val="Normal"/>
+    <w:rsid w:val="008C2A8E"/>
+    <w:pPr>
+      <w:spacing w:before="100" w:beforeAutospacing="1" w:after="100" w:afterAutospacing="1"/>
+    </w:pPr>
+    <w:rPr>
+      <w:rFonts w:ascii="Times New Roman" w:eastAsia="Times New Roman" w:hAnsi="Times New Roman" w:cs="Times New Roman"/>
+      <w:lang w:eastAsia="es-CO"/>
+    </w:rPr>
+  </w:style>
+  <w:style w:type="paragraph" w:customStyle="1" w:styleId="Normal1">
+    <w:name w:val="Normal1"/>
+    <w:basedOn w:val="Normal"/>
+    <w:rsid w:val="008C2A8E"/>
+    <w:pPr>
+      <w:spacing w:before="100" w:beforeAutospacing="1" w:after="100" w:afterAutospacing="1"/>
+    </w:pPr>
+    <w:rPr>
+      <w:rFonts w:ascii="Times New Roman" w:eastAsia="Times New Roman" w:hAnsi="Times New Roman" w:cs="Times New Roman"/>
+      <w:lang w:eastAsia="es-CO"/>
+    </w:rPr>
+  </w:style>
+  <w:style w:type="paragraph" w:customStyle="1" w:styleId="tab1">
+    <w:name w:val="tab1"/>
+    <w:basedOn w:val="Normal"/>
+    <w:rsid w:val="008C2A8E"/>
+    <w:pPr>
+      <w:spacing w:before="100" w:beforeAutospacing="1" w:after="100" w:afterAutospacing="1"/>
+    </w:pPr>
+    <w:rPr>
+      <w:rFonts w:ascii="Times New Roman" w:eastAsia="Times New Roman" w:hAnsi="Times New Roman" w:cs="Times New Roman"/>
+      <w:lang w:eastAsia="es-CO"/>
+    </w:rPr>
+  </w:style>
+  <w:style w:type="character" w:styleId="Hipervnculo">
+    <w:name w:val="Hyperlink"/>
+    <w:basedOn w:val="Fuentedeprrafopredeter"/>
+    <w:uiPriority w:val="99"/>
+    <w:unhideWhenUsed/>
+    <w:rsid w:val="00354022"/>
+    <w:rPr>
+      <w:color w:val="0000FF" w:themeColor="hyperlink"/>
+      <w:u w:val="single"/>
+    </w:rPr>
+  </w:style>
+  <w:style w:type="character" w:styleId="Hipervnculovisitado">
+    <w:name w:val="FollowedHyperlink"/>
+    <w:basedOn w:val="Fuentedeprrafopredeter"/>
+    <w:uiPriority w:val="99"/>
+    <w:semiHidden/>
+    <w:unhideWhenUsed/>
+    <w:rsid w:val="0084538C"/>
+    <w:rPr>
+      <w:color w:val="800080" w:themeColor="followedHyperlink"/>
+      <w:u w:val="single"/>
+    </w:rPr>
+  </w:style>
+  <w:style w:type="character" w:styleId="Refdecomentario">
+    <w:name w:val="annotation reference"/>
+    <w:basedOn w:val="Fuentedeprrafopredeter"/>
+    <w:uiPriority w:val="99"/>
+    <w:semiHidden/>
+    <w:unhideWhenUsed/>
+    <w:rsid w:val="00ED0751"/>
+    <w:rPr>
+      <w:sz w:val="16"/>
+      <w:szCs w:val="16"/>
+    </w:rPr>
+  </w:style>
+  <w:style w:type="paragraph" w:styleId="Textocomentario">
+    <w:name w:val="annotation text"/>
+    <w:basedOn w:val="Normal"/>
+    <w:link w:val="TextocomentarioCar"/>
+    <w:uiPriority w:val="99"/>
+    <w:semiHidden/>
+    <w:unhideWhenUsed/>
+    <w:rsid w:val="00ED0751"/>
+    <w:rPr>
+      <w:sz w:val="20"/>
+      <w:szCs w:val="20"/>
+    </w:rPr>
+  </w:style>
+  <w:style w:type="character" w:customStyle="1" w:styleId="TextocomentarioCar">
+    <w:name w:val="Texto comentario Car"/>
+    <w:basedOn w:val="Fuentedeprrafopredeter"/>
+    <w:link w:val="Textocomentario"/>
+    <w:uiPriority w:val="99"/>
+    <w:semiHidden/>
+    <w:rsid w:val="00ED0751"/>
+    <w:rPr>
+      <w:sz w:val="20"/>
+      <w:szCs w:val="20"/>
+      <w:lang w:val="es-CO"/>
+    </w:rPr>
+  </w:style>
+  <w:style w:type="paragraph" w:styleId="Asuntodelcomentario">
+    <w:name w:val="annotation subject"/>
+    <w:basedOn w:val="Textocomentario"/>
+    <w:next w:val="Textocomentario"/>
+    <w:link w:val="AsuntodelcomentarioCar"/>
+    <w:uiPriority w:val="99"/>
+    <w:semiHidden/>
+    <w:unhideWhenUsed/>
+    <w:rsid w:val="00ED0751"/>
+    <w:rPr>
+      <w:b/>
+      <w:bCs/>
+    </w:rPr>
+  </w:style>
+  <w:style w:type="character" w:customStyle="1" w:styleId="AsuntodelcomentarioCar">
+    <w:name w:val="Asunto del comentario Car"/>
+    <w:basedOn w:val="TextocomentarioCar"/>
+    <w:link w:val="Asuntodelcomentario"/>
+    <w:uiPriority w:val="99"/>
+    <w:semiHidden/>
+    <w:rsid w:val="00ED0751"/>
+    <w:rPr>
+      <w:b/>
+      <w:bCs/>
+      <w:sz w:val="20"/>
+      <w:szCs w:val="20"/>
+      <w:lang w:val="es-CO"/>
+    </w:rPr>
+  </w:style>
+  <w:style w:type="paragraph" w:styleId="Textoindependiente">
+    <w:name w:val="Body Text"/>
+    <w:basedOn w:val="Normal"/>
+    <w:link w:val="TextoindependienteCar"/>
+    <w:uiPriority w:val="99"/>
+    <w:unhideWhenUsed/>
+    <w:rsid w:val="00225524"/>
+    <w:rPr>
+      <w:rFonts w:ascii="Arial" w:hAnsi="Arial"/>
+      <w:sz w:val="18"/>
+      <w:szCs w:val="18"/>
+      <w:lang w:val="es-ES_tradnl"/>
+    </w:rPr>
+  </w:style>
+  <w:style w:type="character" w:customStyle="1" w:styleId="TextoindependienteCar">
+    <w:name w:val="Texto independiente Car"/>
+    <w:basedOn w:val="Fuentedeprrafopredeter"/>
+    <w:link w:val="Textoindependiente"/>
+    <w:uiPriority w:val="99"/>
+    <w:rsid w:val="00225524"/>
+    <w:rPr>
+      <w:rFonts w:ascii="Arial" w:hAnsi="Arial"/>
+      <w:sz w:val="18"/>
+      <w:szCs w:val="18"/>
+      <w:lang w:val="es-ES_tradnl"/>
+    </w:rPr>
+  </w:style>
+</w:styles>
+</file>
+
+<file path=word/stylesWithEffects.xml><?xml version="1.0" encoding="utf-8"?>
+<w:styles xmlns:wpc="http://schemas.microsoft.com/office/word/2010/wordprocessingCanvas" xmlns:mc="http://schemas.openxmlformats.org/markup-compatibility/2006" xmlns:o="urn:schemas-microsoft-com:office:office" xmlns:r="http://schemas.openxmlformats.org/officeDocument/2006/relationships" xmlns:m="http://schemas.openxmlformats.org/officeDocument/2006/math" xmlns:v="urn:schemas-microsoft-com:vml" xmlns:wp14="http://schemas.microsoft.com/office/word/2010/wordprocessingDrawing" xmlns:wp="http://schemas.openxmlformats.org/drawingml/2006/wordprocessingDrawing" xmlns:w10="urn:schemas-microsoft-com:office:word" xmlns:w="http://schemas.openxmlformats.org/wordprocessingml/2006/main" xmlns:w14="http://schemas.microsoft.com/office/word/2010/wordml" xmlns:wpg="http://schemas.microsoft.com/office/word/2010/wordprocessingGroup" xmlns:wpi="http://schemas.microsoft.com/office/word/2010/wordprocessingInk" xmlns:wne="http://schemas.microsoft.com/office/word/2006/wordml" xmlns:wps="http://schemas.microsoft.com/office/word/2010/wordprocessingShape" mc:Ignorable="w14 wp14">
+  <w:docDefaults>
+    <w:rPrDefault>
+      <w:rPr>
+        <w:rFonts w:asciiTheme="minorHAnsi" w:eastAsiaTheme="minorEastAsia" w:hAnsiTheme="minorHAnsi" w:cstheme="minorBidi"/>
+        <w:sz w:val="24"/>
+        <w:szCs w:val="24"/>
+        <w:lang w:val="en-US" w:eastAsia="en-US" w:bidi="ar-SA"/>
+      </w:rPr>
+    </w:rPrDefault>
+    <w:pPrDefault/>
+  </w:docDefaults>
+  <w:latentStyles w:defLockedState="0" w:defUIPriority="99" w:defSemiHidden="1" w:defUnhideWhenUsed="1" w:defQFormat="0" w:count="267">
+    <w:lsdException w:name="Normal" w:semiHidden="0" w:uiPriority="0" w:unhideWhenUsed="0" w:qFormat="1"/>
+    <w:lsdException w:name="heading 1" w:semiHidden="0" w:uiPriority="9" w:unhideWhenUsed="0" w:qFormat="1"/>
+    <w:lsdException w:name="heading 2" w:uiPriority="9" w:qFormat="1"/>
+    <w:lsdException w:name="heading 3" w:uiPriority="9" w:qFormat="1"/>
+    <w:lsdException w:name="heading 4" w:uiPriority="9" w:qFormat="1"/>
+    <w:lsdException w:name="heading 5" w:uiPriority="9" w:qFormat="1"/>
+    <w:lsdException w:name="heading 6" w:uiPriority="9" w:qFormat="1"/>
+    <w:lsdException w:name="heading 7" w:uiPriority="9" w:qFormat="1"/>
+    <w:lsdException w:name="heading 8" w:uiPriority="9" w:qFormat="1"/>
+    <w:lsdException w:name="heading 9" w:uiPriority="9" w:qFormat="1"/>
+    <w:lsdException w:name="toc 1" w:uiPriority="39"/>
+    <w:lsdException w:name="toc 2" w:uiPriority="39"/>
+    <w:lsdException w:name="toc 3" w:uiPriority="39"/>
+    <w:lsdException w:name="toc 4" w:uiPriority="39"/>
+    <w:lsdException w:name="toc 5" w:uiPriority="39"/>
+    <w:lsdException w:name="toc 6" w:uiPriority="39"/>
+    <w:lsdException w:name="toc 7" w:uiPriority="39"/>
+    <w:lsdException w:name="toc 8" w:uiPriority="39"/>
+    <w:lsdException w:name="toc 9" w:uiPriority="39"/>
+    <w:lsdException w:name="caption" w:uiPriority="35" w:qFormat="1"/>
+    <w:lsdException w:name="Title" w:semiHidden="0" w:uiPriority="10" w:unhideWhenUsed="0" w:qFormat="1"/>
+    <w:lsdException w:name="Default Paragraph Font" w:uiPriority="1"/>
+    <w:lsdException w:name="Subtitle" w:semiHidden="0" w:uiPriority="11" w:unhideWhenUsed="0" w:qFormat="1"/>
+    <w:lsdException w:name="Strong" w:semiHidden="0" w:uiPriority="22" w:unhideWhenUsed="0" w:qFormat="1"/>
+    <w:lsdException w:name="Emphasis" w:semiHidden="0" w:uiPriority="20" w:unhideWhenUsed="0" w:qFormat="1"/>
+    <w:lsdException w:name="Table Grid" w:semiHidden="0" w:uiPriority="59" w:unhideWhenUsed="0"/>
+    <w:lsdException w:name="Placeholder Text" w:unhideWhenUsed="0"/>
+    <w:lsdException w:name="No Spacing" w:semiHidden="0" w:uiPriority="1" w:unhideWhenUsed="0" w:qFormat="1"/>
+    <w:lsdException w:name="Light Shading" w:semiHidden="0" w:uiPriority="60" w:unhideWhenUsed="0"/>
+    <w:lsdException w:name="Light List" w:semiHidden="0" w:uiPriority="61" w:unhideWhenUsed="0"/>
+    <w:lsdException w:name="Light Grid" w:semiHidden="0" w:uiPriority="62" w:unhideWhenUsed="0"/>
+    <w:lsdException w:name="Medium Shading 1" w:semiHidden="0" w:uiPriority="63" w:unhideWhenUsed="0"/>
+    <w:lsdException w:name="Medium Shading 2" w:semiHidden="0" w:uiPriority="64" w:unhideWhenUsed="0"/>
+    <w:lsdException w:name="Medium List 1" w:semiHidden="0" w:uiPriority="65" w:unhideWhenUsed="0"/>
+    <w:lsdException w:name="Medium List 2" w:semiHidden="0" w:uiPriority="66" w:unhideWhenUsed="0"/>
+    <w:lsdException w:name="Medium Grid 1" w:semiHidden="0" w:uiPriority="67" w:unhideWhenUsed="0"/>
+    <w:lsdException w:name="Medium Grid 2" w:semiHidden="0" w:uiPriority="68" w:unhideWhenUsed="0"/>
+    <w:lsdException w:name="Medium Grid 3" w:semiHidden="0" w:uiPriority="69" w:unhideWhenUsed="0"/>
+    <w:lsdException w:name="Dark List" w:semiHidden="0" w:uiPriority="70" w:unhideWhenUsed="0"/>
+    <w:lsdException w:name="Colorful Shading" w:semiHidden="0" w:uiPriority="71" w:unhideWhenUsed="0"/>
+    <w:lsdException w:name="Colorful List" w:semiHidden="0" w:uiPriority="72" w:unhideWhenUsed="0"/>
+    <w:lsdException w:name="Colorful Grid" w:semiHidden="0" w:uiPriority="73" w:unhideWhenUsed="0"/>
+    <w:lsdException w:name="Light Shading Accent 1" w:semiHidden="0" w:uiPriority="60" w:unhideWhenUsed="0"/>
+    <w:lsdException w:name="Light List Accent 1" w:semiHidden="0" w:uiPriority="61" w:unhideWhenUsed="0"/>
+    <w:lsdException w:name="Light Grid Accent 1" w:semiHidden="0" w:uiPriority="62" w:unhideWhenUsed="0"/>
+    <w:lsdException w:name="Medium Shading 1 Accent 1" w:semiHidden="0" w:uiPriority="63" w:unhideWhenUsed="0"/>
+    <w:lsdException w:name="Medium Shading 2 Accent 1" w:semiHidden="0" w:uiPriority="64" w:unhideWhenUsed="0"/>
+    <w:lsdException w:name="Medium List 1 Accent 1" w:semiHidden="0" w:uiPriority="65" w:unhideWhenUsed="0"/>
+    <w:lsdException w:name="Revision" w:unhideWhenUsed="0"/>
+    <w:lsdException w:name="List Paragraph" w:semiHidden="0" w:uiPriority="34" w:unhideWhenUsed="0" w:qFormat="1"/>
+    <w:lsdException w:name="Quote" w:semiHidden="0" w:uiPriority="29" w:unhideWhenUsed="0" w:qFormat="1"/>
+    <w:lsdException w:name="Intense Quote" w:semiHidden="0" w:uiPriority="30" w:unhideWhenUsed="0" w:qFormat="1"/>
+    <w:lsdException w:name="Medium List 2 Accent 1" w:semiHidden="0" w:uiPriority="66" w:unhideWhenUsed="0"/>
+    <w:lsdException w:name="Medium Grid 1 Accent 1" w:semiHidden="0" w:uiPriority="67" w:unhideWhenUsed="0"/>
+    <w:lsdException w:name="Medium Grid 2 Accent 1" w:semiHidden="0" w:uiPriority="68" w:unhideWhenUsed="0"/>
+    <w:lsdException w:name="Medium Grid 3 Accent 1" w:semiHidden="0" w:uiPriority="69" w:unhideWhenUsed="0"/>
+    <w:lsdException w:name="Dark List Accent 1" w:semiHidden="0" w:uiPriority="70" w:unhideWhenUsed="0"/>
+    <w:lsdException w:name="Colorful Shading Accent 1" w:semiHidden="0" w:uiPriority="71" w:unhideWhenUsed="0"/>
+    <w:lsdException w:name="Colorful List Accent 1" w:semiHidden="0" w:uiPriority="72" w:unhideWhenUsed="0"/>
+    <w:lsdException w:name="Colorful Grid Accent 1" w:semiHidden="0" w:uiPriority="73" w:unhideWhenUsed="0"/>
+    <w:lsdException w:name="Light Shading Accent 2" w:semiHidden="0" w:uiPriority="60" w:unhideWhenUsed="0"/>
+    <w:lsdException w:name="Light List Accent 2" w:semiHidden="0" w:uiPriority="61" w:unhideWhenUsed="0"/>
+    <w:lsdException w:name="Light Grid Accent 2" w:semiHidden="0" w:uiPriority="62" w:unhideWhenUsed="0"/>
+    <w:lsdException w:name="Medium Shading 1 Accent 2" w:semiHidden="0" w:uiPriority="63" w:unhideWhenUsed="0"/>
+    <w:lsdException w:name="Medium Shading 2 Accent 2" w:semiHidden="0" w:uiPriority="64" w:unhideWhenUsed="0"/>
+    <w:lsdException w:name="Medium List 1 Accent 2" w:semiHidden="0" w:uiPriority="65" w:unhideWhenUsed="0"/>
+    <w:lsdException w:name="Medium List 2 Accent 2" w:semiHidden="0" w:uiPriority="66" w:unhideWhenUsed="0"/>
+    <w:lsdException w:name="Medium Grid 1 Accent 2" w:semiHidden="0" w:uiPriority="67" w:unhideWhenUsed="0"/>
+    <w:lsdException w:name="Medium Grid 2 Accent 2" w:semiHidden="0" w:uiPriority="68" w:unhideWhenUsed="0"/>
+    <w:lsdException w:name="Medium Grid 3 Accent 2" w:semiHidden="0" w:uiPriority="69" w:unhideWhenUsed="0"/>
+    <w:lsdException w:name="Dark List Accent 2" w:semiHidden="0" w:uiPriority="70" w:unhideWhenUsed="0"/>
+    <w:lsdException w:name="Colorful Shading Accent 2" w:semiHidden="0" w:uiPriority="71" w:unhideWhenUsed="0"/>
+    <w:lsdException w:name="Colorful List Accent 2" w:semiHidden="0" w:uiPriority="72" w:unhideWhenUsed="0"/>
+    <w:lsdException w:name="Colorful Grid Accent 2" w:semiHidden="0" w:uiPriority="73" w:unhideWhenUsed="0"/>
+    <w:lsdException w:name="Light Shading Accent 3" w:semiHidden="0" w:uiPriority="60" w:unhideWhenUsed="0"/>
+    <w:lsdException w:name="Light List Accent 3" w:semiHidden="0" w:uiPriority="61" w:unhideWhenUsed="0"/>
+    <w:lsdException w:name="Light Grid Accent 3" w:semiHidden="0" w:uiPriority="62" w:unhideWhenUsed="0"/>
+    <w:lsdException w:name="Medium Shading 1 Accent 3" w:semiHidden="0" w:uiPriority="63" w:unhideWhenUsed="0"/>
+    <w:lsdException w:name="Medium Shading 2 Accent 3" w:semiHidden="0" w:uiPriority="64" w:unhideWhenUsed="0"/>
+    <w:lsdException w:name="Medium List 1 Accent 3" w:semiHidden="0" w:uiPriority="65" w:unhideWhenUsed="0"/>
+    <w:lsdException w:name="Medium List 2 Accent 3" w:semiHidden="0" w:uiPriority="66" w:unhideWhenUsed="0"/>
+    <w:lsdException w:name="Medium Grid 1 Accent 3" w:semiHidden="0" w:uiPriority="67" w:unhideWhenUsed="0"/>
+    <w:lsdException w:name="Medium Grid 2 Accent 3" w:semiHidden="0" w:uiPriority="68" w:unhideWhenUsed="0"/>
+    <w:lsdException w:name="Medium Grid 3 Accent 3" w:semiHidden="0" w:uiPriority="69" w:unhideWhenUsed="0"/>
+    <w:lsdException w:name="Dark List Accent 3" w:semiHidden="0" w:uiPriority="70" w:unhideWhenUsed="0"/>
+    <w:lsdException w:name="Colorful Shading Accent 3" w:semiHidden="0" w:uiPriority="71" w:unhideWhenUsed="0"/>
+    <w:lsdException w:name="Colorful List Accent 3" w:semiHidden="0" w:uiPriority="72" w:unhideWhenUsed="0"/>
+    <w:lsdException w:name="Colorful Grid Accent 3" w:semiHidden="0" w:uiPriority="73" w:unhideWhenUsed="0"/>
+    <w:lsdException w:name="Light Shading Accent 4" w:semiHidden="0" w:uiPriority="60" w:unhideWhenUsed="0"/>
+    <w:lsdException w:name="Light List Accent 4" w:semiHidden="0" w:uiPriority="61" w:unhideWhenUsed="0"/>
+    <w:lsdException w:name="Light Grid Accent 4" w:semiHidden="0" w:uiPriority="62" w:unhideWhenUsed="0"/>
+    <w:lsdException w:name="Medium Shading 1 Accent 4" w:semiHidden="0" w:uiPriority="63" w:unhideWhenUsed="0"/>
+    <w:lsdException w:name="Medium Shading 2 Accent 4" w:semiHidden="0" w:uiPriority="64" w:unhideWhenUsed="0"/>
+    <w:lsdException w:name="Medium List 1 Accent 4" w:semiHidden="0" w:uiPriority="65" w:unhideWhenUsed="0"/>
+    <w:lsdException w:name="Medium List 2 Accent 4" w:semiHidden="0" w:uiPriority="66" w:unhideWhenUsed="0"/>
+    <w:lsdException w:name="Medium Grid 1 Accent 4" w:semiHidden="0" w:uiPriority="67" w:unhideWhenUsed="0"/>
+    <w:lsdException w:name="Medium Grid 2 Accent 4" w:semiHidden="0" w:uiPriority="68" w:unhideWhenUsed="0"/>
+    <w:lsdException w:name="Medium Grid 3 Accent 4" w:semiHidden="0" w:uiPriority="69" w:unhideWhenUsed="0"/>
+    <w:lsdException w:name="Dark List Accent 4" w:semiHidden="0" w:uiPriority="70" w:unhideWhenUsed="0"/>
+    <w:lsdException w:name="Colorful Shading Accent 4" w:semiHidden="0" w:uiPriority="71" w:unhideWhenUsed="0"/>
+    <w:lsdException w:name="Colorful List Accent 4" w:semiHidden="0" w:uiPriority="72" w:unhideWhenUsed="0"/>
+    <w:lsdException w:name="Colorful Grid Accent 4" w:semiHidden="0" w:uiPriority="73" w:unhideWhenUsed="0"/>
+    <w:lsdException w:name="Light Shading Accent 5" w:semiHidden="0" w:uiPriority="60" w:unhideWhenUsed="0"/>
+    <w:lsdException w:name="Light List Accent 5" w:semiHidden="0" w:uiPriority="61" w:unhideWhenUsed="0"/>
+    <w:lsdException w:name="Light Grid Accent 5" w:semiHidden="0" w:uiPriority="62" w:unhideWhenUsed="0"/>
+    <w:lsdException w:name="Medium Shading 1 Accent 5" w:semiHidden="0" w:uiPriority="63" w:unhideWhenUsed="0"/>
+    <w:lsdException w:name="Medium Shading 2 Accent 5" w:semiHidden="0" w:uiPriority="64" w:unhideWhenUsed="0"/>
+    <w:lsdException w:name="Medium List 1 Accent 5" w:semiHidden="0" w:uiPriority="65" w:unhideWhenUsed="0"/>
+    <w:lsdException w:name="Medium List 2 Accent 5" w:semiHidden="0" w:uiPriority="66" w:unhideWhenUsed="0"/>
+    <w:lsdException w:name="Medium Grid 1 Accent 5" w:semiHidden="0" w:uiPriority="67" w:unhideWhenUsed="0"/>
+    <w:lsdException w:name="Medium Grid 2 Accent 5" w:semiHidden="0" w:uiPriority="68" w:unhideWhenUsed="0"/>
+    <w:lsdException w:name="Medium Grid 3 Accent 5" w:semiHidden="0" w:uiPriority="69" w:unhideWhenUsed="0"/>
+    <w:lsdException w:name="Dark List Accent 5" w:semiHidden="0" w:uiPriority="70" w:unhideWhenUsed="0"/>
+    <w:lsdException w:name="Colorful Shading Accent 5" w:semiHidden="0" w:uiPriority="71" w:unhideWhenUsed="0"/>
+    <w:lsdException w:name="Colorful List Accent 5" w:semiHidden="0" w:uiPriority="72" w:unhideWhenUsed="0"/>
+    <w:lsdException w:name="Colorful Grid Accent 5" w:semiHidden="0" w:uiPriority="73" w:unhideWhenUsed="0"/>
+    <w:lsdException w:name="Light Shading Accent 6" w:semiHidden="0" w:uiPriority="60" w:unhideWhenUsed="0"/>
+    <w:lsdException w:name="Light List Accent 6" w:semiHidden="0" w:uiPriority="61" w:unhideWhenUsed="0"/>
+    <w:lsdException w:name="Light Grid Accent 6" w:semiHidden="0" w:uiPriority="62" w:unhideWhenUsed="0"/>
+    <w:lsdException w:name="Medium Shading 1 Accent 6" w:semiHidden="0" w:uiPriority="63" w:unhideWhenUsed="0"/>
+    <w:lsdException w:name="Medium Shading 2 Accent 6" w:semiHidden="0" w:uiPriority="64" w:unhideWhenUsed="0"/>
+    <w:lsdException w:name="Medium List 1 Accent 6" w:semiHidden="0" w:uiPriority="65" w:unhideWhenUsed="0"/>
+    <w:lsdException w:name="Medium List 2 Accent 6" w:semiHidden="0" w:uiPriority="66" w:unhideWhenUsed="0"/>
+    <w:lsdException w:name="Medium Grid 1 Accent 6" w:semiHidden="0" w:uiPriority="67" w:unhideWhenUsed="0"/>
+    <w:lsdException w:name="Medium Grid 2 Accent 6" w:semiHidden="0" w:uiPriority="68" w:unhideWhenUsed="0"/>
+    <w:lsdException w:name="Medium Grid 3 Accent 6" w:semiHidden="0" w:uiPriority="69" w:unhideWhenUsed="0"/>
+    <w:lsdException w:name="Dark List Accent 6" w:semiHidden="0" w:uiPriority="70" w:unhideWhenUsed="0"/>
+    <w:lsdException w:name="Colorful Shading Accent 6" w:semiHidden="0" w:uiPriority="71" w:unhideWhenUsed="0"/>
+    <w:lsdException w:name="Colorful List Accent 6" w:semiHidden="0" w:uiPriority="72" w:unhideWhenUsed="0"/>
+    <w:lsdException w:name="Colorful Grid Accent 6" w:semiHidden="0" w:uiPriority="73" w:unhideWhenUsed="0"/>
+    <w:lsdException w:name="Subtle Emphasis" w:semiHidden="0" w:uiPriority="19" w:unhideWhenUsed="0" w:qFormat="1"/>
+    <w:lsdException w:name="Intense Emphasis" w:semiHidden="0" w:uiPriority="21" w:unhideWhenUsed="0" w:qFormat="1"/>
+    <w:lsdException w:name="Subtle Reference" w:semiHidden="0" w:uiPriority="31" w:unhideWhenUsed="0" w:qFormat="1"/>
+    <w:lsdException w:name="Intense Reference" w:semiHidden="0" w:uiPriority="32" w:unhideWhenUsed="0" w:qFormat="1"/>
+    <w:lsdException w:name="Book Title" w:semiHidden="0" w:uiPriority="33" w:unhideWhenUsed="0" w:qFormat="1"/>
+    <w:lsdException w:name="Bibliography" w:uiPriority="37"/>
+    <w:lsdException w:name="TOC Heading" w:uiPriority="39" w:qFormat="1"/>
   </w:latentStyles>
   <w:style w:type="paragraph" w:default="1" w:styleId="Normal">
     <w:name w:val="Normal"/>

</xml_diff>